<commit_message>
complain list done in admin panel
</commit_message>
<xml_diff>
--- a/Requirements.docx
+++ b/Requirements.docx
@@ -48,7 +48,14 @@
           <w:rFonts w:ascii="Arial" w:hAnsi="Arial" w:cs="Arial"/>
           <w:sz w:val="24"/>
         </w:rPr>
-        <w:t xml:space="preserve">Admin can create, read, update, </w:t>
+        <w:t>Admin ca</w:t>
+      </w:r>
+      <w:r>
+        <w:rPr>
+          <w:rFonts w:ascii="Arial" w:hAnsi="Arial" w:cs="Arial"/>
+          <w:sz w:val="24"/>
+        </w:rPr>
+        <w:t xml:space="preserve">n create, read, update, </w:t>
       </w:r>
       <w:proofErr w:type="gramStart"/>
       <w:r>
@@ -56,7 +63,7 @@
           <w:rFonts w:ascii="Arial" w:hAnsi="Arial" w:cs="Arial"/>
           <w:sz w:val="24"/>
         </w:rPr>
-        <w:t>delete  employee</w:t>
+        <w:t>delete</w:t>
       </w:r>
       <w:proofErr w:type="gramEnd"/>
       <w:r>
@@ -64,7 +71,14 @@
           <w:rFonts w:ascii="Arial" w:hAnsi="Arial" w:cs="Arial"/>
           <w:sz w:val="24"/>
         </w:rPr>
-        <w:t xml:space="preserve"> and manager.</w:t>
+        <w:t xml:space="preserve"> </w:t>
+      </w:r>
+      <w:r>
+        <w:rPr>
+          <w:rFonts w:ascii="Arial" w:hAnsi="Arial" w:cs="Arial"/>
+          <w:sz w:val="24"/>
+        </w:rPr>
+        <w:t>employee and manager.</w:t>
       </w:r>
     </w:p>
     <w:p>
@@ -84,7 +98,35 @@
           <w:rFonts w:ascii="Arial" w:hAnsi="Arial" w:cs="Arial"/>
           <w:sz w:val="24"/>
         </w:rPr>
-        <w:t>Admin can   see all complain and delete complain</w:t>
+        <w:t>Admin can   see all complain</w:t>
+      </w:r>
+      <w:r>
+        <w:rPr>
+          <w:rFonts w:ascii="Arial" w:hAnsi="Arial" w:cs="Arial"/>
+          <w:sz w:val="24"/>
+        </w:rPr>
+        <w:t>s</w:t>
+      </w:r>
+      <w:r>
+        <w:rPr>
+          <w:rFonts w:ascii="Arial" w:hAnsi="Arial" w:cs="Arial"/>
+          <w:sz w:val="24"/>
+        </w:rPr>
+        <w:t xml:space="preserve"> and </w:t>
+      </w:r>
+      <w:r>
+        <w:rPr>
+          <w:rFonts w:ascii="Arial" w:hAnsi="Arial" w:cs="Arial"/>
+          <w:sz w:val="24"/>
+        </w:rPr>
+        <w:t xml:space="preserve">  update and </w:t>
+      </w:r>
+      <w:r>
+        <w:rPr>
+          <w:rFonts w:ascii="Arial" w:hAnsi="Arial" w:cs="Arial"/>
+          <w:sz w:val="24"/>
+        </w:rPr>
+        <w:t>delete complain</w:t>
       </w:r>
     </w:p>
     <w:p>
@@ -104,7 +146,142 @@
           <w:rFonts w:ascii="Arial" w:hAnsi="Arial" w:cs="Arial"/>
           <w:sz w:val="24"/>
         </w:rPr>
-        <w:t xml:space="preserve">Admin can see working history of employee. </w:t>
+        <w:t>Admin can see working history of employee.</w:t>
+      </w:r>
+    </w:p>
+    <w:p>
+      <w:pPr>
+        <w:pStyle w:val="ListParagraph"/>
+        <w:numPr>
+          <w:ilvl w:val="0"/>
+          <w:numId w:val="2"/>
+        </w:numPr>
+        <w:rPr>
+          <w:rFonts w:ascii="Arial" w:hAnsi="Arial" w:cs="Arial"/>
+          <w:sz w:val="24"/>
+        </w:rPr>
+      </w:pPr>
+      <w:r>
+        <w:rPr>
+          <w:rFonts w:ascii="Arial" w:hAnsi="Arial" w:cs="Arial"/>
+          <w:sz w:val="24"/>
+        </w:rPr>
+        <w:t xml:space="preserve"> </w:t>
+      </w:r>
+      <w:proofErr w:type="gramStart"/>
+      <w:r>
+        <w:rPr>
+          <w:rFonts w:ascii="Arial" w:hAnsi="Arial" w:cs="Arial"/>
+          <w:sz w:val="24"/>
+        </w:rPr>
+        <w:t>date</w:t>
+      </w:r>
+      <w:proofErr w:type="gramEnd"/>
+      <w:r>
+        <w:rPr>
+          <w:rFonts w:ascii="Arial" w:hAnsi="Arial" w:cs="Arial"/>
+          <w:sz w:val="24"/>
+        </w:rPr>
+        <w:t xml:space="preserve"> wise</w:t>
+      </w:r>
+      <w:r>
+        <w:rPr>
+          <w:rFonts w:ascii="Arial" w:hAnsi="Arial" w:cs="Arial"/>
+          <w:sz w:val="24"/>
+        </w:rPr>
+        <w:t xml:space="preserve"> search complain</w:t>
+      </w:r>
+      <w:r>
+        <w:rPr>
+          <w:rFonts w:ascii="Arial" w:hAnsi="Arial" w:cs="Arial"/>
+          <w:sz w:val="24"/>
+        </w:rPr>
+        <w:t xml:space="preserve"> in history </w:t>
+      </w:r>
+      <w:r>
+        <w:rPr>
+          <w:rFonts w:ascii="Arial" w:hAnsi="Arial" w:cs="Arial"/>
+          <w:sz w:val="24"/>
+        </w:rPr>
+        <w:t xml:space="preserve"> for see</w:t>
+      </w:r>
+      <w:r>
+        <w:rPr>
+          <w:rFonts w:ascii="Arial" w:hAnsi="Arial" w:cs="Arial"/>
+          <w:sz w:val="24"/>
+        </w:rPr>
+        <w:t xml:space="preserve">  how much  complain done by employee </w:t>
+      </w:r>
+      <w:r>
+        <w:rPr>
+          <w:rFonts w:ascii="Arial" w:hAnsi="Arial" w:cs="Arial"/>
+          <w:sz w:val="24"/>
+        </w:rPr>
+        <w:t>.</w:t>
+      </w:r>
+    </w:p>
+    <w:p>
+      <w:pPr>
+        <w:rPr>
+          <w:rFonts w:ascii="Arial" w:hAnsi="Arial" w:cs="Arial"/>
+          <w:sz w:val="24"/>
+        </w:rPr>
+      </w:pPr>
+    </w:p>
+    <w:p>
+      <w:pPr>
+        <w:pStyle w:val="ListParagraph"/>
+        <w:numPr>
+          <w:ilvl w:val="0"/>
+          <w:numId w:val="1"/>
+        </w:numPr>
+        <w:rPr>
+          <w:rFonts w:ascii="Arial" w:hAnsi="Arial" w:cs="Arial"/>
+          <w:sz w:val="24"/>
+        </w:rPr>
+      </w:pPr>
+      <w:r>
+        <w:rPr>
+          <w:rFonts w:ascii="Arial" w:hAnsi="Arial" w:cs="Arial"/>
+          <w:sz w:val="24"/>
+        </w:rPr>
+        <w:t>Manager panel</w:t>
+      </w:r>
+    </w:p>
+    <w:p>
+      <w:pPr>
+        <w:pStyle w:val="ListParagraph"/>
+        <w:rPr>
+          <w:rFonts w:ascii="Arial" w:hAnsi="Arial" w:cs="Arial"/>
+          <w:sz w:val="24"/>
+        </w:rPr>
+      </w:pPr>
+    </w:p>
+    <w:p>
+      <w:pPr>
+        <w:pStyle w:val="ListParagraph"/>
+        <w:numPr>
+          <w:ilvl w:val="0"/>
+          <w:numId w:val="3"/>
+        </w:numPr>
+        <w:rPr>
+          <w:rFonts w:ascii="Arial" w:hAnsi="Arial" w:cs="Arial"/>
+          <w:sz w:val="24"/>
+        </w:rPr>
+      </w:pPr>
+      <w:r>
+        <w:rPr>
+          <w:rFonts w:ascii="Arial" w:hAnsi="Arial" w:cs="Arial"/>
+          <w:sz w:val="24"/>
+        </w:rPr>
+        <w:t>Manager can create complain.</w:t>
+      </w:r>
+      <w:r>
+        <w:rPr>
+          <w:rFonts w:ascii="Arial" w:hAnsi="Arial" w:cs="Arial"/>
+          <w:sz w:val="24"/>
+        </w:rPr>
+        <w:t xml:space="preserve"> And see the </w:t>
       </w:r>
       <w:proofErr w:type="spellStart"/>
       <w:r>
@@ -112,7 +289,7 @@
           <w:rFonts w:ascii="Arial" w:hAnsi="Arial" w:cs="Arial"/>
           <w:sz w:val="24"/>
         </w:rPr>
-        <w:t>E.g</w:t>
+        <w:t>complain</w:t>
       </w:r>
       <w:proofErr w:type="spellEnd"/>
       <w:r>
@@ -120,7 +297,27 @@
           <w:rFonts w:ascii="Arial" w:hAnsi="Arial" w:cs="Arial"/>
           <w:sz w:val="24"/>
         </w:rPr>
-        <w:t xml:space="preserve"> date </w:t>
+        <w:t xml:space="preserve"> list</w:t>
+      </w:r>
+    </w:p>
+    <w:p>
+      <w:pPr>
+        <w:pStyle w:val="ListParagraph"/>
+        <w:numPr>
+          <w:ilvl w:val="0"/>
+          <w:numId w:val="3"/>
+        </w:numPr>
+        <w:rPr>
+          <w:rFonts w:ascii="Arial" w:hAnsi="Arial" w:cs="Arial"/>
+          <w:sz w:val="24"/>
+        </w:rPr>
+      </w:pPr>
+      <w:r>
+        <w:rPr>
+          <w:rFonts w:ascii="Arial" w:hAnsi="Arial" w:cs="Arial"/>
+          <w:sz w:val="24"/>
+        </w:rPr>
+        <w:t xml:space="preserve">When complain will create </w:t>
       </w:r>
       <w:proofErr w:type="gramStart"/>
       <w:r>
@@ -128,7 +325,7 @@
           <w:rFonts w:ascii="Arial" w:hAnsi="Arial" w:cs="Arial"/>
           <w:sz w:val="24"/>
         </w:rPr>
-        <w:t>wise  how</w:t>
+        <w:t>an</w:t>
       </w:r>
       <w:proofErr w:type="gramEnd"/>
       <w:r>
@@ -136,7 +333,107 @@
           <w:rFonts w:ascii="Arial" w:hAnsi="Arial" w:cs="Arial"/>
           <w:sz w:val="24"/>
         </w:rPr>
-        <w:t xml:space="preserve"> much  complain done by employee </w:t>
+        <w:t xml:space="preserve"> </w:t>
+      </w:r>
+      <w:proofErr w:type="spellStart"/>
+      <w:r>
+        <w:rPr>
+          <w:rFonts w:ascii="Arial" w:hAnsi="Arial" w:cs="Arial"/>
+          <w:sz w:val="24"/>
+        </w:rPr>
+        <w:t>sms</w:t>
+      </w:r>
+      <w:proofErr w:type="spellEnd"/>
+      <w:r>
+        <w:rPr>
+          <w:rFonts w:ascii="Arial" w:hAnsi="Arial" w:cs="Arial"/>
+          <w:sz w:val="24"/>
+        </w:rPr>
+        <w:t xml:space="preserve"> wil</w:t>
+      </w:r>
+      <w:r>
+        <w:rPr>
+          <w:rFonts w:ascii="Arial" w:hAnsi="Arial" w:cs="Arial"/>
+          <w:sz w:val="24"/>
+        </w:rPr>
+        <w:t>l send to customer phone number.</w:t>
+      </w:r>
+    </w:p>
+    <w:p>
+      <w:pPr>
+        <w:pStyle w:val="ListParagraph"/>
+        <w:numPr>
+          <w:ilvl w:val="0"/>
+          <w:numId w:val="3"/>
+        </w:numPr>
+        <w:rPr>
+          <w:rFonts w:ascii="Arial" w:hAnsi="Arial" w:cs="Arial"/>
+          <w:sz w:val="24"/>
+        </w:rPr>
+      </w:pPr>
+      <w:r>
+        <w:rPr>
+          <w:rFonts w:ascii="Arial" w:hAnsi="Arial" w:cs="Arial"/>
+          <w:sz w:val="24"/>
+        </w:rPr>
+        <w:t xml:space="preserve">Also send </w:t>
+      </w:r>
+      <w:proofErr w:type="spellStart"/>
+      <w:r>
+        <w:rPr>
+          <w:rFonts w:ascii="Arial" w:hAnsi="Arial" w:cs="Arial"/>
+          <w:sz w:val="24"/>
+        </w:rPr>
+        <w:t>sms</w:t>
+      </w:r>
+      <w:proofErr w:type="spellEnd"/>
+      <w:r>
+        <w:rPr>
+          <w:rFonts w:ascii="Arial" w:hAnsi="Arial" w:cs="Arial"/>
+          <w:sz w:val="24"/>
+        </w:rPr>
+        <w:t xml:space="preserve"> to  assigned employee phonenumber </w:t>
+      </w:r>
+    </w:p>
+    <w:p>
+      <w:pPr>
+        <w:pStyle w:val="ListParagraph"/>
+        <w:numPr>
+          <w:ilvl w:val="0"/>
+          <w:numId w:val="3"/>
+        </w:numPr>
+        <w:rPr>
+          <w:rFonts w:ascii="Arial" w:hAnsi="Arial" w:cs="Arial"/>
+          <w:sz w:val="24"/>
+        </w:rPr>
+      </w:pPr>
+      <w:r>
+        <w:rPr>
+          <w:rFonts w:ascii="Arial" w:hAnsi="Arial" w:cs="Arial"/>
+          <w:sz w:val="24"/>
+        </w:rPr>
+        <w:t>After create compla</w:t>
+      </w:r>
+      <w:r>
+        <w:rPr>
+          <w:rFonts w:ascii="Arial" w:hAnsi="Arial" w:cs="Arial"/>
+          <w:sz w:val="24"/>
+        </w:rPr>
+        <w:t xml:space="preserve">in status will be by default   </w:t>
+      </w:r>
+      <w:r>
+        <w:rPr>
+          <w:rFonts w:ascii="Arial" w:hAnsi="Arial" w:cs="Arial"/>
+          <w:sz w:val="24"/>
+        </w:rPr>
+        <w:t>pending</w:t>
+      </w:r>
+      <w:r>
+        <w:rPr>
+          <w:rFonts w:ascii="Arial" w:hAnsi="Arial" w:cs="Arial"/>
+          <w:sz w:val="24"/>
+        </w:rPr>
+        <w:t xml:space="preserve">. . </w:t>
       </w:r>
       <w:r>
         <w:rPr>
@@ -148,6 +445,72 @@
     </w:p>
     <w:p>
       <w:pPr>
+        <w:pStyle w:val="ListParagraph"/>
+        <w:numPr>
+          <w:ilvl w:val="0"/>
+          <w:numId w:val="3"/>
+        </w:numPr>
+        <w:rPr>
+          <w:rFonts w:ascii="Arial" w:hAnsi="Arial" w:cs="Arial"/>
+          <w:sz w:val="24"/>
+        </w:rPr>
+      </w:pPr>
+      <w:r>
+        <w:rPr>
+          <w:rFonts w:ascii="Arial" w:hAnsi="Arial" w:cs="Arial"/>
+          <w:sz w:val="24"/>
+        </w:rPr>
+        <w:t>And assign the complain to employee (while create)</w:t>
+      </w:r>
+    </w:p>
+    <w:p>
+      <w:pPr>
+        <w:pStyle w:val="ListParagraph"/>
+        <w:numPr>
+          <w:ilvl w:val="0"/>
+          <w:numId w:val="3"/>
+        </w:numPr>
+        <w:rPr>
+          <w:rFonts w:ascii="Arial" w:hAnsi="Arial" w:cs="Arial"/>
+          <w:sz w:val="24"/>
+        </w:rPr>
+      </w:pPr>
+      <w:r>
+        <w:rPr>
+          <w:rFonts w:ascii="Arial" w:hAnsi="Arial" w:cs="Arial"/>
+          <w:sz w:val="24"/>
+        </w:rPr>
+        <w:t xml:space="preserve">Manager can </w:t>
+      </w:r>
+      <w:r>
+        <w:rPr>
+          <w:rFonts w:ascii="Arial" w:hAnsi="Arial" w:cs="Arial"/>
+          <w:sz w:val="24"/>
+        </w:rPr>
+        <w:t xml:space="preserve">Update the assignee of </w:t>
+      </w:r>
+      <w:r>
+        <w:rPr>
+          <w:rFonts w:ascii="Arial" w:hAnsi="Arial" w:cs="Arial"/>
+          <w:sz w:val="24"/>
+        </w:rPr>
+        <w:t>complain</w:t>
+      </w:r>
+    </w:p>
+    <w:p>
+      <w:pPr>
+        <w:pStyle w:val="ListParagraph"/>
+        <w:ind w:left="1080"/>
+        <w:rPr>
+          <w:rFonts w:ascii="Arial" w:hAnsi="Arial" w:cs="Arial"/>
+          <w:sz w:val="24"/>
+        </w:rPr>
+      </w:pPr>
+    </w:p>
+    <w:p>
+      <w:pPr>
+        <w:pStyle w:val="ListParagraph"/>
+        <w:ind w:left="1080"/>
         <w:rPr>
           <w:rFonts w:ascii="Arial" w:hAnsi="Arial" w:cs="Arial"/>
           <w:sz w:val="24"/>
@@ -171,56 +534,59 @@
           <w:rFonts w:ascii="Arial" w:hAnsi="Arial" w:cs="Arial"/>
           <w:sz w:val="24"/>
         </w:rPr>
-        <w:t>Manager panel</w:t>
-      </w:r>
-    </w:p>
-    <w:p>
-      <w:pPr>
-        <w:pStyle w:val="ListParagraph"/>
-        <w:rPr>
-          <w:rFonts w:ascii="Arial" w:hAnsi="Arial" w:cs="Arial"/>
-          <w:sz w:val="24"/>
-        </w:rPr>
-      </w:pPr>
-    </w:p>
-    <w:p>
-      <w:pPr>
-        <w:pStyle w:val="ListParagraph"/>
-        <w:numPr>
-          <w:ilvl w:val="0"/>
-          <w:numId w:val="3"/>
-        </w:numPr>
-        <w:rPr>
-          <w:rFonts w:ascii="Arial" w:hAnsi="Arial" w:cs="Arial"/>
-          <w:sz w:val="24"/>
-        </w:rPr>
-      </w:pPr>
-      <w:r>
-        <w:rPr>
-          <w:rFonts w:ascii="Arial" w:hAnsi="Arial" w:cs="Arial"/>
-          <w:sz w:val="24"/>
-        </w:rPr>
-        <w:t>Manager can create complain.</w:t>
-      </w:r>
-    </w:p>
-    <w:p>
-      <w:pPr>
-        <w:pStyle w:val="ListParagraph"/>
-        <w:numPr>
-          <w:ilvl w:val="0"/>
-          <w:numId w:val="3"/>
-        </w:numPr>
-        <w:rPr>
-          <w:rFonts w:ascii="Arial" w:hAnsi="Arial" w:cs="Arial"/>
-          <w:sz w:val="24"/>
-        </w:rPr>
-      </w:pPr>
-      <w:r>
-        <w:rPr>
-          <w:rFonts w:ascii="Arial" w:hAnsi="Arial" w:cs="Arial"/>
-          <w:sz w:val="24"/>
-        </w:rPr>
-        <w:t xml:space="preserve">When complain will create </w:t>
+        <w:t>Employee Panel</w:t>
+      </w:r>
+    </w:p>
+    <w:p>
+      <w:pPr>
+        <w:pStyle w:val="ListParagraph"/>
+        <w:rPr>
+          <w:rFonts w:ascii="Arial" w:hAnsi="Arial" w:cs="Arial"/>
+          <w:sz w:val="24"/>
+        </w:rPr>
+      </w:pPr>
+    </w:p>
+    <w:p>
+      <w:pPr>
+        <w:pStyle w:val="ListParagraph"/>
+        <w:numPr>
+          <w:ilvl w:val="0"/>
+          <w:numId w:val="4"/>
+        </w:numPr>
+        <w:rPr>
+          <w:rFonts w:ascii="Arial" w:hAnsi="Arial" w:cs="Arial"/>
+          <w:sz w:val="24"/>
+        </w:rPr>
+      </w:pPr>
+      <w:r>
+        <w:rPr>
+          <w:rFonts w:ascii="Arial" w:hAnsi="Arial" w:cs="Arial"/>
+          <w:sz w:val="24"/>
+        </w:rPr>
+        <w:t xml:space="preserve">Employee will login in </w:t>
+      </w:r>
+      <w:proofErr w:type="spellStart"/>
+      <w:r>
+        <w:rPr>
+          <w:rFonts w:ascii="Arial" w:hAnsi="Arial" w:cs="Arial"/>
+          <w:sz w:val="24"/>
+        </w:rPr>
+        <w:t>ui</w:t>
+      </w:r>
+      <w:proofErr w:type="spellEnd"/>
+      <w:r>
+        <w:rPr>
+          <w:rFonts w:ascii="Arial" w:hAnsi="Arial" w:cs="Arial"/>
+          <w:sz w:val="24"/>
+        </w:rPr>
+        <w:t xml:space="preserve"> and can see</w:t>
+      </w:r>
+      <w:r>
+        <w:rPr>
+          <w:rFonts w:ascii="Arial" w:hAnsi="Arial" w:cs="Arial"/>
+          <w:sz w:val="24"/>
+        </w:rPr>
+        <w:t xml:space="preserve"> </w:t>
       </w:r>
       <w:proofErr w:type="gramStart"/>
       <w:r>
@@ -228,7 +594,14 @@
           <w:rFonts w:ascii="Arial" w:hAnsi="Arial" w:cs="Arial"/>
           <w:sz w:val="24"/>
         </w:rPr>
-        <w:t>an</w:t>
+        <w:t xml:space="preserve">pending </w:t>
+      </w:r>
+      <w:r>
+        <w:rPr>
+          <w:rFonts w:ascii="Arial" w:hAnsi="Arial" w:cs="Arial"/>
+          <w:sz w:val="24"/>
+        </w:rPr>
+        <w:t xml:space="preserve"> complain</w:t>
       </w:r>
       <w:proofErr w:type="gramEnd"/>
       <w:r>
@@ -236,7 +609,203 @@
           <w:rFonts w:ascii="Arial" w:hAnsi="Arial" w:cs="Arial"/>
           <w:sz w:val="24"/>
         </w:rPr>
-        <w:t xml:space="preserve"> </w:t>
+        <w:t xml:space="preserve"> that are assigned to him.</w:t>
+      </w:r>
+    </w:p>
+    <w:p>
+      <w:pPr>
+        <w:pStyle w:val="ListParagraph"/>
+        <w:numPr>
+          <w:ilvl w:val="0"/>
+          <w:numId w:val="4"/>
+        </w:numPr>
+        <w:rPr>
+          <w:rFonts w:ascii="Arial" w:hAnsi="Arial" w:cs="Arial"/>
+          <w:sz w:val="24"/>
+        </w:rPr>
+      </w:pPr>
+      <w:r>
+        <w:rPr>
+          <w:rFonts w:ascii="Arial" w:hAnsi="Arial" w:cs="Arial"/>
+          <w:sz w:val="24"/>
+        </w:rPr>
+        <w:t xml:space="preserve">And </w:t>
+      </w:r>
+      <w:proofErr w:type="gramStart"/>
+      <w:r>
+        <w:rPr>
+          <w:rFonts w:ascii="Arial" w:hAnsi="Arial" w:cs="Arial"/>
+          <w:sz w:val="24"/>
+        </w:rPr>
+        <w:t>completed  complain</w:t>
+      </w:r>
+      <w:proofErr w:type="gramEnd"/>
+      <w:r>
+        <w:rPr>
+          <w:rFonts w:ascii="Arial" w:hAnsi="Arial" w:cs="Arial"/>
+          <w:sz w:val="24"/>
+        </w:rPr>
+        <w:t xml:space="preserve"> moved to working history..</w:t>
+      </w:r>
+    </w:p>
+    <w:p>
+      <w:pPr>
+        <w:pStyle w:val="ListParagraph"/>
+        <w:numPr>
+          <w:ilvl w:val="0"/>
+          <w:numId w:val="4"/>
+        </w:numPr>
+        <w:rPr>
+          <w:rFonts w:ascii="Arial" w:hAnsi="Arial" w:cs="Arial"/>
+          <w:sz w:val="24"/>
+        </w:rPr>
+      </w:pPr>
+      <w:r>
+        <w:rPr>
+          <w:rFonts w:ascii="Arial" w:hAnsi="Arial" w:cs="Arial"/>
+          <w:sz w:val="24"/>
+        </w:rPr>
+        <w:t>It will create a working history.</w:t>
+      </w:r>
+    </w:p>
+    <w:p>
+      <w:pPr>
+        <w:pStyle w:val="ListParagraph"/>
+        <w:ind w:left="1080"/>
+        <w:rPr>
+          <w:rFonts w:ascii="Arial" w:hAnsi="Arial" w:cs="Arial"/>
+          <w:sz w:val="24"/>
+        </w:rPr>
+      </w:pPr>
+    </w:p>
+    <w:p>
+      <w:pPr>
+        <w:pStyle w:val="ListParagraph"/>
+        <w:ind w:left="1080"/>
+        <w:rPr>
+          <w:rFonts w:ascii="Arial" w:hAnsi="Arial" w:cs="Arial"/>
+          <w:sz w:val="24"/>
+        </w:rPr>
+      </w:pPr>
+    </w:p>
+    <w:p>
+      <w:pPr>
+        <w:pStyle w:val="ListParagraph"/>
+        <w:numPr>
+          <w:ilvl w:val="0"/>
+          <w:numId w:val="1"/>
+        </w:numPr>
+        <w:rPr>
+          <w:rFonts w:ascii="Arial" w:hAnsi="Arial" w:cs="Arial"/>
+          <w:sz w:val="24"/>
+        </w:rPr>
+      </w:pPr>
+      <w:r>
+        <w:rPr>
+          <w:rFonts w:ascii="Arial" w:hAnsi="Arial" w:cs="Arial"/>
+          <w:sz w:val="24"/>
+        </w:rPr>
+        <w:t xml:space="preserve"> Complain model</w:t>
+      </w:r>
+    </w:p>
+    <w:p>
+      <w:pPr>
+        <w:pStyle w:val="ListParagraph"/>
+        <w:numPr>
+          <w:ilvl w:val="0"/>
+          <w:numId w:val="5"/>
+        </w:numPr>
+        <w:rPr>
+          <w:rFonts w:ascii="Arial" w:hAnsi="Arial" w:cs="Arial"/>
+          <w:sz w:val="24"/>
+        </w:rPr>
+      </w:pPr>
+      <w:r>
+        <w:rPr>
+          <w:rFonts w:ascii="Arial" w:hAnsi="Arial" w:cs="Arial"/>
+          <w:sz w:val="24"/>
+        </w:rPr>
+        <w:t>Customer id</w:t>
+      </w:r>
+    </w:p>
+    <w:p>
+      <w:pPr>
+        <w:pStyle w:val="ListParagraph"/>
+        <w:numPr>
+          <w:ilvl w:val="0"/>
+          <w:numId w:val="5"/>
+        </w:numPr>
+        <w:rPr>
+          <w:rFonts w:ascii="Arial" w:hAnsi="Arial" w:cs="Arial"/>
+          <w:sz w:val="24"/>
+        </w:rPr>
+      </w:pPr>
+      <w:r>
+        <w:rPr>
+          <w:rFonts w:ascii="Arial" w:hAnsi="Arial" w:cs="Arial"/>
+          <w:sz w:val="24"/>
+        </w:rPr>
+        <w:t>Customer phone number</w:t>
+      </w:r>
+    </w:p>
+    <w:p>
+      <w:pPr>
+        <w:pStyle w:val="ListParagraph"/>
+        <w:numPr>
+          <w:ilvl w:val="0"/>
+          <w:numId w:val="5"/>
+        </w:numPr>
+        <w:rPr>
+          <w:rFonts w:ascii="Arial" w:hAnsi="Arial" w:cs="Arial"/>
+          <w:sz w:val="24"/>
+        </w:rPr>
+      </w:pPr>
+      <w:r>
+        <w:rPr>
+          <w:rFonts w:ascii="Arial" w:hAnsi="Arial" w:cs="Arial"/>
+          <w:sz w:val="24"/>
+        </w:rPr>
+        <w:t>Customer location</w:t>
+      </w:r>
+    </w:p>
+    <w:p>
+      <w:pPr>
+        <w:pStyle w:val="ListParagraph"/>
+        <w:numPr>
+          <w:ilvl w:val="0"/>
+          <w:numId w:val="5"/>
+        </w:numPr>
+        <w:rPr>
+          <w:rFonts w:ascii="Arial" w:hAnsi="Arial" w:cs="Arial"/>
+          <w:sz w:val="24"/>
+        </w:rPr>
+      </w:pPr>
+      <w:r>
+        <w:rPr>
+          <w:rFonts w:ascii="Arial" w:hAnsi="Arial" w:cs="Arial"/>
+          <w:sz w:val="24"/>
+        </w:rPr>
+        <w:t>Complain description</w:t>
+      </w:r>
+    </w:p>
+    <w:p>
+      <w:pPr>
+        <w:pStyle w:val="ListParagraph"/>
+        <w:numPr>
+          <w:ilvl w:val="0"/>
+          <w:numId w:val="5"/>
+        </w:numPr>
+        <w:rPr>
+          <w:rFonts w:ascii="Arial" w:hAnsi="Arial" w:cs="Arial"/>
+          <w:sz w:val="24"/>
+        </w:rPr>
+      </w:pPr>
+      <w:r>
+        <w:rPr>
+          <w:rFonts w:ascii="Arial" w:hAnsi="Arial" w:cs="Arial"/>
+          <w:sz w:val="24"/>
+        </w:rPr>
+        <w:t xml:space="preserve">Assignee employee – select from drop down in </w:t>
       </w:r>
       <w:proofErr w:type="spellStart"/>
       <w:r>
@@ -244,7 +813,7 @@
           <w:rFonts w:ascii="Arial" w:hAnsi="Arial" w:cs="Arial"/>
           <w:sz w:val="24"/>
         </w:rPr>
-        <w:t>sms</w:t>
+        <w:t>ui</w:t>
       </w:r>
       <w:proofErr w:type="spellEnd"/>
       <w:r>
@@ -252,79 +821,98 @@
           <w:rFonts w:ascii="Arial" w:hAnsi="Arial" w:cs="Arial"/>
           <w:sz w:val="24"/>
         </w:rPr>
-        <w:t xml:space="preserve"> will send to customer phone number.</w:t>
-      </w:r>
-    </w:p>
-    <w:p>
-      <w:pPr>
-        <w:pStyle w:val="ListParagraph"/>
-        <w:numPr>
-          <w:ilvl w:val="0"/>
-          <w:numId w:val="3"/>
-        </w:numPr>
-        <w:rPr>
-          <w:rFonts w:ascii="Arial" w:hAnsi="Arial" w:cs="Arial"/>
-          <w:sz w:val="24"/>
-        </w:rPr>
-      </w:pPr>
-      <w:r>
-        <w:rPr>
-          <w:rFonts w:ascii="Arial" w:hAnsi="Arial" w:cs="Arial"/>
-          <w:sz w:val="24"/>
-        </w:rPr>
-        <w:t xml:space="preserve">After create complain status will be by default    pending. </w:t>
-      </w:r>
-      <w:proofErr w:type="gramStart"/>
-      <w:r>
-        <w:rPr>
-          <w:rFonts w:ascii="Arial" w:hAnsi="Arial" w:cs="Arial"/>
-          <w:sz w:val="24"/>
-        </w:rPr>
-        <w:t>completed</w:t>
-      </w:r>
-      <w:proofErr w:type="gramEnd"/>
-      <w:r>
-        <w:rPr>
-          <w:rFonts w:ascii="Arial" w:hAnsi="Arial" w:cs="Arial"/>
-          <w:sz w:val="24"/>
-        </w:rPr>
-        <w:t>.</w:t>
-      </w:r>
-    </w:p>
-    <w:p>
-      <w:pPr>
-        <w:pStyle w:val="ListParagraph"/>
-        <w:numPr>
-          <w:ilvl w:val="0"/>
-          <w:numId w:val="3"/>
-        </w:numPr>
-        <w:rPr>
-          <w:rFonts w:ascii="Arial" w:hAnsi="Arial" w:cs="Arial"/>
-          <w:sz w:val="24"/>
-        </w:rPr>
-      </w:pPr>
-      <w:r>
-        <w:rPr>
-          <w:rFonts w:ascii="Arial" w:hAnsi="Arial" w:cs="Arial"/>
-          <w:sz w:val="24"/>
-        </w:rPr>
-        <w:t xml:space="preserve">After done complain  it will be completed and a </w:t>
-      </w:r>
-      <w:proofErr w:type="spellStart"/>
-      <w:r>
-        <w:rPr>
-          <w:rFonts w:ascii="Arial" w:hAnsi="Arial" w:cs="Arial"/>
-          <w:sz w:val="24"/>
-        </w:rPr>
-        <w:t>sms</w:t>
-      </w:r>
-      <w:proofErr w:type="spellEnd"/>
-      <w:r>
-        <w:rPr>
-          <w:rFonts w:ascii="Arial" w:hAnsi="Arial" w:cs="Arial"/>
-          <w:sz w:val="24"/>
-        </w:rPr>
-        <w:t xml:space="preserve"> will be send to customer</w:t>
+        <w:t xml:space="preserve">. Use </w:t>
+      </w:r>
+      <w:r>
+        <w:rPr>
+          <w:rFonts w:ascii="Arial" w:hAnsi="Arial" w:cs="Arial"/>
+          <w:sz w:val="24"/>
+        </w:rPr>
+        <w:t xml:space="preserve">employee </w:t>
+      </w:r>
+      <w:r>
+        <w:rPr>
+          <w:rFonts w:ascii="Arial" w:hAnsi="Arial" w:cs="Arial"/>
+          <w:sz w:val="24"/>
+        </w:rPr>
+        <w:t>id.</w:t>
+      </w:r>
+    </w:p>
+    <w:p>
+      <w:pPr>
+        <w:pStyle w:val="ListParagraph"/>
+        <w:numPr>
+          <w:ilvl w:val="0"/>
+          <w:numId w:val="5"/>
+        </w:numPr>
+        <w:rPr>
+          <w:rFonts w:ascii="Arial" w:hAnsi="Arial" w:cs="Arial"/>
+          <w:sz w:val="24"/>
+        </w:rPr>
+      </w:pPr>
+      <w:r>
+        <w:rPr>
+          <w:rFonts w:ascii="Arial" w:hAnsi="Arial" w:cs="Arial"/>
+          <w:sz w:val="24"/>
+        </w:rPr>
+        <w:t>Status:</w:t>
+      </w:r>
+    </w:p>
+    <w:p>
+      <w:pPr>
+        <w:pStyle w:val="ListParagraph"/>
+        <w:numPr>
+          <w:ilvl w:val="0"/>
+          <w:numId w:val="5"/>
+        </w:numPr>
+        <w:rPr>
+          <w:rFonts w:ascii="Arial" w:hAnsi="Arial" w:cs="Arial"/>
+          <w:sz w:val="24"/>
+        </w:rPr>
+      </w:pPr>
+      <w:r>
+        <w:rPr>
+          <w:rFonts w:ascii="Arial" w:hAnsi="Arial" w:cs="Arial"/>
+          <w:sz w:val="24"/>
+        </w:rPr>
+        <w:t>Complain number</w:t>
+      </w:r>
+    </w:p>
+    <w:p>
+      <w:pPr>
+        <w:ind w:left="720"/>
+        <w:rPr>
+          <w:rFonts w:ascii="Arial" w:hAnsi="Arial" w:cs="Arial"/>
+          <w:sz w:val="24"/>
+        </w:rPr>
+      </w:pPr>
+      <w:r>
+        <w:rPr>
+          <w:rFonts w:ascii="Arial" w:hAnsi="Arial" w:cs="Arial"/>
+          <w:sz w:val="24"/>
+        </w:rPr>
+        <w:t xml:space="preserve">Note </w:t>
+      </w:r>
+      <w:r>
+        <w:rPr>
+          <w:rFonts w:ascii="Arial" w:hAnsi="Arial" w:cs="Arial"/>
+          <w:sz w:val="24"/>
+        </w:rPr>
+        <w:t xml:space="preserve">: </w:t>
+      </w:r>
+      <w:r>
+        <w:rPr>
+          <w:rFonts w:ascii="Arial" w:hAnsi="Arial" w:cs="Arial"/>
+          <w:sz w:val="24"/>
+        </w:rPr>
+        <w:t>Complain id – should be unique</w:t>
+      </w:r>
+      <w:r>
+        <w:rPr>
+          <w:rFonts w:ascii="Arial" w:hAnsi="Arial" w:cs="Arial"/>
+          <w:sz w:val="24"/>
+        </w:rPr>
+        <w:t xml:space="preserve"> and created automatically </w:t>
       </w:r>
     </w:p>
     <w:p>
@@ -364,359 +952,13 @@
           <w:rFonts w:ascii="Arial" w:hAnsi="Arial" w:cs="Arial"/>
           <w:sz w:val="24"/>
         </w:rPr>
-        <w:t>Employee Panel</w:t>
-      </w:r>
-    </w:p>
-    <w:p>
-      <w:pPr>
-        <w:pStyle w:val="ListParagraph"/>
-        <w:rPr>
-          <w:rFonts w:ascii="Arial" w:hAnsi="Arial" w:cs="Arial"/>
-          <w:sz w:val="24"/>
-        </w:rPr>
-      </w:pPr>
-    </w:p>
-    <w:p>
-      <w:pPr>
-        <w:pStyle w:val="ListParagraph"/>
-        <w:numPr>
-          <w:ilvl w:val="0"/>
-          <w:numId w:val="4"/>
-        </w:numPr>
-        <w:rPr>
-          <w:rFonts w:ascii="Arial" w:hAnsi="Arial" w:cs="Arial"/>
-          <w:sz w:val="24"/>
-        </w:rPr>
-      </w:pPr>
-      <w:r>
-        <w:rPr>
-          <w:rFonts w:ascii="Arial" w:hAnsi="Arial" w:cs="Arial"/>
-          <w:sz w:val="24"/>
-        </w:rPr>
-        <w:t xml:space="preserve">Employee will login in </w:t>
-      </w:r>
-      <w:proofErr w:type="spellStart"/>
-      <w:r>
-        <w:rPr>
-          <w:rFonts w:ascii="Arial" w:hAnsi="Arial" w:cs="Arial"/>
-          <w:sz w:val="24"/>
-        </w:rPr>
-        <w:t>ui</w:t>
-      </w:r>
-      <w:proofErr w:type="spellEnd"/>
-      <w:r>
-        <w:rPr>
-          <w:rFonts w:ascii="Arial" w:hAnsi="Arial" w:cs="Arial"/>
-          <w:sz w:val="24"/>
-        </w:rPr>
-        <w:t xml:space="preserve"> and can see complain that are assigned to him.</w:t>
-      </w:r>
-    </w:p>
-    <w:p>
-      <w:pPr>
-        <w:pStyle w:val="ListParagraph"/>
-        <w:numPr>
-          <w:ilvl w:val="0"/>
-          <w:numId w:val="4"/>
-        </w:numPr>
-        <w:rPr>
-          <w:rFonts w:ascii="Arial" w:hAnsi="Arial" w:cs="Arial"/>
-          <w:sz w:val="24"/>
-        </w:rPr>
-      </w:pPr>
-      <w:r>
-        <w:rPr>
-          <w:rFonts w:ascii="Arial" w:hAnsi="Arial" w:cs="Arial"/>
-          <w:sz w:val="24"/>
-        </w:rPr>
-        <w:t xml:space="preserve">After complete can change status to completed. </w:t>
-      </w:r>
-      <w:proofErr w:type="spellStart"/>
-      <w:r>
-        <w:rPr>
-          <w:rFonts w:ascii="Arial" w:hAnsi="Arial" w:cs="Arial"/>
-          <w:sz w:val="24"/>
-        </w:rPr>
-        <w:t>Menwhile</w:t>
-      </w:r>
-      <w:proofErr w:type="spellEnd"/>
-      <w:r>
-        <w:rPr>
-          <w:rFonts w:ascii="Arial" w:hAnsi="Arial" w:cs="Arial"/>
-          <w:sz w:val="24"/>
-        </w:rPr>
-        <w:t xml:space="preserve"> </w:t>
-      </w:r>
-      <w:proofErr w:type="gramStart"/>
-      <w:r>
-        <w:rPr>
-          <w:rFonts w:ascii="Arial" w:hAnsi="Arial" w:cs="Arial"/>
-          <w:sz w:val="24"/>
-        </w:rPr>
-        <w:t>an</w:t>
-      </w:r>
-      <w:proofErr w:type="gramEnd"/>
-      <w:r>
-        <w:rPr>
-          <w:rFonts w:ascii="Arial" w:hAnsi="Arial" w:cs="Arial"/>
-          <w:sz w:val="24"/>
-        </w:rPr>
-        <w:t xml:space="preserve"> </w:t>
-      </w:r>
-      <w:proofErr w:type="spellStart"/>
-      <w:r>
-        <w:rPr>
-          <w:rFonts w:ascii="Arial" w:hAnsi="Arial" w:cs="Arial"/>
-          <w:sz w:val="24"/>
-        </w:rPr>
-        <w:t>sms</w:t>
-      </w:r>
-      <w:proofErr w:type="spellEnd"/>
-      <w:r>
-        <w:rPr>
-          <w:rFonts w:ascii="Arial" w:hAnsi="Arial" w:cs="Arial"/>
-          <w:sz w:val="24"/>
-        </w:rPr>
-        <w:t xml:space="preserve"> will send to customer.</w:t>
-      </w:r>
-    </w:p>
-    <w:p>
-      <w:pPr>
-        <w:pStyle w:val="ListParagraph"/>
-        <w:numPr>
-          <w:ilvl w:val="0"/>
-          <w:numId w:val="4"/>
-        </w:numPr>
-        <w:rPr>
-          <w:rFonts w:ascii="Arial" w:hAnsi="Arial" w:cs="Arial"/>
-          <w:sz w:val="24"/>
-        </w:rPr>
-      </w:pPr>
-      <w:r>
-        <w:rPr>
-          <w:rFonts w:ascii="Arial" w:hAnsi="Arial" w:cs="Arial"/>
-          <w:sz w:val="24"/>
-        </w:rPr>
-        <w:t>It will create a working history.</w:t>
-      </w:r>
-    </w:p>
-    <w:p>
-      <w:pPr>
-        <w:pStyle w:val="ListParagraph"/>
-        <w:ind w:left="1080"/>
-        <w:rPr>
-          <w:rFonts w:ascii="Arial" w:hAnsi="Arial" w:cs="Arial"/>
-          <w:sz w:val="24"/>
-        </w:rPr>
-      </w:pPr>
-    </w:p>
-    <w:p>
-      <w:pPr>
-        <w:pStyle w:val="ListParagraph"/>
-        <w:ind w:left="1080"/>
-        <w:rPr>
-          <w:rFonts w:ascii="Arial" w:hAnsi="Arial" w:cs="Arial"/>
-          <w:sz w:val="24"/>
-        </w:rPr>
-      </w:pPr>
-    </w:p>
-    <w:p>
-      <w:pPr>
-        <w:pStyle w:val="ListParagraph"/>
-        <w:numPr>
-          <w:ilvl w:val="0"/>
-          <w:numId w:val="1"/>
-        </w:numPr>
-        <w:rPr>
-          <w:rFonts w:ascii="Arial" w:hAnsi="Arial" w:cs="Arial"/>
-          <w:sz w:val="24"/>
-        </w:rPr>
-      </w:pPr>
-      <w:r>
-        <w:rPr>
-          <w:rFonts w:ascii="Arial" w:hAnsi="Arial" w:cs="Arial"/>
-          <w:sz w:val="24"/>
-        </w:rPr>
-        <w:t xml:space="preserve"> Complain model</w:t>
-      </w:r>
-    </w:p>
-    <w:p>
-      <w:pPr>
-        <w:pStyle w:val="ListParagraph"/>
-        <w:numPr>
-          <w:ilvl w:val="0"/>
-          <w:numId w:val="5"/>
-        </w:numPr>
-        <w:rPr>
-          <w:rFonts w:ascii="Arial" w:hAnsi="Arial" w:cs="Arial"/>
-          <w:sz w:val="24"/>
-        </w:rPr>
-      </w:pPr>
-      <w:r>
-        <w:rPr>
-          <w:rFonts w:ascii="Arial" w:hAnsi="Arial" w:cs="Arial"/>
-          <w:sz w:val="24"/>
-        </w:rPr>
-        <w:t>Customer id</w:t>
-      </w:r>
-    </w:p>
-    <w:p>
-      <w:pPr>
-        <w:pStyle w:val="ListParagraph"/>
-        <w:numPr>
-          <w:ilvl w:val="0"/>
-          <w:numId w:val="5"/>
-        </w:numPr>
-        <w:rPr>
-          <w:rFonts w:ascii="Arial" w:hAnsi="Arial" w:cs="Arial"/>
-          <w:sz w:val="24"/>
-        </w:rPr>
-      </w:pPr>
-      <w:r>
-        <w:rPr>
-          <w:rFonts w:ascii="Arial" w:hAnsi="Arial" w:cs="Arial"/>
-          <w:sz w:val="24"/>
-        </w:rPr>
-        <w:t>Customer phone number</w:t>
-      </w:r>
-    </w:p>
-    <w:p>
-      <w:pPr>
-        <w:pStyle w:val="ListParagraph"/>
-        <w:numPr>
-          <w:ilvl w:val="0"/>
-          <w:numId w:val="5"/>
-        </w:numPr>
-        <w:rPr>
-          <w:rFonts w:ascii="Arial" w:hAnsi="Arial" w:cs="Arial"/>
-          <w:sz w:val="24"/>
-        </w:rPr>
-      </w:pPr>
-      <w:r>
-        <w:rPr>
-          <w:rFonts w:ascii="Arial" w:hAnsi="Arial" w:cs="Arial"/>
-          <w:sz w:val="24"/>
-        </w:rPr>
-        <w:t>Customer location</w:t>
-      </w:r>
-    </w:p>
-    <w:p>
-      <w:pPr>
-        <w:pStyle w:val="ListParagraph"/>
-        <w:numPr>
-          <w:ilvl w:val="0"/>
-          <w:numId w:val="5"/>
-        </w:numPr>
-        <w:rPr>
-          <w:rFonts w:ascii="Arial" w:hAnsi="Arial" w:cs="Arial"/>
-          <w:sz w:val="24"/>
-        </w:rPr>
-      </w:pPr>
-      <w:r>
-        <w:rPr>
-          <w:rFonts w:ascii="Arial" w:hAnsi="Arial" w:cs="Arial"/>
-          <w:sz w:val="24"/>
-        </w:rPr>
-        <w:t>Complain description</w:t>
-      </w:r>
-    </w:p>
-    <w:p>
-      <w:pPr>
-        <w:pStyle w:val="ListParagraph"/>
-        <w:numPr>
-          <w:ilvl w:val="0"/>
-          <w:numId w:val="5"/>
-        </w:numPr>
-        <w:rPr>
-          <w:rFonts w:ascii="Arial" w:hAnsi="Arial" w:cs="Arial"/>
-          <w:sz w:val="24"/>
-        </w:rPr>
-      </w:pPr>
-      <w:r>
-        <w:rPr>
-          <w:rFonts w:ascii="Arial" w:hAnsi="Arial" w:cs="Arial"/>
-          <w:sz w:val="24"/>
-        </w:rPr>
-        <w:t xml:space="preserve">Assignee employee – select from drop down in </w:t>
-      </w:r>
-      <w:proofErr w:type="spellStart"/>
-      <w:r>
-        <w:rPr>
-          <w:rFonts w:ascii="Arial" w:hAnsi="Arial" w:cs="Arial"/>
-          <w:sz w:val="24"/>
-        </w:rPr>
-        <w:t>ui</w:t>
-      </w:r>
-      <w:proofErr w:type="spellEnd"/>
-      <w:r>
-        <w:rPr>
-          <w:rFonts w:ascii="Arial" w:hAnsi="Arial" w:cs="Arial"/>
-          <w:sz w:val="24"/>
-        </w:rPr>
-        <w:t xml:space="preserve">. Use </w:t>
-      </w:r>
-      <w:r>
-        <w:rPr>
-          <w:rFonts w:ascii="Arial" w:hAnsi="Arial" w:cs="Arial"/>
-          <w:sz w:val="24"/>
-        </w:rPr>
-        <w:t xml:space="preserve">employee </w:t>
-      </w:r>
-      <w:r>
-        <w:rPr>
-          <w:rFonts w:ascii="Arial" w:hAnsi="Arial" w:cs="Arial"/>
-          <w:sz w:val="24"/>
-        </w:rPr>
-        <w:t>id.</w:t>
-      </w:r>
-    </w:p>
-    <w:p>
-      <w:pPr>
-        <w:pStyle w:val="ListParagraph"/>
-        <w:numPr>
-          <w:ilvl w:val="0"/>
-          <w:numId w:val="5"/>
-        </w:numPr>
-        <w:rPr>
-          <w:rFonts w:ascii="Arial" w:hAnsi="Arial" w:cs="Arial"/>
-          <w:sz w:val="24"/>
-        </w:rPr>
-      </w:pPr>
-      <w:r>
-        <w:rPr>
-          <w:rFonts w:ascii="Arial" w:hAnsi="Arial" w:cs="Arial"/>
-          <w:sz w:val="24"/>
-        </w:rPr>
-        <w:t>Status:</w:t>
+        <w:t>User model</w:t>
       </w:r>
       <w:bookmarkStart w:id="0" w:name="_GoBack"/>
       <w:bookmarkEnd w:id="0"/>
     </w:p>
     <w:p>
       <w:pPr>
-        <w:ind w:left="720"/>
-        <w:rPr>
-          <w:rFonts w:ascii="Arial" w:hAnsi="Arial" w:cs="Arial"/>
-          <w:sz w:val="24"/>
-        </w:rPr>
-      </w:pPr>
-      <w:r>
-        <w:rPr>
-          <w:rFonts w:ascii="Arial" w:hAnsi="Arial" w:cs="Arial"/>
-          <w:sz w:val="24"/>
-        </w:rPr>
-        <w:t xml:space="preserve">Note </w:t>
-      </w:r>
-      <w:r>
-        <w:rPr>
-          <w:rFonts w:ascii="Arial" w:hAnsi="Arial" w:cs="Arial"/>
-          <w:sz w:val="24"/>
-        </w:rPr>
-        <w:t>Complain id – should be unique</w:t>
-      </w:r>
-    </w:p>
-    <w:p>
-      <w:pPr>
         <w:pStyle w:val="ListParagraph"/>
         <w:ind w:left="1080"/>
         <w:rPr>
@@ -744,13 +986,6 @@
           <w:sz w:val="24"/>
         </w:rPr>
       </w:pPr>
-      <w:r>
-        <w:rPr>
-          <w:rFonts w:ascii="Arial" w:hAnsi="Arial" w:cs="Arial"/>
-          <w:sz w:val="24"/>
-        </w:rPr>
-        <w:t xml:space="preserve">Complain will create with </w:t>
-      </w:r>
     </w:p>
     <w:p>
       <w:pPr>
@@ -761,6 +996,13 @@
           <w:sz w:val="24"/>
         </w:rPr>
       </w:pPr>
+      <w:r>
+        <w:rPr>
+          <w:rFonts w:ascii="Arial" w:hAnsi="Arial" w:cs="Arial"/>
+          <w:sz w:val="24"/>
+        </w:rPr>
+        <w:t>Frontend</w:t>
+      </w:r>
     </w:p>
     <w:p>
       <w:pPr>
@@ -771,13 +1013,6 @@
           <w:sz w:val="24"/>
         </w:rPr>
       </w:pPr>
-      <w:r>
-        <w:rPr>
-          <w:rFonts w:ascii="Arial" w:hAnsi="Arial" w:cs="Arial"/>
-          <w:sz w:val="24"/>
-        </w:rPr>
-        <w:tab/>
-      </w:r>
     </w:p>
     <w:p>
       <w:pPr>
@@ -788,6 +1023,29 @@
           <w:sz w:val="24"/>
         </w:rPr>
       </w:pPr>
+      <w:r>
+        <w:rPr>
+          <w:rFonts w:ascii="Arial" w:hAnsi="Arial" w:cs="Arial"/>
+          <w:sz w:val="24"/>
+        </w:rPr>
+        <w:t xml:space="preserve">Admin </w:t>
+      </w:r>
+      <w:proofErr w:type="gramStart"/>
+      <w:r>
+        <w:rPr>
+          <w:rFonts w:ascii="Arial" w:hAnsi="Arial" w:cs="Arial"/>
+          <w:sz w:val="24"/>
+        </w:rPr>
+        <w:t>Dashboard  -</w:t>
+      </w:r>
+      <w:proofErr w:type="gramEnd"/>
+      <w:r>
+        <w:rPr>
+          <w:rFonts w:ascii="Arial" w:hAnsi="Arial" w:cs="Arial"/>
+          <w:sz w:val="24"/>
+        </w:rPr>
+        <w:t xml:space="preserve">  total employee, pending complain list, </w:t>
+      </w:r>
     </w:p>
     <w:p>
       <w:pPr>
@@ -802,6 +1060,73 @@
     <w:p>
       <w:pPr>
         <w:pStyle w:val="ListParagraph"/>
+        <w:numPr>
+          <w:ilvl w:val="0"/>
+          <w:numId w:val="7"/>
+        </w:numPr>
+        <w:rPr>
+          <w:rFonts w:ascii="Arial" w:hAnsi="Arial" w:cs="Arial"/>
+          <w:sz w:val="24"/>
+        </w:rPr>
+      </w:pPr>
+      <w:r>
+        <w:rPr>
+          <w:rFonts w:ascii="Arial" w:hAnsi="Arial" w:cs="Arial"/>
+          <w:sz w:val="24"/>
+        </w:rPr>
+        <w:t>Users</w:t>
+      </w:r>
+      <w:r>
+        <w:rPr>
+          <w:rFonts w:ascii="Arial" w:hAnsi="Arial" w:cs="Arial"/>
+          <w:sz w:val="24"/>
+        </w:rPr>
+        <w:t xml:space="preserve"> = employee list</w:t>
+      </w:r>
+    </w:p>
+    <w:p>
+      <w:pPr>
+        <w:pStyle w:val="ListParagraph"/>
+        <w:numPr>
+          <w:ilvl w:val="0"/>
+          <w:numId w:val="7"/>
+        </w:numPr>
+        <w:rPr>
+          <w:rFonts w:ascii="Arial" w:hAnsi="Arial" w:cs="Arial"/>
+          <w:sz w:val="24"/>
+        </w:rPr>
+      </w:pPr>
+      <w:r>
+        <w:rPr>
+          <w:rFonts w:ascii="Arial" w:hAnsi="Arial" w:cs="Arial"/>
+          <w:sz w:val="24"/>
+        </w:rPr>
+        <w:t>/appointment = complain list</w:t>
+      </w:r>
+    </w:p>
+    <w:p>
+      <w:pPr>
+        <w:pStyle w:val="ListParagraph"/>
+        <w:numPr>
+          <w:ilvl w:val="0"/>
+          <w:numId w:val="7"/>
+        </w:numPr>
+        <w:rPr>
+          <w:rFonts w:ascii="Arial" w:hAnsi="Arial" w:cs="Arial"/>
+          <w:sz w:val="24"/>
+        </w:rPr>
+      </w:pPr>
+      <w:r>
+        <w:rPr>
+          <w:rFonts w:ascii="Arial" w:hAnsi="Arial" w:cs="Arial"/>
+          <w:sz w:val="24"/>
+        </w:rPr>
+        <w:t>History = money exchange history</w:t>
+      </w:r>
+    </w:p>
+    <w:p>
+      <w:pPr>
+        <w:pStyle w:val="ListParagraph"/>
         <w:ind w:left="1080"/>
         <w:rPr>
           <w:rFonts w:ascii="Arial" w:hAnsi="Arial" w:cs="Arial"/>
@@ -823,6 +1148,454 @@
       <w:pPr>
         <w:pStyle w:val="ListParagraph"/>
         <w:ind w:left="1080"/>
+        <w:rPr>
+          <w:rFonts w:ascii="Arial" w:hAnsi="Arial" w:cs="Arial"/>
+          <w:sz w:val="24"/>
+        </w:rPr>
+      </w:pPr>
+      <w:r>
+        <w:rPr>
+          <w:rFonts w:ascii="Arial" w:hAnsi="Arial" w:cs="Arial"/>
+          <w:sz w:val="24"/>
+        </w:rPr>
+        <w:t>Admin panel</w:t>
+      </w:r>
+      <w:r>
+        <w:rPr>
+          <w:rFonts w:ascii="Arial" w:hAnsi="Arial" w:cs="Arial"/>
+          <w:sz w:val="24"/>
+        </w:rPr>
+        <w:t xml:space="preserve"> menu</w:t>
+      </w:r>
+    </w:p>
+    <w:p>
+      <w:pPr>
+        <w:pStyle w:val="ListParagraph"/>
+        <w:ind w:left="1080"/>
+        <w:rPr>
+          <w:rFonts w:ascii="Arial" w:hAnsi="Arial" w:cs="Arial"/>
+          <w:sz w:val="24"/>
+        </w:rPr>
+      </w:pPr>
+    </w:p>
+    <w:p>
+      <w:pPr>
+        <w:pStyle w:val="ListParagraph"/>
+        <w:numPr>
+          <w:ilvl w:val="0"/>
+          <w:numId w:val="8"/>
+        </w:numPr>
+        <w:rPr>
+          <w:rFonts w:ascii="Arial" w:hAnsi="Arial" w:cs="Arial"/>
+          <w:sz w:val="24"/>
+        </w:rPr>
+      </w:pPr>
+      <w:r>
+        <w:rPr>
+          <w:rFonts w:ascii="Arial" w:hAnsi="Arial" w:cs="Arial"/>
+          <w:sz w:val="24"/>
+        </w:rPr>
+        <w:t>Complains list</w:t>
+      </w:r>
+      <w:r>
+        <w:rPr>
+          <w:rFonts w:ascii="Arial" w:hAnsi="Arial" w:cs="Arial"/>
+          <w:sz w:val="24"/>
+        </w:rPr>
+        <w:t xml:space="preserve"> = appointment list</w:t>
+      </w:r>
+    </w:p>
+    <w:p>
+      <w:pPr>
+        <w:pStyle w:val="ListParagraph"/>
+        <w:numPr>
+          <w:ilvl w:val="0"/>
+          <w:numId w:val="8"/>
+        </w:numPr>
+        <w:rPr>
+          <w:rFonts w:ascii="Arial" w:hAnsi="Arial" w:cs="Arial"/>
+          <w:sz w:val="24"/>
+        </w:rPr>
+      </w:pPr>
+      <w:r>
+        <w:rPr>
+          <w:rFonts w:ascii="Arial" w:hAnsi="Arial" w:cs="Arial"/>
+          <w:sz w:val="24"/>
+        </w:rPr>
+        <w:t>Employee</w:t>
+      </w:r>
+      <w:r>
+        <w:rPr>
+          <w:rFonts w:ascii="Arial" w:hAnsi="Arial" w:cs="Arial"/>
+          <w:sz w:val="24"/>
+        </w:rPr>
+        <w:t xml:space="preserve"> + manager </w:t>
+      </w:r>
+      <w:r>
+        <w:rPr>
+          <w:rFonts w:ascii="Arial" w:hAnsi="Arial" w:cs="Arial"/>
+          <w:sz w:val="24"/>
+        </w:rPr>
+        <w:t xml:space="preserve"> </w:t>
+      </w:r>
+      <w:r>
+        <w:rPr>
+          <w:rFonts w:ascii="Arial" w:hAnsi="Arial" w:cs="Arial"/>
+          <w:sz w:val="24"/>
+        </w:rPr>
+        <w:t>list</w:t>
+      </w:r>
+      <w:r>
+        <w:rPr>
+          <w:rFonts w:ascii="Arial" w:hAnsi="Arial" w:cs="Arial"/>
+          <w:sz w:val="24"/>
+        </w:rPr>
+        <w:t xml:space="preserve"> = doctors list</w:t>
+      </w:r>
+    </w:p>
+    <w:p>
+      <w:pPr>
+        <w:pStyle w:val="ListParagraph"/>
+        <w:numPr>
+          <w:ilvl w:val="0"/>
+          <w:numId w:val="8"/>
+        </w:numPr>
+        <w:rPr>
+          <w:rFonts w:ascii="Arial" w:hAnsi="Arial" w:cs="Arial"/>
+          <w:sz w:val="24"/>
+        </w:rPr>
+      </w:pPr>
+      <w:r>
+        <w:rPr>
+          <w:rFonts w:ascii="Arial" w:hAnsi="Arial" w:cs="Arial"/>
+          <w:sz w:val="24"/>
+        </w:rPr>
+        <w:t>History list</w:t>
+      </w:r>
+      <w:r>
+        <w:rPr>
+          <w:rFonts w:ascii="Arial" w:hAnsi="Arial" w:cs="Arial"/>
+          <w:sz w:val="24"/>
+        </w:rPr>
+        <w:t xml:space="preserve"> =  appointment list</w:t>
+      </w:r>
+    </w:p>
+    <w:p>
+      <w:pPr>
+        <w:pStyle w:val="ListParagraph"/>
+        <w:numPr>
+          <w:ilvl w:val="0"/>
+          <w:numId w:val="8"/>
+        </w:numPr>
+        <w:rPr>
+          <w:rFonts w:ascii="Arial" w:hAnsi="Arial" w:cs="Arial"/>
+          <w:sz w:val="24"/>
+        </w:rPr>
+      </w:pPr>
+      <w:r>
+        <w:rPr>
+          <w:rFonts w:ascii="Arial" w:hAnsi="Arial" w:cs="Arial"/>
+          <w:sz w:val="24"/>
+        </w:rPr>
+        <w:t>Sign out</w:t>
+      </w:r>
+      <w:r>
+        <w:rPr>
+          <w:rFonts w:ascii="Arial" w:hAnsi="Arial" w:cs="Arial"/>
+          <w:sz w:val="24"/>
+        </w:rPr>
+        <w:t xml:space="preserve"> = sign out</w:t>
+      </w:r>
+    </w:p>
+    <w:p>
+      <w:pPr>
+        <w:pStyle w:val="ListParagraph"/>
+        <w:ind w:left="1800"/>
+        <w:rPr>
+          <w:rFonts w:ascii="Arial" w:hAnsi="Arial" w:cs="Arial"/>
+          <w:sz w:val="24"/>
+        </w:rPr>
+      </w:pPr>
+    </w:p>
+    <w:p>
+      <w:pPr>
+        <w:pStyle w:val="ListParagraph"/>
+        <w:ind w:left="1800"/>
+        <w:rPr>
+          <w:rFonts w:ascii="Arial" w:hAnsi="Arial" w:cs="Arial"/>
+          <w:sz w:val="24"/>
+        </w:rPr>
+      </w:pPr>
+    </w:p>
+    <w:p>
+      <w:pPr>
+        <w:rPr>
+          <w:rFonts w:ascii="Arial" w:hAnsi="Arial" w:cs="Arial"/>
+          <w:sz w:val="24"/>
+        </w:rPr>
+      </w:pPr>
+      <w:r>
+        <w:rPr>
+          <w:rFonts w:ascii="Arial" w:hAnsi="Arial" w:cs="Arial"/>
+          <w:sz w:val="24"/>
+        </w:rPr>
+        <w:t xml:space="preserve">Manager </w:t>
+      </w:r>
+      <w:proofErr w:type="gramStart"/>
+      <w:r>
+        <w:rPr>
+          <w:rFonts w:ascii="Arial" w:hAnsi="Arial" w:cs="Arial"/>
+          <w:sz w:val="24"/>
+        </w:rPr>
+        <w:t xml:space="preserve">panel </w:t>
+      </w:r>
+      <w:r>
+        <w:rPr>
+          <w:rFonts w:ascii="Arial" w:hAnsi="Arial" w:cs="Arial"/>
+          <w:sz w:val="24"/>
+        </w:rPr>
+        <w:t xml:space="preserve"> menu</w:t>
+      </w:r>
+      <w:proofErr w:type="gramEnd"/>
+    </w:p>
+    <w:p>
+      <w:pPr>
+        <w:pStyle w:val="ListParagraph"/>
+        <w:numPr>
+          <w:ilvl w:val="0"/>
+          <w:numId w:val="9"/>
+        </w:numPr>
+        <w:rPr>
+          <w:rFonts w:ascii="Arial" w:hAnsi="Arial" w:cs="Arial"/>
+          <w:sz w:val="24"/>
+        </w:rPr>
+      </w:pPr>
+      <w:r>
+        <w:rPr>
+          <w:rFonts w:ascii="Arial" w:hAnsi="Arial" w:cs="Arial"/>
+          <w:sz w:val="24"/>
+        </w:rPr>
+        <w:t>Complain list</w:t>
+      </w:r>
+      <w:r>
+        <w:rPr>
+          <w:rFonts w:ascii="Arial" w:hAnsi="Arial" w:cs="Arial"/>
+          <w:sz w:val="24"/>
+        </w:rPr>
+        <w:t xml:space="preserve"> = invoice list</w:t>
+      </w:r>
+    </w:p>
+    <w:p>
+      <w:pPr>
+        <w:pStyle w:val="ListParagraph"/>
+        <w:numPr>
+          <w:ilvl w:val="0"/>
+          <w:numId w:val="9"/>
+        </w:numPr>
+        <w:rPr>
+          <w:rFonts w:ascii="Arial" w:hAnsi="Arial" w:cs="Arial"/>
+          <w:sz w:val="24"/>
+        </w:rPr>
+      </w:pPr>
+      <w:r>
+        <w:rPr>
+          <w:rFonts w:ascii="Arial" w:hAnsi="Arial" w:cs="Arial"/>
+          <w:sz w:val="24"/>
+        </w:rPr>
+        <w:t>Employee list</w:t>
+      </w:r>
+      <w:r>
+        <w:rPr>
+          <w:rFonts w:ascii="Arial" w:hAnsi="Arial" w:cs="Arial"/>
+          <w:sz w:val="24"/>
+        </w:rPr>
+        <w:t xml:space="preserve"> = user list</w:t>
+      </w:r>
+    </w:p>
+    <w:p>
+      <w:pPr>
+        <w:pStyle w:val="ListParagraph"/>
+        <w:numPr>
+          <w:ilvl w:val="0"/>
+          <w:numId w:val="9"/>
+        </w:numPr>
+        <w:rPr>
+          <w:rFonts w:ascii="Arial" w:hAnsi="Arial" w:cs="Arial"/>
+          <w:sz w:val="24"/>
+        </w:rPr>
+      </w:pPr>
+      <w:r>
+        <w:rPr>
+          <w:rFonts w:ascii="Arial" w:hAnsi="Arial" w:cs="Arial"/>
+          <w:sz w:val="24"/>
+        </w:rPr>
+        <w:t>Sign out</w:t>
+      </w:r>
+    </w:p>
+    <w:p>
+      <w:pPr>
+        <w:rPr>
+          <w:rFonts w:ascii="Arial" w:hAnsi="Arial" w:cs="Arial"/>
+          <w:sz w:val="24"/>
+        </w:rPr>
+      </w:pPr>
+      <w:r>
+        <w:rPr>
+          <w:rFonts w:ascii="Arial" w:hAnsi="Arial" w:cs="Arial"/>
+          <w:sz w:val="24"/>
+        </w:rPr>
+        <w:t>Employee panel</w:t>
+      </w:r>
+    </w:p>
+    <w:p>
+      <w:pPr>
+        <w:pStyle w:val="ListParagraph"/>
+        <w:numPr>
+          <w:ilvl w:val="0"/>
+          <w:numId w:val="10"/>
+        </w:numPr>
+        <w:rPr>
+          <w:rFonts w:ascii="Arial" w:hAnsi="Arial" w:cs="Arial"/>
+          <w:sz w:val="24"/>
+        </w:rPr>
+      </w:pPr>
+      <w:r>
+        <w:rPr>
+          <w:rFonts w:ascii="Arial" w:hAnsi="Arial" w:cs="Arial"/>
+          <w:sz w:val="24"/>
+        </w:rPr>
+        <w:t xml:space="preserve">Can see </w:t>
+      </w:r>
+      <w:r>
+        <w:rPr>
+          <w:rFonts w:ascii="Arial" w:hAnsi="Arial" w:cs="Arial"/>
+          <w:sz w:val="24"/>
+        </w:rPr>
+        <w:t>Own pending Complain list</w:t>
+      </w:r>
+    </w:p>
+    <w:p>
+      <w:pPr>
+        <w:pStyle w:val="ListParagraph"/>
+        <w:numPr>
+          <w:ilvl w:val="0"/>
+          <w:numId w:val="10"/>
+        </w:numPr>
+        <w:rPr>
+          <w:rFonts w:ascii="Arial" w:hAnsi="Arial" w:cs="Arial"/>
+          <w:sz w:val="24"/>
+        </w:rPr>
+      </w:pPr>
+      <w:r>
+        <w:rPr>
+          <w:rFonts w:ascii="Arial" w:hAnsi="Arial" w:cs="Arial"/>
+          <w:sz w:val="24"/>
+        </w:rPr>
+        <w:t>Sign out</w:t>
+      </w:r>
+    </w:p>
+    <w:p>
+      <w:pPr>
+        <w:rPr>
+          <w:rFonts w:ascii="Arial" w:hAnsi="Arial" w:cs="Arial"/>
+          <w:sz w:val="24"/>
+        </w:rPr>
+      </w:pPr>
+    </w:p>
+    <w:p>
+      <w:pPr>
+        <w:rPr>
+          <w:rFonts w:ascii="Arial" w:hAnsi="Arial" w:cs="Arial"/>
+          <w:sz w:val="24"/>
+        </w:rPr>
+      </w:pPr>
+      <w:r>
+        <w:rPr>
+          <w:rFonts w:ascii="Arial" w:hAnsi="Arial" w:cs="Arial"/>
+          <w:sz w:val="24"/>
+          <w:highlight w:val="yellow"/>
+        </w:rPr>
+        <w:t>Issues =</w:t>
+      </w:r>
+      <w:r>
+        <w:rPr>
+          <w:rFonts w:ascii="Arial" w:hAnsi="Arial" w:cs="Arial"/>
+          <w:sz w:val="24"/>
+        </w:rPr>
+        <w:t xml:space="preserve"> </w:t>
+      </w:r>
+    </w:p>
+    <w:p>
+      <w:pPr>
+        <w:rPr>
+          <w:rFonts w:ascii="Arial" w:hAnsi="Arial" w:cs="Arial"/>
+          <w:sz w:val="24"/>
+        </w:rPr>
+      </w:pPr>
+    </w:p>
+    <w:p>
+      <w:pPr>
+        <w:pStyle w:val="ListParagraph"/>
+        <w:numPr>
+          <w:ilvl w:val="0"/>
+          <w:numId w:val="11"/>
+        </w:numPr>
+        <w:rPr>
+          <w:rFonts w:ascii="Arial" w:hAnsi="Arial" w:cs="Arial"/>
+          <w:sz w:val="24"/>
+        </w:rPr>
+      </w:pPr>
+      <w:r>
+        <w:rPr>
+          <w:rFonts w:ascii="Arial" w:hAnsi="Arial" w:cs="Arial"/>
+          <w:sz w:val="24"/>
+        </w:rPr>
+        <w:t xml:space="preserve">User </w:t>
+      </w:r>
+      <w:proofErr w:type="gramStart"/>
+      <w:r>
+        <w:rPr>
+          <w:rFonts w:ascii="Arial" w:hAnsi="Arial" w:cs="Arial"/>
+          <w:sz w:val="24"/>
+        </w:rPr>
+        <w:t>update ..</w:t>
+      </w:r>
+      <w:proofErr w:type="gramEnd"/>
+      <w:r>
+        <w:rPr>
+          <w:rFonts w:ascii="Arial" w:hAnsi="Arial" w:cs="Arial"/>
+          <w:sz w:val="24"/>
+        </w:rPr>
+        <w:t>blank field</w:t>
+      </w:r>
+    </w:p>
+    <w:p>
+      <w:pPr>
+        <w:pStyle w:val="ListParagraph"/>
+        <w:numPr>
+          <w:ilvl w:val="0"/>
+          <w:numId w:val="11"/>
+        </w:numPr>
+        <w:rPr>
+          <w:rFonts w:ascii="Arial" w:hAnsi="Arial" w:cs="Arial"/>
+          <w:sz w:val="24"/>
+        </w:rPr>
+      </w:pPr>
+      <w:r>
+        <w:rPr>
+          <w:rFonts w:ascii="Arial" w:hAnsi="Arial" w:cs="Arial"/>
+          <w:sz w:val="24"/>
+        </w:rPr>
+        <w:t>Complain list assignee issue</w:t>
+      </w:r>
+    </w:p>
+    <w:p>
+      <w:pPr>
+        <w:pStyle w:val="ListParagraph"/>
+        <w:numPr>
+          <w:ilvl w:val="0"/>
+          <w:numId w:val="11"/>
+        </w:numPr>
         <w:rPr>
           <w:rFonts w:ascii="Arial" w:hAnsi="Arial" w:cs="Arial"/>
           <w:sz w:val="24"/>
@@ -1109,6 +1882,95 @@
     </w:lvl>
   </w:abstractNum>
   <w:abstractNum w:abstractNumId="3">
+    <w:nsid w:val="2AF41FAD"/>
+    <w:multiLevelType w:val="hybridMultilevel"/>
+    <w:tmpl w:val="0C14D534"/>
+    <w:lvl w:ilvl="0" w:tplc="0409000F">
+      <w:start w:val="1"/>
+      <w:numFmt w:val="decimal"/>
+      <w:lvlText w:val="%1."/>
+      <w:lvlJc w:val="left"/>
+      <w:pPr>
+        <w:ind w:left="720" w:hanging="360"/>
+      </w:pPr>
+      <w:rPr>
+        <w:rFonts w:hint="default"/>
+      </w:rPr>
+    </w:lvl>
+    <w:lvl w:ilvl="1" w:tplc="04090019" w:tentative="1">
+      <w:start w:val="1"/>
+      <w:numFmt w:val="lowerLetter"/>
+      <w:lvlText w:val="%2."/>
+      <w:lvlJc w:val="left"/>
+      <w:pPr>
+        <w:ind w:left="1440" w:hanging="360"/>
+      </w:pPr>
+    </w:lvl>
+    <w:lvl w:ilvl="2" w:tplc="0409001B" w:tentative="1">
+      <w:start w:val="1"/>
+      <w:numFmt w:val="lowerRoman"/>
+      <w:lvlText w:val="%3."/>
+      <w:lvlJc w:val="right"/>
+      <w:pPr>
+        <w:ind w:left="2160" w:hanging="180"/>
+      </w:pPr>
+    </w:lvl>
+    <w:lvl w:ilvl="3" w:tplc="0409000F" w:tentative="1">
+      <w:start w:val="1"/>
+      <w:numFmt w:val="decimal"/>
+      <w:lvlText w:val="%4."/>
+      <w:lvlJc w:val="left"/>
+      <w:pPr>
+        <w:ind w:left="2880" w:hanging="360"/>
+      </w:pPr>
+    </w:lvl>
+    <w:lvl w:ilvl="4" w:tplc="04090019" w:tentative="1">
+      <w:start w:val="1"/>
+      <w:numFmt w:val="lowerLetter"/>
+      <w:lvlText w:val="%5."/>
+      <w:lvlJc w:val="left"/>
+      <w:pPr>
+        <w:ind w:left="3600" w:hanging="360"/>
+      </w:pPr>
+    </w:lvl>
+    <w:lvl w:ilvl="5" w:tplc="0409001B" w:tentative="1">
+      <w:start w:val="1"/>
+      <w:numFmt w:val="lowerRoman"/>
+      <w:lvlText w:val="%6."/>
+      <w:lvlJc w:val="right"/>
+      <w:pPr>
+        <w:ind w:left="4320" w:hanging="180"/>
+      </w:pPr>
+    </w:lvl>
+    <w:lvl w:ilvl="6" w:tplc="0409000F" w:tentative="1">
+      <w:start w:val="1"/>
+      <w:numFmt w:val="decimal"/>
+      <w:lvlText w:val="%7."/>
+      <w:lvlJc w:val="left"/>
+      <w:pPr>
+        <w:ind w:left="5040" w:hanging="360"/>
+      </w:pPr>
+    </w:lvl>
+    <w:lvl w:ilvl="7" w:tplc="04090019" w:tentative="1">
+      <w:start w:val="1"/>
+      <w:numFmt w:val="lowerLetter"/>
+      <w:lvlText w:val="%8."/>
+      <w:lvlJc w:val="left"/>
+      <w:pPr>
+        <w:ind w:left="5760" w:hanging="360"/>
+      </w:pPr>
+    </w:lvl>
+    <w:lvl w:ilvl="8" w:tplc="0409001B" w:tentative="1">
+      <w:start w:val="1"/>
+      <w:numFmt w:val="lowerRoman"/>
+      <w:lvlText w:val="%9."/>
+      <w:lvlJc w:val="right"/>
+      <w:pPr>
+        <w:ind w:left="6480" w:hanging="180"/>
+      </w:pPr>
+    </w:lvl>
+  </w:abstractNum>
+  <w:abstractNum w:abstractNumId="4">
     <w:nsid w:val="42C535EE"/>
     <w:multiLevelType w:val="hybridMultilevel"/>
     <w:tmpl w:val="E4E85C64"/>
@@ -1197,7 +2059,185 @@
       </w:pPr>
     </w:lvl>
   </w:abstractNum>
-  <w:abstractNum w:abstractNumId="4">
+  <w:abstractNum w:abstractNumId="5">
+    <w:nsid w:val="45F45B89"/>
+    <w:multiLevelType w:val="hybridMultilevel"/>
+    <w:tmpl w:val="E2D6C676"/>
+    <w:lvl w:ilvl="0" w:tplc="D8E45BD8">
+      <w:start w:val="1"/>
+      <w:numFmt w:val="decimal"/>
+      <w:lvlText w:val="%1."/>
+      <w:lvlJc w:val="left"/>
+      <w:pPr>
+        <w:ind w:left="1440" w:hanging="360"/>
+      </w:pPr>
+      <w:rPr>
+        <w:rFonts w:hint="default"/>
+      </w:rPr>
+    </w:lvl>
+    <w:lvl w:ilvl="1" w:tplc="04090019" w:tentative="1">
+      <w:start w:val="1"/>
+      <w:numFmt w:val="lowerLetter"/>
+      <w:lvlText w:val="%2."/>
+      <w:lvlJc w:val="left"/>
+      <w:pPr>
+        <w:ind w:left="2160" w:hanging="360"/>
+      </w:pPr>
+    </w:lvl>
+    <w:lvl w:ilvl="2" w:tplc="0409001B" w:tentative="1">
+      <w:start w:val="1"/>
+      <w:numFmt w:val="lowerRoman"/>
+      <w:lvlText w:val="%3."/>
+      <w:lvlJc w:val="right"/>
+      <w:pPr>
+        <w:ind w:left="2880" w:hanging="180"/>
+      </w:pPr>
+    </w:lvl>
+    <w:lvl w:ilvl="3" w:tplc="0409000F" w:tentative="1">
+      <w:start w:val="1"/>
+      <w:numFmt w:val="decimal"/>
+      <w:lvlText w:val="%4."/>
+      <w:lvlJc w:val="left"/>
+      <w:pPr>
+        <w:ind w:left="3600" w:hanging="360"/>
+      </w:pPr>
+    </w:lvl>
+    <w:lvl w:ilvl="4" w:tplc="04090019" w:tentative="1">
+      <w:start w:val="1"/>
+      <w:numFmt w:val="lowerLetter"/>
+      <w:lvlText w:val="%5."/>
+      <w:lvlJc w:val="left"/>
+      <w:pPr>
+        <w:ind w:left="4320" w:hanging="360"/>
+      </w:pPr>
+    </w:lvl>
+    <w:lvl w:ilvl="5" w:tplc="0409001B" w:tentative="1">
+      <w:start w:val="1"/>
+      <w:numFmt w:val="lowerRoman"/>
+      <w:lvlText w:val="%6."/>
+      <w:lvlJc w:val="right"/>
+      <w:pPr>
+        <w:ind w:left="5040" w:hanging="180"/>
+      </w:pPr>
+    </w:lvl>
+    <w:lvl w:ilvl="6" w:tplc="0409000F" w:tentative="1">
+      <w:start w:val="1"/>
+      <w:numFmt w:val="decimal"/>
+      <w:lvlText w:val="%7."/>
+      <w:lvlJc w:val="left"/>
+      <w:pPr>
+        <w:ind w:left="5760" w:hanging="360"/>
+      </w:pPr>
+    </w:lvl>
+    <w:lvl w:ilvl="7" w:tplc="04090019" w:tentative="1">
+      <w:start w:val="1"/>
+      <w:numFmt w:val="lowerLetter"/>
+      <w:lvlText w:val="%8."/>
+      <w:lvlJc w:val="left"/>
+      <w:pPr>
+        <w:ind w:left="6480" w:hanging="360"/>
+      </w:pPr>
+    </w:lvl>
+    <w:lvl w:ilvl="8" w:tplc="0409001B" w:tentative="1">
+      <w:start w:val="1"/>
+      <w:numFmt w:val="lowerRoman"/>
+      <w:lvlText w:val="%9."/>
+      <w:lvlJc w:val="right"/>
+      <w:pPr>
+        <w:ind w:left="7200" w:hanging="180"/>
+      </w:pPr>
+    </w:lvl>
+  </w:abstractNum>
+  <w:abstractNum w:abstractNumId="6">
+    <w:nsid w:val="4C034C72"/>
+    <w:multiLevelType w:val="hybridMultilevel"/>
+    <w:tmpl w:val="A9AEED34"/>
+    <w:lvl w:ilvl="0" w:tplc="A92ED5B8">
+      <w:start w:val="1"/>
+      <w:numFmt w:val="decimal"/>
+      <w:lvlText w:val="%1."/>
+      <w:lvlJc w:val="left"/>
+      <w:pPr>
+        <w:ind w:left="1080" w:hanging="360"/>
+      </w:pPr>
+      <w:rPr>
+        <w:rFonts w:hint="default"/>
+      </w:rPr>
+    </w:lvl>
+    <w:lvl w:ilvl="1" w:tplc="04090019" w:tentative="1">
+      <w:start w:val="1"/>
+      <w:numFmt w:val="lowerLetter"/>
+      <w:lvlText w:val="%2."/>
+      <w:lvlJc w:val="left"/>
+      <w:pPr>
+        <w:ind w:left="1800" w:hanging="360"/>
+      </w:pPr>
+    </w:lvl>
+    <w:lvl w:ilvl="2" w:tplc="0409001B" w:tentative="1">
+      <w:start w:val="1"/>
+      <w:numFmt w:val="lowerRoman"/>
+      <w:lvlText w:val="%3."/>
+      <w:lvlJc w:val="right"/>
+      <w:pPr>
+        <w:ind w:left="2520" w:hanging="180"/>
+      </w:pPr>
+    </w:lvl>
+    <w:lvl w:ilvl="3" w:tplc="0409000F" w:tentative="1">
+      <w:start w:val="1"/>
+      <w:numFmt w:val="decimal"/>
+      <w:lvlText w:val="%4."/>
+      <w:lvlJc w:val="left"/>
+      <w:pPr>
+        <w:ind w:left="3240" w:hanging="360"/>
+      </w:pPr>
+    </w:lvl>
+    <w:lvl w:ilvl="4" w:tplc="04090019" w:tentative="1">
+      <w:start w:val="1"/>
+      <w:numFmt w:val="lowerLetter"/>
+      <w:lvlText w:val="%5."/>
+      <w:lvlJc w:val="left"/>
+      <w:pPr>
+        <w:ind w:left="3960" w:hanging="360"/>
+      </w:pPr>
+    </w:lvl>
+    <w:lvl w:ilvl="5" w:tplc="0409001B" w:tentative="1">
+      <w:start w:val="1"/>
+      <w:numFmt w:val="lowerRoman"/>
+      <w:lvlText w:val="%6."/>
+      <w:lvlJc w:val="right"/>
+      <w:pPr>
+        <w:ind w:left="4680" w:hanging="180"/>
+      </w:pPr>
+    </w:lvl>
+    <w:lvl w:ilvl="6" w:tplc="0409000F" w:tentative="1">
+      <w:start w:val="1"/>
+      <w:numFmt w:val="decimal"/>
+      <w:lvlText w:val="%7."/>
+      <w:lvlJc w:val="left"/>
+      <w:pPr>
+        <w:ind w:left="5400" w:hanging="360"/>
+      </w:pPr>
+    </w:lvl>
+    <w:lvl w:ilvl="7" w:tplc="04090019" w:tentative="1">
+      <w:start w:val="1"/>
+      <w:numFmt w:val="lowerLetter"/>
+      <w:lvlText w:val="%8."/>
+      <w:lvlJc w:val="left"/>
+      <w:pPr>
+        <w:ind w:left="6120" w:hanging="360"/>
+      </w:pPr>
+    </w:lvl>
+    <w:lvl w:ilvl="8" w:tplc="0409001B" w:tentative="1">
+      <w:start w:val="1"/>
+      <w:numFmt w:val="lowerRoman"/>
+      <w:lvlText w:val="%9."/>
+      <w:lvlJc w:val="right"/>
+      <w:pPr>
+        <w:ind w:left="6840" w:hanging="180"/>
+      </w:pPr>
+    </w:lvl>
+  </w:abstractNum>
+  <w:abstractNum w:abstractNumId="7">
     <w:nsid w:val="4DBD0B37"/>
     <w:multiLevelType w:val="hybridMultilevel"/>
     <w:tmpl w:val="0A060350"/>
@@ -1286,11 +2326,278 @@
       </w:pPr>
     </w:lvl>
   </w:abstractNum>
+  <w:abstractNum w:abstractNumId="8">
+    <w:nsid w:val="5A036A88"/>
+    <w:multiLevelType w:val="hybridMultilevel"/>
+    <w:tmpl w:val="DDF8382E"/>
+    <w:lvl w:ilvl="0" w:tplc="00CC0E16">
+      <w:start w:val="1"/>
+      <w:numFmt w:val="decimal"/>
+      <w:lvlText w:val="%1."/>
+      <w:lvlJc w:val="left"/>
+      <w:pPr>
+        <w:ind w:left="1800" w:hanging="360"/>
+      </w:pPr>
+      <w:rPr>
+        <w:rFonts w:hint="default"/>
+      </w:rPr>
+    </w:lvl>
+    <w:lvl w:ilvl="1" w:tplc="04090019" w:tentative="1">
+      <w:start w:val="1"/>
+      <w:numFmt w:val="lowerLetter"/>
+      <w:lvlText w:val="%2."/>
+      <w:lvlJc w:val="left"/>
+      <w:pPr>
+        <w:ind w:left="2520" w:hanging="360"/>
+      </w:pPr>
+    </w:lvl>
+    <w:lvl w:ilvl="2" w:tplc="0409001B" w:tentative="1">
+      <w:start w:val="1"/>
+      <w:numFmt w:val="lowerRoman"/>
+      <w:lvlText w:val="%3."/>
+      <w:lvlJc w:val="right"/>
+      <w:pPr>
+        <w:ind w:left="3240" w:hanging="180"/>
+      </w:pPr>
+    </w:lvl>
+    <w:lvl w:ilvl="3" w:tplc="0409000F" w:tentative="1">
+      <w:start w:val="1"/>
+      <w:numFmt w:val="decimal"/>
+      <w:lvlText w:val="%4."/>
+      <w:lvlJc w:val="left"/>
+      <w:pPr>
+        <w:ind w:left="3960" w:hanging="360"/>
+      </w:pPr>
+    </w:lvl>
+    <w:lvl w:ilvl="4" w:tplc="04090019" w:tentative="1">
+      <w:start w:val="1"/>
+      <w:numFmt w:val="lowerLetter"/>
+      <w:lvlText w:val="%5."/>
+      <w:lvlJc w:val="left"/>
+      <w:pPr>
+        <w:ind w:left="4680" w:hanging="360"/>
+      </w:pPr>
+    </w:lvl>
+    <w:lvl w:ilvl="5" w:tplc="0409001B" w:tentative="1">
+      <w:start w:val="1"/>
+      <w:numFmt w:val="lowerRoman"/>
+      <w:lvlText w:val="%6."/>
+      <w:lvlJc w:val="right"/>
+      <w:pPr>
+        <w:ind w:left="5400" w:hanging="180"/>
+      </w:pPr>
+    </w:lvl>
+    <w:lvl w:ilvl="6" w:tplc="0409000F" w:tentative="1">
+      <w:start w:val="1"/>
+      <w:numFmt w:val="decimal"/>
+      <w:lvlText w:val="%7."/>
+      <w:lvlJc w:val="left"/>
+      <w:pPr>
+        <w:ind w:left="6120" w:hanging="360"/>
+      </w:pPr>
+    </w:lvl>
+    <w:lvl w:ilvl="7" w:tplc="04090019" w:tentative="1">
+      <w:start w:val="1"/>
+      <w:numFmt w:val="lowerLetter"/>
+      <w:lvlText w:val="%8."/>
+      <w:lvlJc w:val="left"/>
+      <w:pPr>
+        <w:ind w:left="6840" w:hanging="360"/>
+      </w:pPr>
+    </w:lvl>
+    <w:lvl w:ilvl="8" w:tplc="0409001B" w:tentative="1">
+      <w:start w:val="1"/>
+      <w:numFmt w:val="lowerRoman"/>
+      <w:lvlText w:val="%9."/>
+      <w:lvlJc w:val="right"/>
+      <w:pPr>
+        <w:ind w:left="7560" w:hanging="180"/>
+      </w:pPr>
+    </w:lvl>
+  </w:abstractNum>
+  <w:abstractNum w:abstractNumId="9">
+    <w:nsid w:val="6356141B"/>
+    <w:multiLevelType w:val="hybridMultilevel"/>
+    <w:tmpl w:val="96CC94D6"/>
+    <w:lvl w:ilvl="0" w:tplc="0409000F">
+      <w:start w:val="1"/>
+      <w:numFmt w:val="decimal"/>
+      <w:lvlText w:val="%1."/>
+      <w:lvlJc w:val="left"/>
+      <w:pPr>
+        <w:ind w:left="720" w:hanging="360"/>
+      </w:pPr>
+      <w:rPr>
+        <w:rFonts w:hint="default"/>
+      </w:rPr>
+    </w:lvl>
+    <w:lvl w:ilvl="1" w:tplc="04090019" w:tentative="1">
+      <w:start w:val="1"/>
+      <w:numFmt w:val="lowerLetter"/>
+      <w:lvlText w:val="%2."/>
+      <w:lvlJc w:val="left"/>
+      <w:pPr>
+        <w:ind w:left="1440" w:hanging="360"/>
+      </w:pPr>
+    </w:lvl>
+    <w:lvl w:ilvl="2" w:tplc="0409001B" w:tentative="1">
+      <w:start w:val="1"/>
+      <w:numFmt w:val="lowerRoman"/>
+      <w:lvlText w:val="%3."/>
+      <w:lvlJc w:val="right"/>
+      <w:pPr>
+        <w:ind w:left="2160" w:hanging="180"/>
+      </w:pPr>
+    </w:lvl>
+    <w:lvl w:ilvl="3" w:tplc="0409000F" w:tentative="1">
+      <w:start w:val="1"/>
+      <w:numFmt w:val="decimal"/>
+      <w:lvlText w:val="%4."/>
+      <w:lvlJc w:val="left"/>
+      <w:pPr>
+        <w:ind w:left="2880" w:hanging="360"/>
+      </w:pPr>
+    </w:lvl>
+    <w:lvl w:ilvl="4" w:tplc="04090019" w:tentative="1">
+      <w:start w:val="1"/>
+      <w:numFmt w:val="lowerLetter"/>
+      <w:lvlText w:val="%5."/>
+      <w:lvlJc w:val="left"/>
+      <w:pPr>
+        <w:ind w:left="3600" w:hanging="360"/>
+      </w:pPr>
+    </w:lvl>
+    <w:lvl w:ilvl="5" w:tplc="0409001B" w:tentative="1">
+      <w:start w:val="1"/>
+      <w:numFmt w:val="lowerRoman"/>
+      <w:lvlText w:val="%6."/>
+      <w:lvlJc w:val="right"/>
+      <w:pPr>
+        <w:ind w:left="4320" w:hanging="180"/>
+      </w:pPr>
+    </w:lvl>
+    <w:lvl w:ilvl="6" w:tplc="0409000F" w:tentative="1">
+      <w:start w:val="1"/>
+      <w:numFmt w:val="decimal"/>
+      <w:lvlText w:val="%7."/>
+      <w:lvlJc w:val="left"/>
+      <w:pPr>
+        <w:ind w:left="5040" w:hanging="360"/>
+      </w:pPr>
+    </w:lvl>
+    <w:lvl w:ilvl="7" w:tplc="04090019" w:tentative="1">
+      <w:start w:val="1"/>
+      <w:numFmt w:val="lowerLetter"/>
+      <w:lvlText w:val="%8."/>
+      <w:lvlJc w:val="left"/>
+      <w:pPr>
+        <w:ind w:left="5760" w:hanging="360"/>
+      </w:pPr>
+    </w:lvl>
+    <w:lvl w:ilvl="8" w:tplc="0409001B" w:tentative="1">
+      <w:start w:val="1"/>
+      <w:numFmt w:val="lowerRoman"/>
+      <w:lvlText w:val="%9."/>
+      <w:lvlJc w:val="right"/>
+      <w:pPr>
+        <w:ind w:left="6480" w:hanging="180"/>
+      </w:pPr>
+    </w:lvl>
+  </w:abstractNum>
+  <w:abstractNum w:abstractNumId="10">
+    <w:nsid w:val="6A8E1C1E"/>
+    <w:multiLevelType w:val="hybridMultilevel"/>
+    <w:tmpl w:val="094AD340"/>
+    <w:lvl w:ilvl="0" w:tplc="F5E62350">
+      <w:start w:val="1"/>
+      <w:numFmt w:val="decimal"/>
+      <w:lvlText w:val="%1."/>
+      <w:lvlJc w:val="left"/>
+      <w:pPr>
+        <w:ind w:left="1440" w:hanging="360"/>
+      </w:pPr>
+      <w:rPr>
+        <w:rFonts w:hint="default"/>
+      </w:rPr>
+    </w:lvl>
+    <w:lvl w:ilvl="1" w:tplc="04090019" w:tentative="1">
+      <w:start w:val="1"/>
+      <w:numFmt w:val="lowerLetter"/>
+      <w:lvlText w:val="%2."/>
+      <w:lvlJc w:val="left"/>
+      <w:pPr>
+        <w:ind w:left="2160" w:hanging="360"/>
+      </w:pPr>
+    </w:lvl>
+    <w:lvl w:ilvl="2" w:tplc="0409001B" w:tentative="1">
+      <w:start w:val="1"/>
+      <w:numFmt w:val="lowerRoman"/>
+      <w:lvlText w:val="%3."/>
+      <w:lvlJc w:val="right"/>
+      <w:pPr>
+        <w:ind w:left="2880" w:hanging="180"/>
+      </w:pPr>
+    </w:lvl>
+    <w:lvl w:ilvl="3" w:tplc="0409000F" w:tentative="1">
+      <w:start w:val="1"/>
+      <w:numFmt w:val="decimal"/>
+      <w:lvlText w:val="%4."/>
+      <w:lvlJc w:val="left"/>
+      <w:pPr>
+        <w:ind w:left="3600" w:hanging="360"/>
+      </w:pPr>
+    </w:lvl>
+    <w:lvl w:ilvl="4" w:tplc="04090019" w:tentative="1">
+      <w:start w:val="1"/>
+      <w:numFmt w:val="lowerLetter"/>
+      <w:lvlText w:val="%5."/>
+      <w:lvlJc w:val="left"/>
+      <w:pPr>
+        <w:ind w:left="4320" w:hanging="360"/>
+      </w:pPr>
+    </w:lvl>
+    <w:lvl w:ilvl="5" w:tplc="0409001B" w:tentative="1">
+      <w:start w:val="1"/>
+      <w:numFmt w:val="lowerRoman"/>
+      <w:lvlText w:val="%6."/>
+      <w:lvlJc w:val="right"/>
+      <w:pPr>
+        <w:ind w:left="5040" w:hanging="180"/>
+      </w:pPr>
+    </w:lvl>
+    <w:lvl w:ilvl="6" w:tplc="0409000F" w:tentative="1">
+      <w:start w:val="1"/>
+      <w:numFmt w:val="decimal"/>
+      <w:lvlText w:val="%7."/>
+      <w:lvlJc w:val="left"/>
+      <w:pPr>
+        <w:ind w:left="5760" w:hanging="360"/>
+      </w:pPr>
+    </w:lvl>
+    <w:lvl w:ilvl="7" w:tplc="04090019" w:tentative="1">
+      <w:start w:val="1"/>
+      <w:numFmt w:val="lowerLetter"/>
+      <w:lvlText w:val="%8."/>
+      <w:lvlJc w:val="left"/>
+      <w:pPr>
+        <w:ind w:left="6480" w:hanging="360"/>
+      </w:pPr>
+    </w:lvl>
+    <w:lvl w:ilvl="8" w:tplc="0409001B" w:tentative="1">
+      <w:start w:val="1"/>
+      <w:numFmt w:val="lowerRoman"/>
+      <w:lvlText w:val="%9."/>
+      <w:lvlJc w:val="right"/>
+      <w:pPr>
+        <w:ind w:left="7200" w:hanging="180"/>
+      </w:pPr>
+    </w:lvl>
+  </w:abstractNum>
   <w:num w:numId="1">
-    <w:abstractNumId w:val="3"/>
+    <w:abstractNumId w:val="4"/>
   </w:num>
   <w:num w:numId="2">
-    <w:abstractNumId w:val="4"/>
+    <w:abstractNumId w:val="7"/>
   </w:num>
   <w:num w:numId="3">
     <w:abstractNumId w:val="1"/>
@@ -1300,6 +2607,24 @@
   </w:num>
   <w:num w:numId="5">
     <w:abstractNumId w:val="2"/>
+  </w:num>
+  <w:num w:numId="6">
+    <w:abstractNumId w:val="5"/>
+  </w:num>
+  <w:num w:numId="7">
+    <w:abstractNumId w:val="10"/>
+  </w:num>
+  <w:num w:numId="8">
+    <w:abstractNumId w:val="8"/>
+  </w:num>
+  <w:num w:numId="9">
+    <w:abstractNumId w:val="3"/>
+  </w:num>
+  <w:num w:numId="10">
+    <w:abstractNumId w:val="6"/>
+  </w:num>
+  <w:num w:numId="11">
+    <w:abstractNumId w:val="9"/>
   </w:num>
 </w:numbering>
 </file>

</xml_diff>

<commit_message>
updated admin, manager and emplyee ui
</commit_message>
<xml_diff>
--- a/Requirements.docx
+++ b/Requirements.docx
@@ -978,445 +978,11 @@
     </w:p>
     <w:p>
       <w:pPr>
-        <w:pStyle w:val="ListParagraph"/>
-        <w:ind w:left="1080"/>
-        <w:rPr>
-          <w:rFonts w:ascii="Arial" w:hAnsi="Arial" w:cs="Arial"/>
-          <w:sz w:val="24"/>
-        </w:rPr>
-      </w:pPr>
-    </w:p>
-    <w:p>
-      <w:pPr>
-        <w:pStyle w:val="ListParagraph"/>
-        <w:ind w:left="1080"/>
-        <w:rPr>
-          <w:rFonts w:ascii="Arial" w:hAnsi="Arial" w:cs="Arial"/>
-          <w:sz w:val="24"/>
-        </w:rPr>
-      </w:pPr>
-    </w:p>
-    <w:p>
-      <w:pPr>
-        <w:pStyle w:val="ListParagraph"/>
-        <w:ind w:left="1080"/>
-        <w:rPr>
-          <w:rFonts w:ascii="Arial" w:hAnsi="Arial" w:cs="Arial"/>
-          <w:sz w:val="24"/>
-        </w:rPr>
-      </w:pPr>
-      <w:r>
-        <w:rPr>
-          <w:rFonts w:ascii="Arial" w:hAnsi="Arial" w:cs="Arial"/>
-          <w:sz w:val="24"/>
-        </w:rPr>
-        <w:t>Admin panel UI</w:t>
-      </w:r>
-    </w:p>
-    <w:p>
-      <w:pPr>
-        <w:pStyle w:val="ListParagraph"/>
-        <w:ind w:left="1080"/>
-        <w:rPr>
-          <w:rFonts w:ascii="Arial" w:hAnsi="Arial" w:cs="Arial"/>
-          <w:sz w:val="24"/>
-        </w:rPr>
-      </w:pPr>
-    </w:p>
-    <w:p>
-      <w:pPr>
-        <w:pStyle w:val="ListParagraph"/>
-        <w:numPr>
-          <w:ilvl w:val="0"/>
-          <w:numId w:val="7"/>
-        </w:numPr>
-        <w:rPr>
-          <w:rFonts w:ascii="Arial" w:hAnsi="Arial" w:cs="Arial"/>
-          <w:sz w:val="24"/>
-        </w:rPr>
-      </w:pPr>
-      <w:r>
-        <w:rPr>
-          <w:rFonts w:ascii="Arial" w:hAnsi="Arial" w:cs="Arial"/>
-          <w:sz w:val="24"/>
-        </w:rPr>
-        <w:t xml:space="preserve">Dashboard = </w:t>
-      </w:r>
-      <w:r>
-        <w:rPr>
-          <w:rFonts w:ascii="Arial" w:hAnsi="Arial" w:cs="Arial"/>
-          <w:sz w:val="24"/>
-        </w:rPr>
-        <w:t xml:space="preserve">total employee, pending complain list, </w:t>
-      </w:r>
-      <w:r>
-        <w:rPr>
-          <w:rFonts w:ascii="Arial" w:hAnsi="Arial" w:cs="Arial"/>
-          <w:sz w:val="24"/>
-        </w:rPr>
-        <w:t xml:space="preserve"> completed complain list</w:t>
-      </w:r>
-    </w:p>
-    <w:p>
-      <w:pPr>
-        <w:pStyle w:val="ListParagraph"/>
-        <w:ind w:left="1440"/>
-        <w:rPr>
-          <w:rFonts w:ascii="Arial" w:hAnsi="Arial" w:cs="Arial"/>
-          <w:sz w:val="24"/>
-        </w:rPr>
-      </w:pPr>
-    </w:p>
-    <w:p>
-      <w:pPr>
-        <w:pStyle w:val="ListParagraph"/>
-        <w:numPr>
-          <w:ilvl w:val="0"/>
-          <w:numId w:val="7"/>
-        </w:numPr>
-        <w:rPr>
-          <w:rFonts w:ascii="Arial" w:hAnsi="Arial" w:cs="Arial"/>
-          <w:sz w:val="24"/>
-        </w:rPr>
-      </w:pPr>
-      <w:r>
-        <w:rPr>
-          <w:rFonts w:ascii="Arial" w:hAnsi="Arial" w:cs="Arial"/>
-          <w:sz w:val="24"/>
-        </w:rPr>
-        <w:t>Users</w:t>
-      </w:r>
-      <w:r>
-        <w:rPr>
-          <w:rFonts w:ascii="Arial" w:hAnsi="Arial" w:cs="Arial"/>
-          <w:sz w:val="24"/>
-        </w:rPr>
-        <w:t xml:space="preserve"> </w:t>
-      </w:r>
-      <w:r>
-        <w:rPr>
-          <w:rFonts w:ascii="Arial" w:hAnsi="Arial" w:cs="Arial"/>
-          <w:sz w:val="24"/>
-        </w:rPr>
-        <w:t xml:space="preserve">list </w:t>
-      </w:r>
-    </w:p>
-    <w:p>
-      <w:pPr>
-        <w:pStyle w:val="ListParagraph"/>
-        <w:numPr>
-          <w:ilvl w:val="0"/>
-          <w:numId w:val="7"/>
-        </w:numPr>
-        <w:rPr>
-          <w:rFonts w:ascii="Arial" w:hAnsi="Arial" w:cs="Arial"/>
-          <w:sz w:val="24"/>
-        </w:rPr>
-      </w:pPr>
-      <w:r>
-        <w:rPr>
-          <w:rFonts w:ascii="Arial" w:hAnsi="Arial" w:cs="Arial"/>
-          <w:sz w:val="24"/>
-        </w:rPr>
-        <w:t>Complain list</w:t>
-      </w:r>
-    </w:p>
-    <w:p>
-      <w:pPr>
-        <w:pStyle w:val="ListParagraph"/>
-        <w:numPr>
-          <w:ilvl w:val="0"/>
-          <w:numId w:val="7"/>
-        </w:numPr>
-        <w:rPr>
-          <w:rFonts w:ascii="Arial" w:hAnsi="Arial" w:cs="Arial"/>
-          <w:sz w:val="24"/>
-        </w:rPr>
-      </w:pPr>
-      <w:r>
-        <w:rPr>
-          <w:rFonts w:ascii="Arial" w:hAnsi="Arial" w:cs="Arial"/>
-          <w:sz w:val="24"/>
-        </w:rPr>
-        <w:t xml:space="preserve">History </w:t>
-      </w:r>
-      <w:r>
-        <w:rPr>
-          <w:rFonts w:ascii="Arial" w:hAnsi="Arial" w:cs="Arial"/>
-          <w:sz w:val="24"/>
-        </w:rPr>
-        <w:t>= get, search by date</w:t>
-      </w:r>
-    </w:p>
-    <w:p>
-      <w:pPr>
-        <w:pStyle w:val="ListParagraph"/>
-        <w:numPr>
-          <w:ilvl w:val="0"/>
-          <w:numId w:val="7"/>
-        </w:numPr>
-        <w:rPr>
-          <w:rFonts w:ascii="Arial" w:hAnsi="Arial" w:cs="Arial"/>
-          <w:sz w:val="24"/>
-        </w:rPr>
-      </w:pPr>
-      <w:r>
-        <w:rPr>
-          <w:rFonts w:ascii="Arial" w:hAnsi="Arial" w:cs="Arial"/>
-          <w:sz w:val="24"/>
-        </w:rPr>
-        <w:t>logout</w:t>
-      </w:r>
-    </w:p>
-    <w:p>
-      <w:pPr>
-        <w:pStyle w:val="ListParagraph"/>
-        <w:ind w:left="1080"/>
-        <w:rPr>
-          <w:rFonts w:ascii="Arial" w:hAnsi="Arial" w:cs="Arial"/>
-          <w:sz w:val="24"/>
-        </w:rPr>
-      </w:pPr>
-    </w:p>
-    <w:p>
-      <w:pPr>
-        <w:pStyle w:val="ListParagraph"/>
-        <w:ind w:left="1080"/>
-        <w:rPr>
-          <w:rFonts w:ascii="Arial" w:hAnsi="Arial" w:cs="Arial"/>
-          <w:sz w:val="24"/>
-        </w:rPr>
-      </w:pPr>
-    </w:p>
-    <w:p>
-      <w:pPr>
-        <w:pStyle w:val="ListParagraph"/>
-        <w:ind w:left="1800"/>
-        <w:rPr>
-          <w:rFonts w:ascii="Arial" w:hAnsi="Arial" w:cs="Arial"/>
-          <w:sz w:val="24"/>
-        </w:rPr>
-      </w:pPr>
-    </w:p>
-    <w:p>
-      <w:pPr>
-        <w:pStyle w:val="ListParagraph"/>
-        <w:ind w:left="1800"/>
-        <w:rPr>
-          <w:rFonts w:ascii="Arial" w:hAnsi="Arial" w:cs="Arial"/>
-          <w:sz w:val="24"/>
-        </w:rPr>
-      </w:pPr>
-    </w:p>
-    <w:p>
-      <w:pPr>
-        <w:rPr>
-          <w:rFonts w:ascii="Arial" w:hAnsi="Arial" w:cs="Arial"/>
-          <w:sz w:val="24"/>
-        </w:rPr>
-      </w:pPr>
-      <w:r>
-        <w:rPr>
-          <w:rFonts w:ascii="Arial" w:hAnsi="Arial" w:cs="Arial"/>
-          <w:sz w:val="24"/>
-        </w:rPr>
-        <w:t xml:space="preserve">Manager </w:t>
-      </w:r>
-      <w:proofErr w:type="gramStart"/>
-      <w:r>
-        <w:rPr>
-          <w:rFonts w:ascii="Arial" w:hAnsi="Arial" w:cs="Arial"/>
-          <w:sz w:val="24"/>
-        </w:rPr>
-        <w:t xml:space="preserve">panel </w:t>
-      </w:r>
-      <w:r>
-        <w:rPr>
-          <w:rFonts w:ascii="Arial" w:hAnsi="Arial" w:cs="Arial"/>
-          <w:sz w:val="24"/>
-        </w:rPr>
-        <w:t xml:space="preserve"> menu</w:t>
-      </w:r>
-      <w:proofErr w:type="gramEnd"/>
-    </w:p>
-    <w:p>
-      <w:pPr>
-        <w:pStyle w:val="ListParagraph"/>
-        <w:numPr>
-          <w:ilvl w:val="0"/>
-          <w:numId w:val="9"/>
-        </w:numPr>
-        <w:rPr>
-          <w:rFonts w:ascii="Arial" w:hAnsi="Arial" w:cs="Arial"/>
-          <w:sz w:val="24"/>
-        </w:rPr>
-      </w:pPr>
-      <w:r>
-        <w:rPr>
-          <w:rFonts w:ascii="Arial" w:hAnsi="Arial" w:cs="Arial"/>
-          <w:sz w:val="24"/>
-        </w:rPr>
-        <w:t>Complain list</w:t>
-      </w:r>
-      <w:r>
-        <w:rPr>
-          <w:rFonts w:ascii="Arial" w:hAnsi="Arial" w:cs="Arial"/>
-          <w:sz w:val="24"/>
-        </w:rPr>
-        <w:t xml:space="preserve"> </w:t>
-      </w:r>
-      <w:r>
-        <w:rPr>
-          <w:rFonts w:ascii="Arial" w:hAnsi="Arial" w:cs="Arial"/>
-          <w:sz w:val="24"/>
-        </w:rPr>
-        <w:t xml:space="preserve"> = Get, update</w:t>
-      </w:r>
-    </w:p>
-    <w:p>
-      <w:pPr>
-        <w:pStyle w:val="ListParagraph"/>
-        <w:numPr>
-          <w:ilvl w:val="0"/>
-          <w:numId w:val="9"/>
-        </w:numPr>
-        <w:rPr>
-          <w:rFonts w:ascii="Arial" w:hAnsi="Arial" w:cs="Arial"/>
-          <w:sz w:val="24"/>
-        </w:rPr>
-      </w:pPr>
-      <w:r>
-        <w:rPr>
-          <w:rFonts w:ascii="Arial" w:hAnsi="Arial" w:cs="Arial"/>
-          <w:sz w:val="24"/>
-        </w:rPr>
-        <w:t>Employee list</w:t>
-      </w:r>
-      <w:r>
-        <w:rPr>
-          <w:rFonts w:ascii="Arial" w:hAnsi="Arial" w:cs="Arial"/>
-          <w:sz w:val="24"/>
-        </w:rPr>
-        <w:t xml:space="preserve"> </w:t>
-      </w:r>
-    </w:p>
-    <w:p>
-      <w:pPr>
-        <w:pStyle w:val="ListParagraph"/>
-        <w:numPr>
-          <w:ilvl w:val="0"/>
-          <w:numId w:val="9"/>
-        </w:numPr>
-        <w:rPr>
-          <w:rFonts w:ascii="Arial" w:hAnsi="Arial" w:cs="Arial"/>
-          <w:sz w:val="24"/>
-        </w:rPr>
-      </w:pPr>
-      <w:r>
-        <w:rPr>
-          <w:rFonts w:ascii="Arial" w:hAnsi="Arial" w:cs="Arial"/>
-          <w:sz w:val="24"/>
-        </w:rPr>
-        <w:t>Sign out</w:t>
-      </w:r>
-    </w:p>
-    <w:p>
-      <w:pPr>
-        <w:rPr>
-          <w:rFonts w:ascii="Arial" w:hAnsi="Arial" w:cs="Arial"/>
-          <w:sz w:val="24"/>
-        </w:rPr>
-      </w:pPr>
-      <w:r>
-        <w:rPr>
-          <w:rFonts w:ascii="Arial" w:hAnsi="Arial" w:cs="Arial"/>
-          <w:sz w:val="24"/>
-        </w:rPr>
-        <w:t>Employee panel</w:t>
-      </w:r>
-    </w:p>
-    <w:p>
-      <w:pPr>
-        <w:pStyle w:val="ListParagraph"/>
-        <w:numPr>
-          <w:ilvl w:val="0"/>
-          <w:numId w:val="10"/>
-        </w:numPr>
-        <w:rPr>
-          <w:rFonts w:ascii="Arial" w:hAnsi="Arial" w:cs="Arial"/>
-          <w:sz w:val="24"/>
-        </w:rPr>
-      </w:pPr>
-      <w:r>
-        <w:rPr>
-          <w:rFonts w:ascii="Arial" w:hAnsi="Arial" w:cs="Arial"/>
-          <w:sz w:val="24"/>
-        </w:rPr>
-        <w:t>Complain list</w:t>
-      </w:r>
-      <w:r>
-        <w:rPr>
-          <w:rFonts w:ascii="Arial" w:hAnsi="Arial" w:cs="Arial"/>
-          <w:sz w:val="24"/>
-        </w:rPr>
-        <w:t xml:space="preserve">  = Can see Own pending,</w:t>
-      </w:r>
-    </w:p>
-    <w:p>
-      <w:pPr>
-        <w:pStyle w:val="ListParagraph"/>
-        <w:numPr>
-          <w:ilvl w:val="0"/>
-          <w:numId w:val="10"/>
-        </w:numPr>
-        <w:rPr>
-          <w:rFonts w:ascii="Arial" w:hAnsi="Arial" w:cs="Arial"/>
-          <w:sz w:val="24"/>
-        </w:rPr>
-      </w:pPr>
-      <w:bookmarkStart w:id="0" w:name="_GoBack"/>
-      <w:bookmarkEnd w:id="0"/>
-      <w:r>
-        <w:rPr>
-          <w:rFonts w:ascii="Arial" w:hAnsi="Arial" w:cs="Arial"/>
-          <w:sz w:val="24"/>
-        </w:rPr>
-        <w:t xml:space="preserve"> update</w:t>
-      </w:r>
-      <w:r>
-        <w:rPr>
-          <w:rFonts w:ascii="Arial" w:hAnsi="Arial" w:cs="Arial"/>
-          <w:sz w:val="24"/>
-        </w:rPr>
-        <w:t xml:space="preserve"> complain</w:t>
-      </w:r>
-      <w:r>
-        <w:rPr>
-          <w:rFonts w:ascii="Arial" w:hAnsi="Arial" w:cs="Arial"/>
-          <w:sz w:val="24"/>
-        </w:rPr>
-        <w:t xml:space="preserve"> status</w:t>
-      </w:r>
-    </w:p>
-    <w:p>
-      <w:pPr>
-        <w:pStyle w:val="ListParagraph"/>
-        <w:numPr>
-          <w:ilvl w:val="0"/>
-          <w:numId w:val="10"/>
-        </w:numPr>
-        <w:rPr>
-          <w:rFonts w:ascii="Arial" w:hAnsi="Arial" w:cs="Arial"/>
-          <w:sz w:val="24"/>
-        </w:rPr>
-      </w:pPr>
-      <w:r>
-        <w:rPr>
-          <w:rFonts w:ascii="Arial" w:hAnsi="Arial" w:cs="Arial"/>
-          <w:sz w:val="24"/>
-        </w:rPr>
-        <w:t>Sign out</w:t>
-      </w:r>
+        <w:rPr>
+          <w:rFonts w:ascii="Arial" w:hAnsi="Arial" w:cs="Arial"/>
+          <w:sz w:val="24"/>
+        </w:rPr>
+      </w:pPr>
     </w:p>
     <w:p>
       <w:pPr>
@@ -1467,30 +1033,75 @@
         <w:rPr>
           <w:rFonts w:ascii="Arial" w:hAnsi="Arial" w:cs="Arial"/>
           <w:sz w:val="24"/>
-        </w:rPr>
-      </w:pPr>
-      <w:r>
-        <w:rPr>
-          <w:rFonts w:ascii="Arial" w:hAnsi="Arial" w:cs="Arial"/>
-          <w:sz w:val="24"/>
-        </w:rPr>
-        <w:t xml:space="preserve">User </w:t>
+          <w:highlight w:val="yellow"/>
+        </w:rPr>
+      </w:pPr>
+      <w:r>
+        <w:rPr>
+          <w:rFonts w:ascii="Arial" w:hAnsi="Arial" w:cs="Arial"/>
+          <w:sz w:val="24"/>
+        </w:rPr>
+        <w:t xml:space="preserve"> </w:t>
       </w:r>
       <w:proofErr w:type="gramStart"/>
       <w:r>
         <w:rPr>
           <w:rFonts w:ascii="Arial" w:hAnsi="Arial" w:cs="Arial"/>
           <w:sz w:val="24"/>
-        </w:rPr>
-        <w:t>update ..</w:t>
+          <w:highlight w:val="yellow"/>
+        </w:rPr>
+        <w:t>update</w:t>
       </w:r>
       <w:proofErr w:type="gramEnd"/>
       <w:r>
         <w:rPr>
           <w:rFonts w:ascii="Arial" w:hAnsi="Arial" w:cs="Arial"/>
           <w:sz w:val="24"/>
-        </w:rPr>
-        <w:t>blank field</w:t>
+          <w:highlight w:val="yellow"/>
+        </w:rPr>
+        <w:t xml:space="preserve"> </w:t>
+      </w:r>
+      <w:r>
+        <w:rPr>
+          <w:rFonts w:ascii="Arial" w:hAnsi="Arial" w:cs="Arial"/>
+          <w:sz w:val="24"/>
+          <w:highlight w:val="yellow"/>
+        </w:rPr>
+        <w:t xml:space="preserve">user </w:t>
+      </w:r>
+      <w:r>
+        <w:rPr>
+          <w:rFonts w:ascii="Arial" w:hAnsi="Arial" w:cs="Arial"/>
+          <w:sz w:val="24"/>
+          <w:highlight w:val="yellow"/>
+        </w:rPr>
+        <w:t>..blank field</w:t>
+      </w:r>
+      <w:r>
+        <w:rPr>
+          <w:rFonts w:ascii="Arial" w:hAnsi="Arial" w:cs="Arial"/>
+          <w:sz w:val="24"/>
+          <w:highlight w:val="yellow"/>
+        </w:rPr>
+        <w:t xml:space="preserve"> admin </w:t>
+      </w:r>
+      <w:proofErr w:type="spellStart"/>
+      <w:r>
+        <w:rPr>
+          <w:rFonts w:ascii="Arial" w:hAnsi="Arial" w:cs="Arial"/>
+          <w:sz w:val="24"/>
+          <w:highlight w:val="yellow"/>
+        </w:rPr>
+        <w:t>ui</w:t>
+      </w:r>
+      <w:proofErr w:type="spellEnd"/>
+      <w:r>
+        <w:rPr>
+          <w:rFonts w:ascii="Arial" w:hAnsi="Arial" w:cs="Arial"/>
+          <w:sz w:val="24"/>
+          <w:highlight w:val="yellow"/>
+        </w:rPr>
+        <w:t xml:space="preserve"> = manager panel update complain</w:t>
       </w:r>
     </w:p>
     <w:p>
@@ -1503,28 +1114,66 @@
         <w:rPr>
           <w:rFonts w:ascii="Arial" w:hAnsi="Arial" w:cs="Arial"/>
           <w:sz w:val="24"/>
-        </w:rPr>
-      </w:pPr>
-      <w:r>
-        <w:rPr>
-          <w:rFonts w:ascii="Arial" w:hAnsi="Arial" w:cs="Arial"/>
-          <w:sz w:val="24"/>
-        </w:rPr>
-        <w:t>Complain list assignee</w:t>
-      </w:r>
-      <w:r>
-        <w:rPr>
-          <w:rFonts w:ascii="Arial" w:hAnsi="Arial" w:cs="Arial"/>
-          <w:sz w:val="24"/>
+          <w:highlight w:val="yellow"/>
+        </w:rPr>
+      </w:pPr>
+      <w:r>
+        <w:rPr>
+          <w:rFonts w:ascii="Arial" w:hAnsi="Arial" w:cs="Arial"/>
+          <w:sz w:val="24"/>
+          <w:highlight w:val="yellow"/>
+        </w:rPr>
+        <w:t xml:space="preserve">Complain list </w:t>
+      </w:r>
+      <w:proofErr w:type="spellStart"/>
+      <w:r>
+        <w:rPr>
+          <w:rFonts w:ascii="Arial" w:hAnsi="Arial" w:cs="Arial"/>
+          <w:sz w:val="24"/>
+          <w:highlight w:val="yellow"/>
+        </w:rPr>
+        <w:t>assignee</w:t>
+      </w:r>
+      <w:r>
+        <w:rPr>
+          <w:rFonts w:ascii="Arial" w:hAnsi="Arial" w:cs="Arial"/>
+          <w:sz w:val="24"/>
+          <w:highlight w:val="yellow"/>
         </w:rPr>
         <w:t>Employee</w:t>
       </w:r>
-      <w:r>
-        <w:rPr>
-          <w:rFonts w:ascii="Arial" w:hAnsi="Arial" w:cs="Arial"/>
-          <w:sz w:val="24"/>
+      <w:proofErr w:type="spellEnd"/>
+      <w:r>
+        <w:rPr>
+          <w:rFonts w:ascii="Arial" w:hAnsi="Arial" w:cs="Arial"/>
+          <w:sz w:val="24"/>
+          <w:highlight w:val="yellow"/>
         </w:rPr>
         <w:t xml:space="preserve"> issue</w:t>
+      </w:r>
+      <w:r>
+        <w:rPr>
+          <w:rFonts w:ascii="Arial" w:hAnsi="Arial" w:cs="Arial"/>
+          <w:sz w:val="24"/>
+          <w:highlight w:val="yellow"/>
+        </w:rPr>
+        <w:t xml:space="preserve"> </w:t>
+      </w:r>
+      <w:r>
+        <w:rPr>
+          <w:rFonts w:ascii="Arial" w:hAnsi="Arial" w:cs="Arial"/>
+          <w:sz w:val="24"/>
+          <w:highlight w:val="yellow"/>
+        </w:rPr>
+        <w:t xml:space="preserve"> in admin</w:t>
+      </w:r>
+      <w:r>
+        <w:rPr>
+          <w:rFonts w:ascii="Arial" w:hAnsi="Arial" w:cs="Arial"/>
+          <w:sz w:val="24"/>
+          <w:highlight w:val="yellow"/>
+        </w:rPr>
+        <w:t xml:space="preserve"> = manager panel employee list</w:t>
       </w:r>
     </w:p>
     <w:p>
@@ -1537,14 +1186,34 @@
         <w:rPr>
           <w:rFonts w:ascii="Arial" w:hAnsi="Arial" w:cs="Arial"/>
           <w:sz w:val="24"/>
-        </w:rPr>
-      </w:pPr>
-      <w:r>
-        <w:rPr>
-          <w:rFonts w:ascii="Arial" w:hAnsi="Arial" w:cs="Arial"/>
-          <w:sz w:val="24"/>
-        </w:rPr>
-        <w:t>History search by date</w:t>
+          <w:highlight w:val="yellow"/>
+        </w:rPr>
+      </w:pPr>
+      <w:proofErr w:type="spellStart"/>
+      <w:r>
+        <w:rPr>
+          <w:rFonts w:ascii="Arial" w:hAnsi="Arial" w:cs="Arial"/>
+          <w:sz w:val="24"/>
+          <w:highlight w:val="yellow"/>
+        </w:rPr>
+        <w:t>assigneeEmployee</w:t>
+      </w:r>
+      <w:proofErr w:type="spellEnd"/>
+      <w:r>
+        <w:rPr>
+          <w:rFonts w:ascii="Arial" w:hAnsi="Arial" w:cs="Arial"/>
+          <w:sz w:val="24"/>
+          <w:highlight w:val="yellow"/>
+        </w:rPr>
+        <w:t xml:space="preserve"> issue  in history list admin</w:t>
+      </w:r>
+      <w:r>
+        <w:rPr>
+          <w:rFonts w:ascii="Arial" w:hAnsi="Arial" w:cs="Arial"/>
+          <w:sz w:val="24"/>
+          <w:highlight w:val="yellow"/>
+        </w:rPr>
+        <w:t xml:space="preserve">  = manager panel employee list</w:t>
       </w:r>
     </w:p>
     <w:p>
@@ -1557,15 +1226,459 @@
         <w:rPr>
           <w:rFonts w:ascii="Arial" w:hAnsi="Arial" w:cs="Arial"/>
           <w:sz w:val="24"/>
-        </w:rPr>
-      </w:pPr>
-      <w:r>
-        <w:rPr>
-          <w:rFonts w:ascii="Arial" w:hAnsi="Arial" w:cs="Arial"/>
-          <w:sz w:val="24"/>
-        </w:rPr>
-        <w:t>Get completed complain in manager ui</w:t>
-      </w:r>
+          <w:highlight w:val="green"/>
+        </w:rPr>
+      </w:pPr>
+      <w:r>
+        <w:rPr>
+          <w:rFonts w:ascii="Arial" w:hAnsi="Arial" w:cs="Arial"/>
+          <w:sz w:val="24"/>
+          <w:highlight w:val="green"/>
+        </w:rPr>
+        <w:t xml:space="preserve">if manager update assignee, </w:t>
+      </w:r>
+      <w:proofErr w:type="spellStart"/>
+      <w:r>
+        <w:rPr>
+          <w:rFonts w:ascii="Arial" w:hAnsi="Arial" w:cs="Arial"/>
+          <w:sz w:val="24"/>
+          <w:highlight w:val="green"/>
+        </w:rPr>
+        <w:t>sms</w:t>
+      </w:r>
+      <w:proofErr w:type="spellEnd"/>
+      <w:r>
+        <w:rPr>
+          <w:rFonts w:ascii="Arial" w:hAnsi="Arial" w:cs="Arial"/>
+          <w:sz w:val="24"/>
+          <w:highlight w:val="green"/>
+        </w:rPr>
+        <w:t xml:space="preserve"> will sent to  updated assignee number</w:t>
+      </w:r>
+    </w:p>
+    <w:p>
+      <w:pPr>
+        <w:pStyle w:val="ListParagraph"/>
+        <w:numPr>
+          <w:ilvl w:val="0"/>
+          <w:numId w:val="11"/>
+        </w:numPr>
+        <w:rPr>
+          <w:rFonts w:ascii="Arial" w:hAnsi="Arial" w:cs="Arial"/>
+          <w:sz w:val="24"/>
+        </w:rPr>
+      </w:pPr>
+      <w:r>
+        <w:rPr>
+          <w:rFonts w:ascii="Arial" w:hAnsi="Arial" w:cs="Arial"/>
+          <w:sz w:val="24"/>
+        </w:rPr>
+        <w:t>History search by date</w:t>
+      </w:r>
+    </w:p>
+    <w:p>
+      <w:pPr>
+        <w:pStyle w:val="ListParagraph"/>
+        <w:numPr>
+          <w:ilvl w:val="0"/>
+          <w:numId w:val="11"/>
+        </w:numPr>
+        <w:rPr>
+          <w:rFonts w:ascii="Arial" w:hAnsi="Arial" w:cs="Arial"/>
+          <w:sz w:val="24"/>
+          <w:highlight w:val="green"/>
+        </w:rPr>
+      </w:pPr>
+      <w:r>
+        <w:rPr>
+          <w:rFonts w:ascii="Arial" w:hAnsi="Arial" w:cs="Arial"/>
+          <w:sz w:val="24"/>
+          <w:highlight w:val="green"/>
+        </w:rPr>
+        <w:t xml:space="preserve">Nice </w:t>
+      </w:r>
+      <w:proofErr w:type="spellStart"/>
+      <w:r>
+        <w:rPr>
+          <w:rFonts w:ascii="Arial" w:hAnsi="Arial" w:cs="Arial"/>
+          <w:sz w:val="24"/>
+          <w:highlight w:val="green"/>
+        </w:rPr>
+        <w:t>ui</w:t>
+      </w:r>
+      <w:proofErr w:type="spellEnd"/>
+      <w:r>
+        <w:rPr>
+          <w:rFonts w:ascii="Arial" w:hAnsi="Arial" w:cs="Arial"/>
+          <w:sz w:val="24"/>
+          <w:highlight w:val="green"/>
+        </w:rPr>
+        <w:t xml:space="preserve"> in dashboard in manager </w:t>
+      </w:r>
+      <w:proofErr w:type="spellStart"/>
+      <w:r>
+        <w:rPr>
+          <w:rFonts w:ascii="Arial" w:hAnsi="Arial" w:cs="Arial"/>
+          <w:sz w:val="24"/>
+          <w:highlight w:val="green"/>
+        </w:rPr>
+        <w:t>an</w:t>
+      </w:r>
+      <w:proofErr w:type="spellEnd"/>
+      <w:r>
+        <w:rPr>
+          <w:rFonts w:ascii="Arial" w:hAnsi="Arial" w:cs="Arial"/>
+          <w:sz w:val="24"/>
+          <w:highlight w:val="green"/>
+        </w:rPr>
+        <w:t xml:space="preserve"> admin</w:t>
+      </w:r>
+    </w:p>
+    <w:p>
+      <w:pPr>
+        <w:rPr>
+          <w:rFonts w:ascii="Arial" w:hAnsi="Arial" w:cs="Arial"/>
+          <w:sz w:val="24"/>
+        </w:rPr>
+      </w:pPr>
+      <w:bookmarkStart w:id="0" w:name="_GoBack"/>
+      <w:bookmarkEnd w:id="0"/>
+    </w:p>
+    <w:p>
+      <w:pPr>
+        <w:rPr>
+          <w:rFonts w:ascii="Arial" w:hAnsi="Arial" w:cs="Arial"/>
+          <w:sz w:val="24"/>
+        </w:rPr>
+      </w:pPr>
+    </w:p>
+    <w:p>
+      <w:pPr>
+        <w:rPr>
+          <w:rFonts w:ascii="Arial" w:hAnsi="Arial" w:cs="Arial"/>
+          <w:sz w:val="24"/>
+        </w:rPr>
+      </w:pPr>
+      <w:r>
+        <w:rPr>
+          <w:rFonts w:ascii="Arial" w:hAnsi="Arial" w:cs="Arial"/>
+          <w:sz w:val="24"/>
+        </w:rPr>
+        <w:t>Login information</w:t>
+      </w:r>
+    </w:p>
+    <w:p>
+      <w:pPr>
+        <w:rPr>
+          <w:rFonts w:ascii="Arial" w:hAnsi="Arial" w:cs="Arial"/>
+          <w:sz w:val="24"/>
+        </w:rPr>
+      </w:pPr>
+    </w:p>
+    <w:p>
+      <w:pPr>
+        <w:rPr>
+          <w:rFonts w:ascii="Arial" w:hAnsi="Arial" w:cs="Arial"/>
+          <w:sz w:val="24"/>
+        </w:rPr>
+      </w:pPr>
+      <w:r>
+        <w:rPr>
+          <w:rFonts w:ascii="Arial" w:hAnsi="Arial" w:cs="Arial"/>
+          <w:sz w:val="24"/>
+        </w:rPr>
+        <w:t>Admin login</w:t>
+      </w:r>
+    </w:p>
+    <w:p>
+      <w:pPr>
+        <w:shd w:val="clear" w:color="auto" w:fill="FFFFFF"/>
+        <w:spacing w:after="0" w:line="270" w:lineRule="atLeast"/>
+        <w:rPr>
+          <w:rFonts w:ascii="Arial" w:eastAsia="Times New Roman" w:hAnsi="Arial" w:cs="Arial"/>
+          <w:szCs w:val="18"/>
+        </w:rPr>
+      </w:pPr>
+      <w:r>
+        <w:rPr>
+          <w:rFonts w:ascii="Courier New" w:eastAsia="Times New Roman" w:hAnsi="Courier New" w:cs="Courier New"/>
+          <w:color w:val="000000"/>
+          <w:sz w:val="18"/>
+          <w:szCs w:val="18"/>
+        </w:rPr>
+        <w:t xml:space="preserve">  </w:t>
+      </w:r>
+      <w:r>
+        <w:rPr>
+          <w:rFonts w:ascii="Arial" w:eastAsia="Times New Roman" w:hAnsi="Arial" w:cs="Arial"/>
+          <w:szCs w:val="18"/>
+        </w:rPr>
+        <w:t>"</w:t>
+      </w:r>
+      <w:proofErr w:type="spellStart"/>
+      <w:proofErr w:type="gramStart"/>
+      <w:r>
+        <w:rPr>
+          <w:rFonts w:ascii="Arial" w:eastAsia="Times New Roman" w:hAnsi="Arial" w:cs="Arial"/>
+          <w:szCs w:val="18"/>
+        </w:rPr>
+        <w:t>phonenumber</w:t>
+      </w:r>
+      <w:proofErr w:type="spellEnd"/>
+      <w:proofErr w:type="gramEnd"/>
+      <w:r>
+        <w:rPr>
+          <w:rFonts w:ascii="Arial" w:eastAsia="Times New Roman" w:hAnsi="Arial" w:cs="Arial"/>
+          <w:szCs w:val="18"/>
+        </w:rPr>
+        <w:t>": "01777930838",</w:t>
+      </w:r>
+    </w:p>
+    <w:p>
+      <w:pPr>
+        <w:shd w:val="clear" w:color="auto" w:fill="FFFFFF"/>
+        <w:spacing w:after="0" w:line="270" w:lineRule="atLeast"/>
+        <w:rPr>
+          <w:rFonts w:ascii="Arial" w:eastAsia="Times New Roman" w:hAnsi="Arial" w:cs="Arial"/>
+          <w:szCs w:val="18"/>
+        </w:rPr>
+      </w:pPr>
+      <w:r>
+        <w:rPr>
+          <w:rFonts w:ascii="Arial" w:eastAsia="Times New Roman" w:hAnsi="Arial" w:cs="Arial"/>
+          <w:szCs w:val="18"/>
+        </w:rPr>
+        <w:t>  "</w:t>
+      </w:r>
+      <w:proofErr w:type="gramStart"/>
+      <w:r>
+        <w:rPr>
+          <w:rFonts w:ascii="Arial" w:eastAsia="Times New Roman" w:hAnsi="Arial" w:cs="Arial"/>
+          <w:szCs w:val="18"/>
+        </w:rPr>
+        <w:t>password</w:t>
+      </w:r>
+      <w:proofErr w:type="gramEnd"/>
+      <w:r>
+        <w:rPr>
+          <w:rFonts w:ascii="Arial" w:eastAsia="Times New Roman" w:hAnsi="Arial" w:cs="Arial"/>
+          <w:szCs w:val="18"/>
+        </w:rPr>
+        <w:t>": "123456"</w:t>
+      </w:r>
+    </w:p>
+    <w:p>
+      <w:pPr>
+        <w:rPr>
+          <w:rFonts w:ascii="Arial" w:hAnsi="Arial" w:cs="Arial"/>
+          <w:sz w:val="24"/>
+        </w:rPr>
+      </w:pPr>
+    </w:p>
+    <w:p>
+      <w:pPr>
+        <w:rPr>
+          <w:rFonts w:ascii="Arial" w:hAnsi="Arial" w:cs="Arial"/>
+          <w:sz w:val="24"/>
+        </w:rPr>
+      </w:pPr>
+      <w:r>
+        <w:rPr>
+          <w:rFonts w:ascii="Arial" w:hAnsi="Arial" w:cs="Arial"/>
+          <w:sz w:val="24"/>
+        </w:rPr>
+        <w:t>Manager Login</w:t>
+      </w:r>
+    </w:p>
+    <w:p>
+      <w:pPr>
+        <w:shd w:val="clear" w:color="auto" w:fill="FFFFFF"/>
+        <w:spacing w:after="0" w:line="270" w:lineRule="atLeast"/>
+        <w:rPr>
+          <w:rFonts w:ascii="Arial" w:eastAsia="Times New Roman" w:hAnsi="Arial" w:cs="Arial"/>
+          <w:sz w:val="24"/>
+          <w:szCs w:val="24"/>
+        </w:rPr>
+      </w:pPr>
+      <w:r>
+        <w:rPr>
+          <w:rFonts w:ascii="Arial" w:eastAsia="Times New Roman" w:hAnsi="Arial" w:cs="Arial"/>
+          <w:sz w:val="24"/>
+          <w:szCs w:val="24"/>
+        </w:rPr>
+        <w:t> "</w:t>
+      </w:r>
+      <w:proofErr w:type="spellStart"/>
+      <w:proofErr w:type="gramStart"/>
+      <w:r>
+        <w:rPr>
+          <w:rFonts w:ascii="Arial" w:eastAsia="Times New Roman" w:hAnsi="Arial" w:cs="Arial"/>
+          <w:sz w:val="24"/>
+          <w:szCs w:val="24"/>
+        </w:rPr>
+        <w:t>phonenumber</w:t>
+      </w:r>
+      <w:proofErr w:type="spellEnd"/>
+      <w:proofErr w:type="gramEnd"/>
+      <w:r>
+        <w:rPr>
+          <w:rFonts w:ascii="Arial" w:eastAsia="Times New Roman" w:hAnsi="Arial" w:cs="Arial"/>
+          <w:sz w:val="24"/>
+          <w:szCs w:val="24"/>
+        </w:rPr>
+        <w:t>": "01317674332",</w:t>
+      </w:r>
+    </w:p>
+    <w:p>
+      <w:pPr>
+        <w:shd w:val="clear" w:color="auto" w:fill="FFFFFF"/>
+        <w:spacing w:after="0" w:line="270" w:lineRule="atLeast"/>
+        <w:rPr>
+          <w:rFonts w:ascii="Arial" w:eastAsia="Times New Roman" w:hAnsi="Arial" w:cs="Arial"/>
+          <w:sz w:val="24"/>
+          <w:szCs w:val="24"/>
+        </w:rPr>
+      </w:pPr>
+      <w:r>
+        <w:rPr>
+          <w:rFonts w:ascii="Arial" w:eastAsia="Times New Roman" w:hAnsi="Arial" w:cs="Arial"/>
+          <w:sz w:val="24"/>
+          <w:szCs w:val="24"/>
+        </w:rPr>
+        <w:t>  "</w:t>
+      </w:r>
+      <w:proofErr w:type="gramStart"/>
+      <w:r>
+        <w:rPr>
+          <w:rFonts w:ascii="Arial" w:eastAsia="Times New Roman" w:hAnsi="Arial" w:cs="Arial"/>
+          <w:sz w:val="24"/>
+          <w:szCs w:val="24"/>
+        </w:rPr>
+        <w:t>password</w:t>
+      </w:r>
+      <w:proofErr w:type="gramEnd"/>
+      <w:r>
+        <w:rPr>
+          <w:rFonts w:ascii="Arial" w:eastAsia="Times New Roman" w:hAnsi="Arial" w:cs="Arial"/>
+          <w:sz w:val="24"/>
+          <w:szCs w:val="24"/>
+        </w:rPr>
+        <w:t>": "123456"</w:t>
+      </w:r>
+    </w:p>
+    <w:p>
+      <w:pPr>
+        <w:rPr>
+          <w:rFonts w:ascii="Arial" w:hAnsi="Arial" w:cs="Arial"/>
+          <w:sz w:val="24"/>
+        </w:rPr>
+      </w:pPr>
+    </w:p>
+    <w:p>
+      <w:pPr>
+        <w:rPr>
+          <w:rFonts w:ascii="Arial" w:hAnsi="Arial" w:cs="Arial"/>
+          <w:sz w:val="24"/>
+        </w:rPr>
+      </w:pPr>
+      <w:r>
+        <w:rPr>
+          <w:rFonts w:ascii="Arial" w:hAnsi="Arial" w:cs="Arial"/>
+          <w:sz w:val="24"/>
+        </w:rPr>
+        <w:t xml:space="preserve">Employee </w:t>
+      </w:r>
+      <w:r>
+        <w:rPr>
+          <w:rFonts w:ascii="Arial" w:hAnsi="Arial" w:cs="Arial"/>
+          <w:sz w:val="24"/>
+        </w:rPr>
+        <w:t xml:space="preserve">login </w:t>
+      </w:r>
+    </w:p>
+    <w:p>
+      <w:pPr>
+        <w:shd w:val="clear" w:color="auto" w:fill="FFFFFF"/>
+        <w:spacing w:after="0" w:line="270" w:lineRule="atLeast"/>
+        <w:rPr>
+          <w:rFonts w:ascii="Arial" w:eastAsia="Times New Roman" w:hAnsi="Arial" w:cs="Arial"/>
+          <w:sz w:val="24"/>
+          <w:szCs w:val="18"/>
+        </w:rPr>
+      </w:pPr>
+      <w:r>
+        <w:rPr>
+          <w:rFonts w:ascii="Arial" w:eastAsia="Times New Roman" w:hAnsi="Arial" w:cs="Arial"/>
+          <w:sz w:val="24"/>
+          <w:szCs w:val="18"/>
+        </w:rPr>
+        <w:t>"</w:t>
+      </w:r>
+      <w:proofErr w:type="spellStart"/>
+      <w:proofErr w:type="gramStart"/>
+      <w:r>
+        <w:rPr>
+          <w:rFonts w:ascii="Arial" w:eastAsia="Times New Roman" w:hAnsi="Arial" w:cs="Arial"/>
+          <w:sz w:val="24"/>
+          <w:szCs w:val="18"/>
+        </w:rPr>
+        <w:t>phonenumber</w:t>
+      </w:r>
+      <w:proofErr w:type="spellEnd"/>
+      <w:proofErr w:type="gramEnd"/>
+      <w:r>
+        <w:rPr>
+          <w:rFonts w:ascii="Arial" w:eastAsia="Times New Roman" w:hAnsi="Arial" w:cs="Arial"/>
+          <w:sz w:val="24"/>
+          <w:szCs w:val="18"/>
+        </w:rPr>
+        <w:t>": "01869457757",</w:t>
+      </w:r>
+    </w:p>
+    <w:p>
+      <w:pPr>
+        <w:shd w:val="clear" w:color="auto" w:fill="FFFFFF"/>
+        <w:spacing w:after="0" w:line="270" w:lineRule="atLeast"/>
+        <w:rPr>
+          <w:rFonts w:ascii="Arial" w:eastAsia="Times New Roman" w:hAnsi="Arial" w:cs="Arial"/>
+          <w:sz w:val="24"/>
+          <w:szCs w:val="18"/>
+        </w:rPr>
+      </w:pPr>
+      <w:r>
+        <w:rPr>
+          <w:rFonts w:ascii="Arial" w:eastAsia="Times New Roman" w:hAnsi="Arial" w:cs="Arial"/>
+          <w:sz w:val="24"/>
+          <w:szCs w:val="18"/>
+        </w:rPr>
+        <w:t>  "</w:t>
+      </w:r>
+      <w:proofErr w:type="gramStart"/>
+      <w:r>
+        <w:rPr>
+          <w:rFonts w:ascii="Arial" w:eastAsia="Times New Roman" w:hAnsi="Arial" w:cs="Arial"/>
+          <w:sz w:val="24"/>
+          <w:szCs w:val="18"/>
+        </w:rPr>
+        <w:t>password</w:t>
+      </w:r>
+      <w:proofErr w:type="gramEnd"/>
+      <w:r>
+        <w:rPr>
+          <w:rFonts w:ascii="Arial" w:eastAsia="Times New Roman" w:hAnsi="Arial" w:cs="Arial"/>
+          <w:sz w:val="24"/>
+          <w:szCs w:val="18"/>
+        </w:rPr>
+        <w:t>":"123456"</w:t>
+      </w:r>
+    </w:p>
+    <w:p>
+      <w:pPr>
+        <w:rPr>
+          <w:rFonts w:ascii="Arial" w:hAnsi="Arial" w:cs="Arial"/>
+          <w:sz w:val="24"/>
+        </w:rPr>
+      </w:pPr>
     </w:p>
     <w:sectPr>
       <w:pgSz w:w="12240" w:h="15840"/>

</xml_diff>

<commit_message>
create complain added in manager panel
</commit_message>
<xml_diff>
--- a/Requirements.docx
+++ b/Requirements.docx
@@ -317,23 +317,7 @@
           <w:rFonts w:ascii="Arial" w:hAnsi="Arial" w:cs="Arial"/>
           <w:sz w:val="24"/>
         </w:rPr>
-        <w:t xml:space="preserve">When complain will create </w:t>
-      </w:r>
-      <w:proofErr w:type="gramStart"/>
-      <w:r>
-        <w:rPr>
-          <w:rFonts w:ascii="Arial" w:hAnsi="Arial" w:cs="Arial"/>
-          <w:sz w:val="24"/>
-        </w:rPr>
-        <w:t>an</w:t>
-      </w:r>
-      <w:proofErr w:type="gramEnd"/>
-      <w:r>
-        <w:rPr>
-          <w:rFonts w:ascii="Arial" w:hAnsi="Arial" w:cs="Arial"/>
-          <w:sz w:val="24"/>
-        </w:rPr>
-        <w:t xml:space="preserve"> </w:t>
+        <w:t xml:space="preserve">When complain will create an </w:t>
       </w:r>
       <w:proofErr w:type="spellStart"/>
       <w:r>
@@ -586,30 +570,14 @@
           <w:rFonts w:ascii="Arial" w:hAnsi="Arial" w:cs="Arial"/>
           <w:sz w:val="24"/>
         </w:rPr>
-        <w:t xml:space="preserve"> </w:t>
-      </w:r>
-      <w:proofErr w:type="gramStart"/>
-      <w:r>
-        <w:rPr>
-          <w:rFonts w:ascii="Arial" w:hAnsi="Arial" w:cs="Arial"/>
-          <w:sz w:val="24"/>
-        </w:rPr>
-        <w:t xml:space="preserve">pending </w:t>
-      </w:r>
-      <w:r>
-        <w:rPr>
-          <w:rFonts w:ascii="Arial" w:hAnsi="Arial" w:cs="Arial"/>
-          <w:sz w:val="24"/>
-        </w:rPr>
-        <w:t xml:space="preserve"> complain</w:t>
-      </w:r>
-      <w:proofErr w:type="gramEnd"/>
-      <w:r>
-        <w:rPr>
-          <w:rFonts w:ascii="Arial" w:hAnsi="Arial" w:cs="Arial"/>
-          <w:sz w:val="24"/>
-        </w:rPr>
-        <w:t xml:space="preserve"> that are assigned to him.</w:t>
+        <w:t xml:space="preserve"> pending </w:t>
+      </w:r>
+      <w:r>
+        <w:rPr>
+          <w:rFonts w:ascii="Arial" w:hAnsi="Arial" w:cs="Arial"/>
+          <w:sz w:val="24"/>
+        </w:rPr>
+        <w:t xml:space="preserve"> complain that are assigned to him.</w:t>
       </w:r>
     </w:p>
     <w:p>
@@ -629,23 +597,7 @@
           <w:rFonts w:ascii="Arial" w:hAnsi="Arial" w:cs="Arial"/>
           <w:sz w:val="24"/>
         </w:rPr>
-        <w:t xml:space="preserve">And </w:t>
-      </w:r>
-      <w:proofErr w:type="gramStart"/>
-      <w:r>
-        <w:rPr>
-          <w:rFonts w:ascii="Arial" w:hAnsi="Arial" w:cs="Arial"/>
-          <w:sz w:val="24"/>
-        </w:rPr>
-        <w:t>completed  complain</w:t>
-      </w:r>
-      <w:proofErr w:type="gramEnd"/>
-      <w:r>
-        <w:rPr>
-          <w:rFonts w:ascii="Arial" w:hAnsi="Arial" w:cs="Arial"/>
-          <w:sz w:val="24"/>
-        </w:rPr>
-        <w:t xml:space="preserve"> moved to working history..</w:t>
+        <w:t>And completed  complain moved to working history..</w:t>
       </w:r>
     </w:p>
     <w:p>
@@ -1017,14 +969,6 @@
     </w:p>
     <w:p>
       <w:pPr>
-        <w:rPr>
-          <w:rFonts w:ascii="Arial" w:hAnsi="Arial" w:cs="Arial"/>
-          <w:sz w:val="24"/>
-        </w:rPr>
-      </w:pPr>
-    </w:p>
-    <w:p>
-      <w:pPr>
         <w:pStyle w:val="ListParagraph"/>
         <w:numPr>
           <w:ilvl w:val="0"/>
@@ -1040,68 +984,9 @@
         <w:rPr>
           <w:rFonts w:ascii="Arial" w:hAnsi="Arial" w:cs="Arial"/>
           <w:sz w:val="24"/>
-        </w:rPr>
-        <w:t xml:space="preserve"> </w:t>
-      </w:r>
-      <w:proofErr w:type="gramStart"/>
-      <w:r>
-        <w:rPr>
-          <w:rFonts w:ascii="Arial" w:hAnsi="Arial" w:cs="Arial"/>
-          <w:sz w:val="24"/>
           <w:highlight w:val="yellow"/>
         </w:rPr>
-        <w:t>update</w:t>
-      </w:r>
-      <w:proofErr w:type="gramEnd"/>
-      <w:r>
-        <w:rPr>
-          <w:rFonts w:ascii="Arial" w:hAnsi="Arial" w:cs="Arial"/>
-          <w:sz w:val="24"/>
-          <w:highlight w:val="yellow"/>
-        </w:rPr>
-        <w:t xml:space="preserve"> </w:t>
-      </w:r>
-      <w:r>
-        <w:rPr>
-          <w:rFonts w:ascii="Arial" w:hAnsi="Arial" w:cs="Arial"/>
-          <w:sz w:val="24"/>
-          <w:highlight w:val="yellow"/>
-        </w:rPr>
-        <w:t xml:space="preserve">user </w:t>
-      </w:r>
-      <w:r>
-        <w:rPr>
-          <w:rFonts w:ascii="Arial" w:hAnsi="Arial" w:cs="Arial"/>
-          <w:sz w:val="24"/>
-          <w:highlight w:val="yellow"/>
-        </w:rPr>
-        <w:t>..blank field</w:t>
-      </w:r>
-      <w:r>
-        <w:rPr>
-          <w:rFonts w:ascii="Arial" w:hAnsi="Arial" w:cs="Arial"/>
-          <w:sz w:val="24"/>
-          <w:highlight w:val="yellow"/>
-        </w:rPr>
-        <w:t xml:space="preserve"> admin </w:t>
-      </w:r>
-      <w:proofErr w:type="spellStart"/>
-      <w:r>
-        <w:rPr>
-          <w:rFonts w:ascii="Arial" w:hAnsi="Arial" w:cs="Arial"/>
-          <w:sz w:val="24"/>
-          <w:highlight w:val="yellow"/>
-        </w:rPr>
-        <w:t>ui</w:t>
-      </w:r>
-      <w:proofErr w:type="spellEnd"/>
-      <w:r>
-        <w:rPr>
-          <w:rFonts w:ascii="Arial" w:hAnsi="Arial" w:cs="Arial"/>
-          <w:sz w:val="24"/>
-          <w:highlight w:val="yellow"/>
-        </w:rPr>
-        <w:t xml:space="preserve"> = </w:t>
+        <w:t>search by date in history</w:t>
       </w:r>
     </w:p>
     <w:p>
@@ -1123,129 +1008,18 @@
           <w:sz w:val="24"/>
           <w:highlight w:val="yellow"/>
         </w:rPr>
-        <w:t xml:space="preserve">Complain list </w:t>
-      </w:r>
-      <w:proofErr w:type="spellStart"/>
-      <w:r>
-        <w:rPr>
-          <w:rFonts w:ascii="Arial" w:hAnsi="Arial" w:cs="Arial"/>
-          <w:sz w:val="24"/>
-          <w:highlight w:val="yellow"/>
-        </w:rPr>
-        <w:t>assignee</w:t>
-      </w:r>
-      <w:r>
-        <w:rPr>
-          <w:rFonts w:ascii="Arial" w:hAnsi="Arial" w:cs="Arial"/>
-          <w:sz w:val="24"/>
-          <w:highlight w:val="yellow"/>
-        </w:rPr>
-        <w:t>Employee</w:t>
-      </w:r>
-      <w:proofErr w:type="spellEnd"/>
-      <w:r>
-        <w:rPr>
-          <w:rFonts w:ascii="Arial" w:hAnsi="Arial" w:cs="Arial"/>
-          <w:sz w:val="24"/>
-          <w:highlight w:val="yellow"/>
-        </w:rPr>
-        <w:t xml:space="preserve"> issue</w:t>
-      </w:r>
-      <w:r>
-        <w:rPr>
-          <w:rFonts w:ascii="Arial" w:hAnsi="Arial" w:cs="Arial"/>
-          <w:sz w:val="24"/>
-          <w:highlight w:val="yellow"/>
-        </w:rPr>
-        <w:t xml:space="preserve"> </w:t>
-      </w:r>
-      <w:r>
-        <w:rPr>
-          <w:rFonts w:ascii="Arial" w:hAnsi="Arial" w:cs="Arial"/>
-          <w:sz w:val="24"/>
-          <w:highlight w:val="yellow"/>
-        </w:rPr>
-        <w:t xml:space="preserve"> in admin</w:t>
-      </w:r>
-      <w:r>
-        <w:rPr>
-          <w:rFonts w:ascii="Arial" w:hAnsi="Arial" w:cs="Arial"/>
-          <w:sz w:val="24"/>
-          <w:highlight w:val="yellow"/>
-        </w:rPr>
-        <w:t xml:space="preserve"> </w:t>
-      </w:r>
-    </w:p>
-    <w:p>
-      <w:pPr>
-        <w:pStyle w:val="ListParagraph"/>
-        <w:numPr>
-          <w:ilvl w:val="0"/>
-          <w:numId w:val="11"/>
-        </w:numPr>
-        <w:rPr>
-          <w:rFonts w:ascii="Arial" w:hAnsi="Arial" w:cs="Arial"/>
-          <w:sz w:val="24"/>
-        </w:rPr>
-      </w:pPr>
-      <w:proofErr w:type="spellStart"/>
-      <w:r>
-        <w:rPr>
-          <w:rFonts w:ascii="Arial" w:hAnsi="Arial" w:cs="Arial"/>
-          <w:sz w:val="24"/>
-          <w:highlight w:val="yellow"/>
-        </w:rPr>
-        <w:t>assigneeEmployee</w:t>
-      </w:r>
-      <w:proofErr w:type="spellEnd"/>
-      <w:r>
-        <w:rPr>
-          <w:rFonts w:ascii="Arial" w:hAnsi="Arial" w:cs="Arial"/>
-          <w:sz w:val="24"/>
-          <w:highlight w:val="yellow"/>
-        </w:rPr>
-        <w:t xml:space="preserve"> issue  in history list admin</w:t>
-      </w:r>
-      <w:r>
-        <w:rPr>
-          <w:rFonts w:ascii="Arial" w:hAnsi="Arial" w:cs="Arial"/>
-          <w:sz w:val="24"/>
-          <w:highlight w:val="yellow"/>
-        </w:rPr>
-        <w:t xml:space="preserve">  </w:t>
-      </w:r>
-    </w:p>
-    <w:p>
-      <w:pPr>
-        <w:pStyle w:val="ListParagraph"/>
-        <w:numPr>
-          <w:ilvl w:val="0"/>
-          <w:numId w:val="11"/>
-        </w:numPr>
-        <w:rPr>
-          <w:rFonts w:ascii="Arial" w:hAnsi="Arial" w:cs="Arial"/>
-          <w:sz w:val="24"/>
-          <w:highlight w:val="yellow"/>
-        </w:rPr>
-      </w:pPr>
-      <w:r>
-        <w:rPr>
-          <w:rFonts w:ascii="Arial" w:hAnsi="Arial" w:cs="Arial"/>
-          <w:sz w:val="24"/>
-          <w:highlight w:val="yellow"/>
-        </w:rPr>
-        <w:t>search by date in history</w:t>
-      </w:r>
-    </w:p>
-    <w:p>
-      <w:pPr>
-        <w:rPr>
-          <w:rFonts w:ascii="Arial" w:hAnsi="Arial" w:cs="Arial"/>
-          <w:sz w:val="24"/>
-        </w:rPr>
-      </w:pPr>
+        <w:t>Create Complain in manager panel</w:t>
+      </w:r>
       <w:bookmarkStart w:id="0" w:name="_GoBack"/>
       <w:bookmarkEnd w:id="0"/>
+    </w:p>
+    <w:p>
+      <w:pPr>
+        <w:rPr>
+          <w:rFonts w:ascii="Arial" w:hAnsi="Arial" w:cs="Arial"/>
+          <w:sz w:val="24"/>
+        </w:rPr>
+      </w:pPr>
     </w:p>
     <w:p>
       <w:pPr>

</xml_diff>

<commit_message>
fixed upto completed complain in admin
</commit_message>
<xml_diff>
--- a/Requirements.docx
+++ b/Requirements.docx
@@ -57,7 +57,14 @@
         </w:rPr>
         <w:t xml:space="preserve">n create, read, update, </w:t>
       </w:r>
-      <w:proofErr w:type="gramStart"/>
+      <w:proofErr w:type="spellStart"/>
+      <w:r>
+        <w:rPr>
+          <w:rFonts w:ascii="Arial" w:hAnsi="Arial" w:cs="Arial"/>
+          <w:sz w:val="24"/>
+        </w:rPr>
+        <w:t>get,</w:t>
+      </w:r>
       <w:r>
         <w:rPr>
           <w:rFonts w:ascii="Arial" w:hAnsi="Arial" w:cs="Arial"/>
@@ -65,7 +72,7 @@
         </w:rPr>
         <w:t>delete</w:t>
       </w:r>
-      <w:proofErr w:type="gramEnd"/>
+      <w:proofErr w:type="spellEnd"/>
       <w:r>
         <w:rPr>
           <w:rFonts w:ascii="Arial" w:hAnsi="Arial" w:cs="Arial"/>
@@ -78,7 +85,7 @@
           <w:rFonts w:ascii="Arial" w:hAnsi="Arial" w:cs="Arial"/>
           <w:sz w:val="24"/>
         </w:rPr>
-        <w:t>employee and manager.</w:t>
+        <w:t xml:space="preserve"> users</w:t>
       </w:r>
     </w:p>
     <w:p>
@@ -98,7 +105,21 @@
           <w:rFonts w:ascii="Arial" w:hAnsi="Arial" w:cs="Arial"/>
           <w:sz w:val="24"/>
         </w:rPr>
-        <w:t>Admin can   see all complain</w:t>
+        <w:t>Admin can   see all</w:t>
+      </w:r>
+      <w:r>
+        <w:rPr>
+          <w:rFonts w:ascii="Arial" w:hAnsi="Arial" w:cs="Arial"/>
+          <w:sz w:val="24"/>
+        </w:rPr>
+        <w:t xml:space="preserve"> pending</w:t>
+      </w:r>
+      <w:r>
+        <w:rPr>
+          <w:rFonts w:ascii="Arial" w:hAnsi="Arial" w:cs="Arial"/>
+          <w:sz w:val="24"/>
+        </w:rPr>
+        <w:t xml:space="preserve"> complain</w:t>
       </w:r>
       <w:r>
         <w:rPr>
@@ -112,21 +133,7 @@
           <w:rFonts w:ascii="Arial" w:hAnsi="Arial" w:cs="Arial"/>
           <w:sz w:val="24"/>
         </w:rPr>
-        <w:t xml:space="preserve"> and </w:t>
-      </w:r>
-      <w:r>
-        <w:rPr>
-          <w:rFonts w:ascii="Arial" w:hAnsi="Arial" w:cs="Arial"/>
-          <w:sz w:val="24"/>
-        </w:rPr>
-        <w:t xml:space="preserve">  update and </w:t>
-      </w:r>
-      <w:r>
-        <w:rPr>
-          <w:rFonts w:ascii="Arial" w:hAnsi="Arial" w:cs="Arial"/>
-          <w:sz w:val="24"/>
-        </w:rPr>
-        <w:t>delete complain</w:t>
+        <w:t xml:space="preserve"> , completed complains, done complain, </w:t>
       </w:r>
     </w:p>
     <w:p>
@@ -146,7 +153,14 @@
           <w:rFonts w:ascii="Arial" w:hAnsi="Arial" w:cs="Arial"/>
           <w:sz w:val="24"/>
         </w:rPr>
-        <w:t>Admin can see working history of employee.</w:t>
+        <w:t xml:space="preserve">Admin can see working history of </w:t>
+      </w:r>
+      <w:r>
+        <w:rPr>
+          <w:rFonts w:ascii="Arial" w:hAnsi="Arial" w:cs="Arial"/>
+          <w:sz w:val="24"/>
+        </w:rPr>
+        <w:t>complain</w:t>
       </w:r>
     </w:p>
     <w:p>
@@ -166,914 +180,1041 @@
           <w:rFonts w:ascii="Arial" w:hAnsi="Arial" w:cs="Arial"/>
           <w:sz w:val="24"/>
         </w:rPr>
-        <w:t xml:space="preserve"> </w:t>
-      </w:r>
-      <w:proofErr w:type="gramStart"/>
-      <w:r>
-        <w:rPr>
-          <w:rFonts w:ascii="Arial" w:hAnsi="Arial" w:cs="Arial"/>
-          <w:sz w:val="24"/>
-        </w:rPr>
-        <w:t>date</w:t>
-      </w:r>
-      <w:proofErr w:type="gramEnd"/>
-      <w:r>
-        <w:rPr>
-          <w:rFonts w:ascii="Arial" w:hAnsi="Arial" w:cs="Arial"/>
-          <w:sz w:val="24"/>
-        </w:rPr>
-        <w:t xml:space="preserve"> wise</w:t>
-      </w:r>
-      <w:r>
-        <w:rPr>
-          <w:rFonts w:ascii="Arial" w:hAnsi="Arial" w:cs="Arial"/>
-          <w:sz w:val="24"/>
-        </w:rPr>
-        <w:t xml:space="preserve"> search complain</w:t>
-      </w:r>
-      <w:r>
-        <w:rPr>
-          <w:rFonts w:ascii="Arial" w:hAnsi="Arial" w:cs="Arial"/>
-          <w:sz w:val="24"/>
-        </w:rPr>
-        <w:t xml:space="preserve"> in history </w:t>
-      </w:r>
-      <w:r>
-        <w:rPr>
-          <w:rFonts w:ascii="Arial" w:hAnsi="Arial" w:cs="Arial"/>
-          <w:sz w:val="24"/>
-        </w:rPr>
-        <w:t xml:space="preserve"> for see</w:t>
-      </w:r>
-      <w:r>
-        <w:rPr>
-          <w:rFonts w:ascii="Arial" w:hAnsi="Arial" w:cs="Arial"/>
-          <w:sz w:val="24"/>
-        </w:rPr>
-        <w:t xml:space="preserve">  how much  complain done by employee </w:t>
-      </w:r>
-      <w:r>
-        <w:rPr>
-          <w:rFonts w:ascii="Arial" w:hAnsi="Arial" w:cs="Arial"/>
-          <w:sz w:val="24"/>
-        </w:rPr>
-        <w:t>.</w:t>
-      </w:r>
-    </w:p>
-    <w:p>
-      <w:pPr>
-        <w:rPr>
-          <w:rFonts w:ascii="Arial" w:hAnsi="Arial" w:cs="Arial"/>
-          <w:sz w:val="24"/>
-        </w:rPr>
-      </w:pPr>
-    </w:p>
-    <w:p>
-      <w:pPr>
-        <w:pStyle w:val="ListParagraph"/>
-        <w:numPr>
-          <w:ilvl w:val="0"/>
-          <w:numId w:val="1"/>
-        </w:numPr>
-        <w:rPr>
-          <w:rFonts w:ascii="Arial" w:hAnsi="Arial" w:cs="Arial"/>
-          <w:sz w:val="24"/>
-        </w:rPr>
-      </w:pPr>
-      <w:r>
-        <w:rPr>
-          <w:rFonts w:ascii="Arial" w:hAnsi="Arial" w:cs="Arial"/>
-          <w:sz w:val="24"/>
-        </w:rPr>
-        <w:t>Manager panel</w:t>
-      </w:r>
-    </w:p>
-    <w:p>
-      <w:pPr>
-        <w:pStyle w:val="ListParagraph"/>
-        <w:rPr>
-          <w:rFonts w:ascii="Arial" w:hAnsi="Arial" w:cs="Arial"/>
-          <w:sz w:val="24"/>
-        </w:rPr>
-      </w:pPr>
-    </w:p>
-    <w:p>
-      <w:pPr>
-        <w:pStyle w:val="ListParagraph"/>
-        <w:numPr>
-          <w:ilvl w:val="0"/>
-          <w:numId w:val="3"/>
-        </w:numPr>
-        <w:rPr>
-          <w:rFonts w:ascii="Arial" w:hAnsi="Arial" w:cs="Arial"/>
-          <w:sz w:val="24"/>
-        </w:rPr>
-      </w:pPr>
-      <w:r>
-        <w:rPr>
-          <w:rFonts w:ascii="Arial" w:hAnsi="Arial" w:cs="Arial"/>
-          <w:sz w:val="24"/>
-        </w:rPr>
-        <w:t>Manager can create complain.</w:t>
-      </w:r>
-      <w:r>
-        <w:rPr>
-          <w:rFonts w:ascii="Arial" w:hAnsi="Arial" w:cs="Arial"/>
-          <w:sz w:val="24"/>
-        </w:rPr>
-        <w:t xml:space="preserve"> And see the </w:t>
-      </w:r>
-      <w:proofErr w:type="spellStart"/>
-      <w:r>
-        <w:rPr>
-          <w:rFonts w:ascii="Arial" w:hAnsi="Arial" w:cs="Arial"/>
-          <w:sz w:val="24"/>
-        </w:rPr>
-        <w:t>complain</w:t>
-      </w:r>
-      <w:proofErr w:type="spellEnd"/>
-      <w:r>
-        <w:rPr>
-          <w:rFonts w:ascii="Arial" w:hAnsi="Arial" w:cs="Arial"/>
-          <w:sz w:val="24"/>
-        </w:rPr>
-        <w:t xml:space="preserve"> list</w:t>
-      </w:r>
-    </w:p>
-    <w:p>
-      <w:pPr>
-        <w:pStyle w:val="ListParagraph"/>
-        <w:numPr>
-          <w:ilvl w:val="0"/>
-          <w:numId w:val="3"/>
-        </w:numPr>
-        <w:rPr>
-          <w:rFonts w:ascii="Arial" w:hAnsi="Arial" w:cs="Arial"/>
-          <w:sz w:val="24"/>
-        </w:rPr>
-      </w:pPr>
-      <w:r>
-        <w:rPr>
-          <w:rFonts w:ascii="Arial" w:hAnsi="Arial" w:cs="Arial"/>
-          <w:sz w:val="24"/>
-        </w:rPr>
-        <w:t xml:space="preserve">When complain will create an </w:t>
-      </w:r>
-      <w:proofErr w:type="spellStart"/>
-      <w:r>
-        <w:rPr>
-          <w:rFonts w:ascii="Arial" w:hAnsi="Arial" w:cs="Arial"/>
-          <w:sz w:val="24"/>
-        </w:rPr>
-        <w:t>sms</w:t>
-      </w:r>
-      <w:proofErr w:type="spellEnd"/>
-      <w:r>
-        <w:rPr>
-          <w:rFonts w:ascii="Arial" w:hAnsi="Arial" w:cs="Arial"/>
-          <w:sz w:val="24"/>
-        </w:rPr>
-        <w:t xml:space="preserve"> wil</w:t>
-      </w:r>
-      <w:r>
-        <w:rPr>
-          <w:rFonts w:ascii="Arial" w:hAnsi="Arial" w:cs="Arial"/>
-          <w:sz w:val="24"/>
-        </w:rPr>
-        <w:t>l send to customer phone number.</w:t>
-      </w:r>
-    </w:p>
-    <w:p>
-      <w:pPr>
-        <w:pStyle w:val="ListParagraph"/>
-        <w:numPr>
-          <w:ilvl w:val="0"/>
-          <w:numId w:val="3"/>
-        </w:numPr>
-        <w:rPr>
-          <w:rFonts w:ascii="Arial" w:hAnsi="Arial" w:cs="Arial"/>
-          <w:sz w:val="24"/>
-        </w:rPr>
-      </w:pPr>
-      <w:r>
-        <w:rPr>
-          <w:rFonts w:ascii="Arial" w:hAnsi="Arial" w:cs="Arial"/>
-          <w:sz w:val="24"/>
-        </w:rPr>
-        <w:t xml:space="preserve">Also send </w:t>
-      </w:r>
-      <w:proofErr w:type="spellStart"/>
-      <w:r>
-        <w:rPr>
-          <w:rFonts w:ascii="Arial" w:hAnsi="Arial" w:cs="Arial"/>
-          <w:sz w:val="24"/>
-        </w:rPr>
-        <w:t>sms</w:t>
-      </w:r>
-      <w:proofErr w:type="spellEnd"/>
-      <w:r>
-        <w:rPr>
-          <w:rFonts w:ascii="Arial" w:hAnsi="Arial" w:cs="Arial"/>
-          <w:sz w:val="24"/>
-        </w:rPr>
-        <w:t xml:space="preserve"> to  assigned employee phonenumber </w:t>
-      </w:r>
-    </w:p>
-    <w:p>
-      <w:pPr>
-        <w:pStyle w:val="ListParagraph"/>
-        <w:numPr>
-          <w:ilvl w:val="0"/>
-          <w:numId w:val="3"/>
-        </w:numPr>
-        <w:rPr>
-          <w:rFonts w:ascii="Arial" w:hAnsi="Arial" w:cs="Arial"/>
-          <w:sz w:val="24"/>
-        </w:rPr>
-      </w:pPr>
-      <w:r>
-        <w:rPr>
-          <w:rFonts w:ascii="Arial" w:hAnsi="Arial" w:cs="Arial"/>
-          <w:sz w:val="24"/>
-        </w:rPr>
-        <w:t>After create compla</w:t>
-      </w:r>
-      <w:r>
-        <w:rPr>
-          <w:rFonts w:ascii="Arial" w:hAnsi="Arial" w:cs="Arial"/>
-          <w:sz w:val="24"/>
-        </w:rPr>
-        <w:t xml:space="preserve">in status will be by default   </w:t>
-      </w:r>
-      <w:r>
-        <w:rPr>
-          <w:rFonts w:ascii="Arial" w:hAnsi="Arial" w:cs="Arial"/>
-          <w:sz w:val="24"/>
-        </w:rPr>
-        <w:t>pending</w:t>
-      </w:r>
-      <w:r>
-        <w:rPr>
-          <w:rFonts w:ascii="Arial" w:hAnsi="Arial" w:cs="Arial"/>
-          <w:sz w:val="24"/>
-        </w:rPr>
-        <w:t xml:space="preserve">. . </w:t>
-      </w:r>
-      <w:r>
-        <w:rPr>
-          <w:rFonts w:ascii="Arial" w:hAnsi="Arial" w:cs="Arial"/>
-          <w:sz w:val="24"/>
-        </w:rPr>
-        <w:t>.</w:t>
-      </w:r>
-    </w:p>
-    <w:p>
-      <w:pPr>
-        <w:pStyle w:val="ListParagraph"/>
-        <w:numPr>
-          <w:ilvl w:val="0"/>
-          <w:numId w:val="3"/>
-        </w:numPr>
-        <w:rPr>
-          <w:rFonts w:ascii="Arial" w:hAnsi="Arial" w:cs="Arial"/>
-          <w:sz w:val="24"/>
-        </w:rPr>
-      </w:pPr>
-      <w:r>
-        <w:rPr>
-          <w:rFonts w:ascii="Arial" w:hAnsi="Arial" w:cs="Arial"/>
-          <w:sz w:val="24"/>
-        </w:rPr>
-        <w:t>And assign the complain to employee (while create)</w:t>
-      </w:r>
-    </w:p>
-    <w:p>
-      <w:pPr>
-        <w:pStyle w:val="ListParagraph"/>
-        <w:numPr>
-          <w:ilvl w:val="0"/>
-          <w:numId w:val="3"/>
-        </w:numPr>
-        <w:rPr>
-          <w:rFonts w:ascii="Arial" w:hAnsi="Arial" w:cs="Arial"/>
-          <w:sz w:val="24"/>
-        </w:rPr>
-      </w:pPr>
-      <w:r>
-        <w:rPr>
-          <w:rFonts w:ascii="Arial" w:hAnsi="Arial" w:cs="Arial"/>
-          <w:sz w:val="24"/>
-        </w:rPr>
-        <w:t xml:space="preserve">Manager can </w:t>
-      </w:r>
-      <w:r>
-        <w:rPr>
-          <w:rFonts w:ascii="Arial" w:hAnsi="Arial" w:cs="Arial"/>
-          <w:sz w:val="24"/>
-        </w:rPr>
-        <w:t xml:space="preserve">Update the assignee of </w:t>
-      </w:r>
-      <w:r>
-        <w:rPr>
-          <w:rFonts w:ascii="Arial" w:hAnsi="Arial" w:cs="Arial"/>
-          <w:sz w:val="24"/>
-        </w:rPr>
-        <w:t>complain</w:t>
-      </w:r>
-    </w:p>
-    <w:p>
-      <w:pPr>
-        <w:pStyle w:val="ListParagraph"/>
-        <w:ind w:left="1080"/>
-        <w:rPr>
-          <w:rFonts w:ascii="Arial" w:hAnsi="Arial" w:cs="Arial"/>
-          <w:sz w:val="24"/>
-        </w:rPr>
-      </w:pPr>
-    </w:p>
-    <w:p>
-      <w:pPr>
-        <w:pStyle w:val="ListParagraph"/>
-        <w:ind w:left="1080"/>
-        <w:rPr>
-          <w:rFonts w:ascii="Arial" w:hAnsi="Arial" w:cs="Arial"/>
-          <w:sz w:val="24"/>
-        </w:rPr>
-      </w:pPr>
-    </w:p>
-    <w:p>
-      <w:pPr>
-        <w:pStyle w:val="ListParagraph"/>
-        <w:numPr>
-          <w:ilvl w:val="0"/>
-          <w:numId w:val="1"/>
-        </w:numPr>
-        <w:rPr>
-          <w:rFonts w:ascii="Arial" w:hAnsi="Arial" w:cs="Arial"/>
-          <w:sz w:val="24"/>
-        </w:rPr>
-      </w:pPr>
-      <w:r>
-        <w:rPr>
-          <w:rFonts w:ascii="Arial" w:hAnsi="Arial" w:cs="Arial"/>
-          <w:sz w:val="24"/>
-        </w:rPr>
-        <w:t>Employee Panel</w:t>
-      </w:r>
-    </w:p>
-    <w:p>
-      <w:pPr>
-        <w:pStyle w:val="ListParagraph"/>
-        <w:rPr>
-          <w:rFonts w:ascii="Arial" w:hAnsi="Arial" w:cs="Arial"/>
-          <w:sz w:val="24"/>
-        </w:rPr>
-      </w:pPr>
-    </w:p>
-    <w:p>
-      <w:pPr>
-        <w:pStyle w:val="ListParagraph"/>
-        <w:numPr>
-          <w:ilvl w:val="0"/>
-          <w:numId w:val="4"/>
-        </w:numPr>
-        <w:rPr>
-          <w:rFonts w:ascii="Arial" w:hAnsi="Arial" w:cs="Arial"/>
-          <w:sz w:val="24"/>
-        </w:rPr>
-      </w:pPr>
-      <w:r>
-        <w:rPr>
-          <w:rFonts w:ascii="Arial" w:hAnsi="Arial" w:cs="Arial"/>
-          <w:sz w:val="24"/>
-        </w:rPr>
-        <w:t xml:space="preserve">Employee will login in </w:t>
-      </w:r>
-      <w:proofErr w:type="spellStart"/>
-      <w:r>
-        <w:rPr>
-          <w:rFonts w:ascii="Arial" w:hAnsi="Arial" w:cs="Arial"/>
-          <w:sz w:val="24"/>
-        </w:rPr>
-        <w:t>ui</w:t>
-      </w:r>
-      <w:proofErr w:type="spellEnd"/>
-      <w:r>
-        <w:rPr>
-          <w:rFonts w:ascii="Arial" w:hAnsi="Arial" w:cs="Arial"/>
-          <w:sz w:val="24"/>
-        </w:rPr>
-        <w:t xml:space="preserve"> and can see</w:t>
-      </w:r>
-      <w:r>
-        <w:rPr>
-          <w:rFonts w:ascii="Arial" w:hAnsi="Arial" w:cs="Arial"/>
-          <w:sz w:val="24"/>
-        </w:rPr>
-        <w:t xml:space="preserve"> pending </w:t>
-      </w:r>
-      <w:r>
-        <w:rPr>
-          <w:rFonts w:ascii="Arial" w:hAnsi="Arial" w:cs="Arial"/>
-          <w:sz w:val="24"/>
-        </w:rPr>
-        <w:t xml:space="preserve"> complain that are assigned to him.</w:t>
-      </w:r>
-    </w:p>
-    <w:p>
-      <w:pPr>
-        <w:pStyle w:val="ListParagraph"/>
-        <w:numPr>
-          <w:ilvl w:val="0"/>
-          <w:numId w:val="4"/>
-        </w:numPr>
-        <w:rPr>
-          <w:rFonts w:ascii="Arial" w:hAnsi="Arial" w:cs="Arial"/>
-          <w:sz w:val="24"/>
-        </w:rPr>
-      </w:pPr>
-      <w:r>
-        <w:rPr>
-          <w:rFonts w:ascii="Arial" w:hAnsi="Arial" w:cs="Arial"/>
-          <w:sz w:val="24"/>
-        </w:rPr>
-        <w:t>And completed  complain moved to working history..</w:t>
-      </w:r>
-    </w:p>
-    <w:p>
-      <w:pPr>
-        <w:pStyle w:val="ListParagraph"/>
-        <w:numPr>
-          <w:ilvl w:val="0"/>
-          <w:numId w:val="4"/>
-        </w:numPr>
-        <w:rPr>
-          <w:rFonts w:ascii="Arial" w:hAnsi="Arial" w:cs="Arial"/>
-          <w:sz w:val="24"/>
-        </w:rPr>
-      </w:pPr>
-      <w:r>
-        <w:rPr>
-          <w:rFonts w:ascii="Arial" w:hAnsi="Arial" w:cs="Arial"/>
-          <w:sz w:val="24"/>
-        </w:rPr>
-        <w:t>It will create a working history.</w:t>
-      </w:r>
-    </w:p>
-    <w:p>
-      <w:pPr>
-        <w:pStyle w:val="ListParagraph"/>
-        <w:ind w:left="1080"/>
-        <w:rPr>
-          <w:rFonts w:ascii="Arial" w:hAnsi="Arial" w:cs="Arial"/>
-          <w:sz w:val="24"/>
-        </w:rPr>
-      </w:pPr>
-    </w:p>
-    <w:p>
-      <w:pPr>
-        <w:pStyle w:val="ListParagraph"/>
-        <w:ind w:left="1080"/>
-        <w:rPr>
-          <w:rFonts w:ascii="Arial" w:hAnsi="Arial" w:cs="Arial"/>
-          <w:sz w:val="24"/>
-        </w:rPr>
-      </w:pPr>
-    </w:p>
-    <w:p>
-      <w:pPr>
-        <w:pStyle w:val="ListParagraph"/>
-        <w:numPr>
-          <w:ilvl w:val="0"/>
-          <w:numId w:val="1"/>
-        </w:numPr>
-        <w:rPr>
-          <w:rFonts w:ascii="Arial" w:hAnsi="Arial" w:cs="Arial"/>
-          <w:sz w:val="24"/>
-        </w:rPr>
-      </w:pPr>
-      <w:r>
-        <w:rPr>
-          <w:rFonts w:ascii="Arial" w:hAnsi="Arial" w:cs="Arial"/>
-          <w:sz w:val="24"/>
-        </w:rPr>
-        <w:t xml:space="preserve"> Complain model</w:t>
-      </w:r>
-    </w:p>
-    <w:p>
-      <w:pPr>
-        <w:pStyle w:val="ListParagraph"/>
-        <w:numPr>
-          <w:ilvl w:val="0"/>
-          <w:numId w:val="5"/>
-        </w:numPr>
-        <w:rPr>
-          <w:rFonts w:ascii="Arial" w:hAnsi="Arial" w:cs="Arial"/>
-          <w:sz w:val="24"/>
-        </w:rPr>
-      </w:pPr>
-      <w:r>
-        <w:rPr>
-          <w:rFonts w:ascii="Arial" w:hAnsi="Arial" w:cs="Arial"/>
-          <w:sz w:val="24"/>
-        </w:rPr>
-        <w:t>Customer id</w:t>
-      </w:r>
-    </w:p>
-    <w:p>
-      <w:pPr>
-        <w:pStyle w:val="ListParagraph"/>
-        <w:numPr>
-          <w:ilvl w:val="0"/>
-          <w:numId w:val="5"/>
-        </w:numPr>
-        <w:rPr>
-          <w:rFonts w:ascii="Arial" w:hAnsi="Arial" w:cs="Arial"/>
-          <w:sz w:val="24"/>
-        </w:rPr>
-      </w:pPr>
-      <w:r>
-        <w:rPr>
-          <w:rFonts w:ascii="Arial" w:hAnsi="Arial" w:cs="Arial"/>
-          <w:sz w:val="24"/>
-        </w:rPr>
-        <w:t>Customer phone number</w:t>
-      </w:r>
-    </w:p>
-    <w:p>
-      <w:pPr>
-        <w:pStyle w:val="ListParagraph"/>
-        <w:numPr>
-          <w:ilvl w:val="0"/>
-          <w:numId w:val="5"/>
-        </w:numPr>
-        <w:rPr>
-          <w:rFonts w:ascii="Arial" w:hAnsi="Arial" w:cs="Arial"/>
-          <w:sz w:val="24"/>
-        </w:rPr>
-      </w:pPr>
-      <w:r>
-        <w:rPr>
-          <w:rFonts w:ascii="Arial" w:hAnsi="Arial" w:cs="Arial"/>
-          <w:sz w:val="24"/>
-        </w:rPr>
-        <w:t>Customer location</w:t>
-      </w:r>
-    </w:p>
-    <w:p>
-      <w:pPr>
-        <w:pStyle w:val="ListParagraph"/>
-        <w:numPr>
-          <w:ilvl w:val="0"/>
-          <w:numId w:val="5"/>
-        </w:numPr>
-        <w:rPr>
-          <w:rFonts w:ascii="Arial" w:hAnsi="Arial" w:cs="Arial"/>
-          <w:sz w:val="24"/>
-        </w:rPr>
-      </w:pPr>
-      <w:r>
-        <w:rPr>
-          <w:rFonts w:ascii="Arial" w:hAnsi="Arial" w:cs="Arial"/>
-          <w:sz w:val="24"/>
-        </w:rPr>
-        <w:t>Complain description</w:t>
-      </w:r>
-    </w:p>
-    <w:p>
-      <w:pPr>
-        <w:pStyle w:val="ListParagraph"/>
-        <w:numPr>
-          <w:ilvl w:val="0"/>
-          <w:numId w:val="5"/>
-        </w:numPr>
-        <w:rPr>
-          <w:rFonts w:ascii="Arial" w:hAnsi="Arial" w:cs="Arial"/>
-          <w:sz w:val="24"/>
-        </w:rPr>
-      </w:pPr>
-      <w:r>
-        <w:rPr>
-          <w:rFonts w:ascii="Arial" w:hAnsi="Arial" w:cs="Arial"/>
-          <w:sz w:val="24"/>
-        </w:rPr>
-        <w:t xml:space="preserve">Assignee employee – select from drop down in </w:t>
-      </w:r>
-      <w:proofErr w:type="spellStart"/>
-      <w:r>
-        <w:rPr>
-          <w:rFonts w:ascii="Arial" w:hAnsi="Arial" w:cs="Arial"/>
-          <w:sz w:val="24"/>
-        </w:rPr>
-        <w:t>ui</w:t>
-      </w:r>
-      <w:proofErr w:type="spellEnd"/>
-      <w:r>
-        <w:rPr>
-          <w:rFonts w:ascii="Arial" w:hAnsi="Arial" w:cs="Arial"/>
-          <w:sz w:val="24"/>
-        </w:rPr>
-        <w:t xml:space="preserve">. Use </w:t>
-      </w:r>
-      <w:r>
-        <w:rPr>
-          <w:rFonts w:ascii="Arial" w:hAnsi="Arial" w:cs="Arial"/>
-          <w:sz w:val="24"/>
-        </w:rPr>
-        <w:t xml:space="preserve">employee </w:t>
-      </w:r>
-      <w:r>
-        <w:rPr>
-          <w:rFonts w:ascii="Arial" w:hAnsi="Arial" w:cs="Arial"/>
-          <w:sz w:val="24"/>
-        </w:rPr>
-        <w:t>id.</w:t>
-      </w:r>
-    </w:p>
-    <w:p>
-      <w:pPr>
-        <w:pStyle w:val="ListParagraph"/>
-        <w:numPr>
-          <w:ilvl w:val="0"/>
-          <w:numId w:val="5"/>
-        </w:numPr>
-        <w:rPr>
-          <w:rFonts w:ascii="Arial" w:hAnsi="Arial" w:cs="Arial"/>
-          <w:sz w:val="24"/>
-        </w:rPr>
-      </w:pPr>
-      <w:r>
-        <w:rPr>
-          <w:rFonts w:ascii="Arial" w:hAnsi="Arial" w:cs="Arial"/>
-          <w:sz w:val="24"/>
-        </w:rPr>
-        <w:t>Status:</w:t>
-      </w:r>
-    </w:p>
-    <w:p>
-      <w:pPr>
-        <w:pStyle w:val="ListParagraph"/>
-        <w:numPr>
-          <w:ilvl w:val="0"/>
-          <w:numId w:val="5"/>
-        </w:numPr>
-        <w:rPr>
-          <w:rFonts w:ascii="Arial" w:hAnsi="Arial" w:cs="Arial"/>
-          <w:sz w:val="24"/>
-        </w:rPr>
-      </w:pPr>
-      <w:r>
-        <w:rPr>
-          <w:rFonts w:ascii="Arial" w:hAnsi="Arial" w:cs="Arial"/>
-          <w:sz w:val="24"/>
-        </w:rPr>
-        <w:t>Complain number</w:t>
-      </w:r>
-    </w:p>
-    <w:p>
-      <w:pPr>
-        <w:ind w:left="720"/>
-        <w:rPr>
-          <w:rFonts w:ascii="Arial" w:hAnsi="Arial" w:cs="Arial"/>
-          <w:sz w:val="24"/>
-        </w:rPr>
-      </w:pPr>
-      <w:r>
-        <w:rPr>
-          <w:rFonts w:ascii="Arial" w:hAnsi="Arial" w:cs="Arial"/>
-          <w:sz w:val="24"/>
-        </w:rPr>
-        <w:t xml:space="preserve">Note </w:t>
-      </w:r>
-      <w:r>
-        <w:rPr>
-          <w:rFonts w:ascii="Arial" w:hAnsi="Arial" w:cs="Arial"/>
-          <w:sz w:val="24"/>
-        </w:rPr>
-        <w:t xml:space="preserve">: </w:t>
-      </w:r>
-      <w:r>
-        <w:rPr>
-          <w:rFonts w:ascii="Arial" w:hAnsi="Arial" w:cs="Arial"/>
-          <w:sz w:val="24"/>
-        </w:rPr>
-        <w:t>Complain id – should be unique</w:t>
-      </w:r>
-      <w:r>
-        <w:rPr>
-          <w:rFonts w:ascii="Arial" w:hAnsi="Arial" w:cs="Arial"/>
-          <w:sz w:val="24"/>
-        </w:rPr>
-        <w:t xml:space="preserve"> and created automatically </w:t>
-      </w:r>
-    </w:p>
-    <w:p>
-      <w:pPr>
-        <w:pStyle w:val="ListParagraph"/>
-        <w:ind w:left="1080"/>
-        <w:rPr>
-          <w:rFonts w:ascii="Arial" w:hAnsi="Arial" w:cs="Arial"/>
-          <w:sz w:val="24"/>
-        </w:rPr>
-      </w:pPr>
-    </w:p>
-    <w:p>
-      <w:pPr>
-        <w:pStyle w:val="ListParagraph"/>
-        <w:ind w:left="1080"/>
-        <w:rPr>
-          <w:rFonts w:ascii="Arial" w:hAnsi="Arial" w:cs="Arial"/>
-          <w:sz w:val="24"/>
-        </w:rPr>
-      </w:pPr>
-    </w:p>
-    <w:p>
-      <w:pPr>
-        <w:pStyle w:val="ListParagraph"/>
-        <w:ind w:left="1080"/>
-        <w:rPr>
-          <w:rFonts w:ascii="Arial" w:hAnsi="Arial" w:cs="Arial"/>
-          <w:sz w:val="24"/>
-        </w:rPr>
-      </w:pPr>
-    </w:p>
-    <w:p>
-      <w:pPr>
-        <w:pStyle w:val="ListParagraph"/>
-        <w:numPr>
-          <w:ilvl w:val="0"/>
-          <w:numId w:val="1"/>
-        </w:numPr>
-        <w:rPr>
-          <w:rFonts w:ascii="Arial" w:hAnsi="Arial" w:cs="Arial"/>
-          <w:sz w:val="24"/>
-        </w:rPr>
-      </w:pPr>
-      <w:r>
-        <w:rPr>
-          <w:rFonts w:ascii="Arial" w:hAnsi="Arial" w:cs="Arial"/>
-          <w:sz w:val="24"/>
-        </w:rPr>
-        <w:lastRenderedPageBreak/>
-        <w:t>User model</w:t>
-      </w:r>
-    </w:p>
-    <w:p>
-      <w:pPr>
-        <w:pStyle w:val="ListParagraph"/>
-        <w:ind w:left="1080"/>
-        <w:rPr>
-          <w:rFonts w:ascii="Arial" w:hAnsi="Arial" w:cs="Arial"/>
-          <w:sz w:val="24"/>
-        </w:rPr>
-      </w:pPr>
-    </w:p>
-    <w:p>
-      <w:pPr>
-        <w:rPr>
-          <w:rFonts w:ascii="Arial" w:hAnsi="Arial" w:cs="Arial"/>
-          <w:sz w:val="24"/>
-        </w:rPr>
-      </w:pPr>
-    </w:p>
-    <w:p>
-      <w:pPr>
-        <w:rPr>
-          <w:rFonts w:ascii="Arial" w:hAnsi="Arial" w:cs="Arial"/>
-          <w:sz w:val="24"/>
-        </w:rPr>
-      </w:pPr>
-    </w:p>
-    <w:p>
-      <w:pPr>
-        <w:rPr>
-          <w:rFonts w:ascii="Arial" w:hAnsi="Arial" w:cs="Arial"/>
-          <w:sz w:val="24"/>
-        </w:rPr>
-      </w:pPr>
-      <w:r>
-        <w:rPr>
-          <w:rFonts w:ascii="Arial" w:hAnsi="Arial" w:cs="Arial"/>
-          <w:sz w:val="24"/>
-          <w:highlight w:val="yellow"/>
-        </w:rPr>
-        <w:t>Issues =</w:t>
-      </w:r>
-      <w:r>
-        <w:rPr>
-          <w:rFonts w:ascii="Arial" w:hAnsi="Arial" w:cs="Arial"/>
-          <w:sz w:val="24"/>
-        </w:rPr>
-        <w:t xml:space="preserve"> </w:t>
-      </w:r>
-    </w:p>
-    <w:p>
-      <w:pPr>
-        <w:pStyle w:val="ListParagraph"/>
-        <w:numPr>
-          <w:ilvl w:val="0"/>
-          <w:numId w:val="11"/>
-        </w:numPr>
-        <w:rPr>
-          <w:rFonts w:ascii="Arial" w:hAnsi="Arial" w:cs="Arial"/>
-          <w:sz w:val="24"/>
-          <w:highlight w:val="yellow"/>
-        </w:rPr>
-      </w:pPr>
-      <w:r>
-        <w:rPr>
-          <w:rFonts w:ascii="Arial" w:hAnsi="Arial" w:cs="Arial"/>
-          <w:sz w:val="24"/>
-          <w:highlight w:val="yellow"/>
-        </w:rPr>
-        <w:t xml:space="preserve">Filter </w:t>
-      </w:r>
-      <w:r>
-        <w:rPr>
-          <w:rFonts w:ascii="Arial" w:hAnsi="Arial" w:cs="Arial"/>
-          <w:sz w:val="24"/>
-          <w:highlight w:val="yellow"/>
-        </w:rPr>
-        <w:t xml:space="preserve"> by name </w:t>
-      </w:r>
-      <w:r>
-        <w:rPr>
-          <w:rFonts w:ascii="Arial" w:hAnsi="Arial" w:cs="Arial"/>
-          <w:sz w:val="24"/>
-          <w:highlight w:val="yellow"/>
-        </w:rPr>
-        <w:t xml:space="preserve"> or date</w:t>
-      </w:r>
-      <w:r>
-        <w:rPr>
-          <w:rFonts w:ascii="Arial" w:hAnsi="Arial" w:cs="Arial"/>
-          <w:sz w:val="24"/>
-          <w:highlight w:val="yellow"/>
-        </w:rPr>
-        <w:t xml:space="preserve"> in history</w:t>
-      </w:r>
-    </w:p>
-    <w:p>
-      <w:pPr>
-        <w:pStyle w:val="ListParagraph"/>
-        <w:numPr>
-          <w:ilvl w:val="0"/>
-          <w:numId w:val="11"/>
-        </w:numPr>
-        <w:rPr>
-          <w:rFonts w:ascii="Arial" w:hAnsi="Arial" w:cs="Arial"/>
-          <w:sz w:val="24"/>
-          <w:highlight w:val="yellow"/>
-        </w:rPr>
-      </w:pPr>
-      <w:r>
-        <w:rPr>
-          <w:rFonts w:ascii="Arial" w:hAnsi="Arial" w:cs="Arial"/>
-          <w:sz w:val="24"/>
-          <w:highlight w:val="yellow"/>
-        </w:rPr>
-        <w:t>Showed updated at field at history</w:t>
-      </w:r>
-    </w:p>
-    <w:p>
-      <w:pPr>
-        <w:pStyle w:val="ListParagraph"/>
-        <w:numPr>
-          <w:ilvl w:val="0"/>
-          <w:numId w:val="11"/>
-        </w:numPr>
-        <w:rPr>
-          <w:rFonts w:ascii="Arial" w:hAnsi="Arial" w:cs="Arial"/>
-          <w:sz w:val="24"/>
-          <w:highlight w:val="yellow"/>
-        </w:rPr>
-      </w:pPr>
-      <w:r>
-        <w:rPr>
-          <w:rFonts w:ascii="Arial" w:hAnsi="Arial" w:cs="Arial"/>
-          <w:sz w:val="24"/>
-          <w:highlight w:val="yellow"/>
-        </w:rPr>
-        <w:t>Showed created at in complain list</w:t>
-      </w:r>
-      <w:r>
-        <w:rPr>
-          <w:rFonts w:ascii="Arial" w:hAnsi="Arial" w:cs="Arial"/>
-          <w:sz w:val="24"/>
-          <w:highlight w:val="yellow"/>
-        </w:rPr>
-        <w:t xml:space="preserve"> in admin, employee, manager</w:t>
-      </w:r>
-    </w:p>
-    <w:p>
-      <w:pPr>
-        <w:rPr>
-          <w:rFonts w:ascii="Arial" w:hAnsi="Arial" w:cs="Arial"/>
-          <w:sz w:val="24"/>
-        </w:rPr>
-      </w:pPr>
+        <w:t>Admin can delete history</w:t>
+      </w:r>
+    </w:p>
+    <w:p>
+      <w:pPr>
+        <w:pStyle w:val="ListParagraph"/>
+        <w:numPr>
+          <w:ilvl w:val="0"/>
+          <w:numId w:val="2"/>
+        </w:numPr>
+        <w:rPr>
+          <w:rFonts w:ascii="Arial" w:hAnsi="Arial" w:cs="Arial"/>
+          <w:sz w:val="24"/>
+        </w:rPr>
+      </w:pPr>
+      <w:r>
+        <w:rPr>
+          <w:rFonts w:ascii="Arial" w:hAnsi="Arial" w:cs="Arial"/>
+          <w:sz w:val="24"/>
+        </w:rPr>
+        <w:t xml:space="preserve">Admin can delete complain, </w:t>
+      </w:r>
       <w:bookmarkStart w:id="0" w:name="_GoBack"/>
       <w:bookmarkEnd w:id="0"/>
+    </w:p>
+    <w:p>
+      <w:pPr>
+        <w:rPr>
+          <w:rFonts w:ascii="Arial" w:hAnsi="Arial" w:cs="Arial"/>
+          <w:sz w:val="24"/>
+        </w:rPr>
+      </w:pPr>
+    </w:p>
+    <w:p>
+      <w:pPr>
+        <w:pStyle w:val="ListParagraph"/>
+        <w:numPr>
+          <w:ilvl w:val="0"/>
+          <w:numId w:val="1"/>
+        </w:numPr>
+        <w:rPr>
+          <w:rFonts w:ascii="Arial" w:hAnsi="Arial" w:cs="Arial"/>
+          <w:sz w:val="24"/>
+        </w:rPr>
+      </w:pPr>
+      <w:r>
+        <w:rPr>
+          <w:rFonts w:ascii="Arial" w:hAnsi="Arial" w:cs="Arial"/>
+          <w:sz w:val="24"/>
+        </w:rPr>
+        <w:t>Manager panel</w:t>
+      </w:r>
+    </w:p>
+    <w:p>
+      <w:pPr>
+        <w:pStyle w:val="ListParagraph"/>
+        <w:rPr>
+          <w:rFonts w:ascii="Arial" w:hAnsi="Arial" w:cs="Arial"/>
+          <w:sz w:val="24"/>
+        </w:rPr>
+      </w:pPr>
+    </w:p>
+    <w:p>
+      <w:pPr>
+        <w:pStyle w:val="ListParagraph"/>
+        <w:numPr>
+          <w:ilvl w:val="0"/>
+          <w:numId w:val="3"/>
+        </w:numPr>
+        <w:rPr>
+          <w:rFonts w:ascii="Arial" w:hAnsi="Arial" w:cs="Arial"/>
+          <w:sz w:val="24"/>
+        </w:rPr>
+      </w:pPr>
+      <w:r>
+        <w:rPr>
+          <w:rFonts w:ascii="Arial" w:hAnsi="Arial" w:cs="Arial"/>
+          <w:sz w:val="24"/>
+        </w:rPr>
+        <w:t>Manager can create complain.</w:t>
+      </w:r>
+      <w:r>
+        <w:rPr>
+          <w:rFonts w:ascii="Arial" w:hAnsi="Arial" w:cs="Arial"/>
+          <w:sz w:val="24"/>
+        </w:rPr>
+        <w:t xml:space="preserve"> And see the</w:t>
+      </w:r>
+      <w:r>
+        <w:rPr>
+          <w:rFonts w:ascii="Arial" w:hAnsi="Arial" w:cs="Arial"/>
+          <w:sz w:val="24"/>
+        </w:rPr>
+        <w:t xml:space="preserve"> pending and completed</w:t>
+      </w:r>
+      <w:r>
+        <w:rPr>
+          <w:rFonts w:ascii="Arial" w:hAnsi="Arial" w:cs="Arial"/>
+          <w:sz w:val="24"/>
+        </w:rPr>
+        <w:t xml:space="preserve"> complain list</w:t>
+      </w:r>
+    </w:p>
+    <w:p>
+      <w:pPr>
+        <w:pStyle w:val="ListParagraph"/>
+        <w:numPr>
+          <w:ilvl w:val="0"/>
+          <w:numId w:val="3"/>
+        </w:numPr>
+        <w:rPr>
+          <w:rFonts w:ascii="Arial" w:hAnsi="Arial" w:cs="Arial"/>
+          <w:sz w:val="24"/>
+        </w:rPr>
+      </w:pPr>
+      <w:r>
+        <w:rPr>
+          <w:rFonts w:ascii="Arial" w:hAnsi="Arial" w:cs="Arial"/>
+          <w:sz w:val="24"/>
+        </w:rPr>
+        <w:t xml:space="preserve">When complain will create an </w:t>
+      </w:r>
+      <w:proofErr w:type="spellStart"/>
+      <w:r>
+        <w:rPr>
+          <w:rFonts w:ascii="Arial" w:hAnsi="Arial" w:cs="Arial"/>
+          <w:sz w:val="24"/>
+        </w:rPr>
+        <w:t>sms</w:t>
+      </w:r>
+      <w:proofErr w:type="spellEnd"/>
+      <w:r>
+        <w:rPr>
+          <w:rFonts w:ascii="Arial" w:hAnsi="Arial" w:cs="Arial"/>
+          <w:sz w:val="24"/>
+        </w:rPr>
+        <w:t xml:space="preserve"> wil</w:t>
+      </w:r>
+      <w:r>
+        <w:rPr>
+          <w:rFonts w:ascii="Arial" w:hAnsi="Arial" w:cs="Arial"/>
+          <w:sz w:val="24"/>
+        </w:rPr>
+        <w:t>l send to customer phone number and assigned employee phone</w:t>
+      </w:r>
+      <w:r>
+        <w:rPr>
+          <w:rFonts w:ascii="Arial" w:hAnsi="Arial" w:cs="Arial"/>
+          <w:sz w:val="24"/>
+        </w:rPr>
+        <w:t xml:space="preserve"> </w:t>
+      </w:r>
+      <w:r>
+        <w:rPr>
+          <w:rFonts w:ascii="Arial" w:hAnsi="Arial" w:cs="Arial"/>
+          <w:sz w:val="24"/>
+        </w:rPr>
+        <w:t>number</w:t>
+      </w:r>
+    </w:p>
+    <w:p>
+      <w:pPr>
+        <w:pStyle w:val="ListParagraph"/>
+        <w:numPr>
+          <w:ilvl w:val="0"/>
+          <w:numId w:val="3"/>
+        </w:numPr>
+        <w:rPr>
+          <w:rFonts w:ascii="Arial" w:hAnsi="Arial" w:cs="Arial"/>
+          <w:sz w:val="24"/>
+        </w:rPr>
+      </w:pPr>
+      <w:r>
+        <w:rPr>
+          <w:rFonts w:ascii="Arial" w:hAnsi="Arial" w:cs="Arial"/>
+          <w:sz w:val="24"/>
+        </w:rPr>
+        <w:t>After create compla</w:t>
+      </w:r>
+      <w:r>
+        <w:rPr>
+          <w:rFonts w:ascii="Arial" w:hAnsi="Arial" w:cs="Arial"/>
+          <w:sz w:val="24"/>
+        </w:rPr>
+        <w:t xml:space="preserve">in status will be by default   </w:t>
+      </w:r>
+      <w:r>
+        <w:rPr>
+          <w:rFonts w:ascii="Arial" w:hAnsi="Arial" w:cs="Arial"/>
+          <w:sz w:val="24"/>
+        </w:rPr>
+        <w:t>pending</w:t>
+      </w:r>
+      <w:r>
+        <w:rPr>
+          <w:rFonts w:ascii="Arial" w:hAnsi="Arial" w:cs="Arial"/>
+          <w:sz w:val="24"/>
+        </w:rPr>
+        <w:t xml:space="preserve">. </w:t>
+      </w:r>
+    </w:p>
+    <w:p>
+      <w:pPr>
+        <w:pStyle w:val="ListParagraph"/>
+        <w:numPr>
+          <w:ilvl w:val="0"/>
+          <w:numId w:val="3"/>
+        </w:numPr>
+        <w:rPr>
+          <w:rFonts w:ascii="Arial" w:hAnsi="Arial" w:cs="Arial"/>
+          <w:sz w:val="24"/>
+        </w:rPr>
+      </w:pPr>
+      <w:r>
+        <w:rPr>
+          <w:rFonts w:ascii="Arial" w:hAnsi="Arial" w:cs="Arial"/>
+          <w:sz w:val="24"/>
+        </w:rPr>
+        <w:t>And assign the complain to employee (while create)</w:t>
+      </w:r>
+    </w:p>
+    <w:p>
+      <w:pPr>
+        <w:pStyle w:val="ListParagraph"/>
+        <w:numPr>
+          <w:ilvl w:val="0"/>
+          <w:numId w:val="3"/>
+        </w:numPr>
+        <w:rPr>
+          <w:rFonts w:ascii="Arial" w:hAnsi="Arial" w:cs="Arial"/>
+          <w:sz w:val="24"/>
+        </w:rPr>
+      </w:pPr>
+      <w:r>
+        <w:rPr>
+          <w:rFonts w:ascii="Arial" w:hAnsi="Arial" w:cs="Arial"/>
+          <w:sz w:val="24"/>
+        </w:rPr>
+        <w:t xml:space="preserve">Manager can </w:t>
+      </w:r>
+      <w:r>
+        <w:rPr>
+          <w:rFonts w:ascii="Arial" w:hAnsi="Arial" w:cs="Arial"/>
+          <w:sz w:val="24"/>
+        </w:rPr>
+        <w:t xml:space="preserve">Update the assignee of </w:t>
+      </w:r>
+      <w:r>
+        <w:rPr>
+          <w:rFonts w:ascii="Arial" w:hAnsi="Arial" w:cs="Arial"/>
+          <w:sz w:val="24"/>
+        </w:rPr>
+        <w:t>complain</w:t>
+      </w:r>
+    </w:p>
+    <w:p>
+      <w:pPr>
+        <w:pStyle w:val="ListParagraph"/>
+        <w:numPr>
+          <w:ilvl w:val="0"/>
+          <w:numId w:val="3"/>
+        </w:numPr>
+        <w:rPr>
+          <w:rFonts w:ascii="Arial" w:hAnsi="Arial" w:cs="Arial"/>
+          <w:sz w:val="24"/>
+        </w:rPr>
+      </w:pPr>
+      <w:r>
+        <w:rPr>
+          <w:rFonts w:ascii="Arial" w:hAnsi="Arial" w:cs="Arial"/>
+          <w:sz w:val="24"/>
+        </w:rPr>
+        <w:t>Manager can update complain except manager field</w:t>
+      </w:r>
+      <w:r>
+        <w:rPr>
+          <w:rFonts w:ascii="Arial" w:hAnsi="Arial" w:cs="Arial"/>
+          <w:sz w:val="24"/>
+        </w:rPr>
+        <w:t>.</w:t>
+      </w:r>
+    </w:p>
+    <w:p>
+      <w:pPr>
+        <w:pStyle w:val="ListParagraph"/>
+        <w:numPr>
+          <w:ilvl w:val="0"/>
+          <w:numId w:val="3"/>
+        </w:numPr>
+        <w:rPr>
+          <w:rFonts w:ascii="Arial" w:hAnsi="Arial" w:cs="Arial"/>
+          <w:sz w:val="24"/>
+        </w:rPr>
+      </w:pPr>
+      <w:r>
+        <w:rPr>
+          <w:rFonts w:ascii="Arial" w:hAnsi="Arial" w:cs="Arial"/>
+          <w:sz w:val="24"/>
+        </w:rPr>
+        <w:t>Manager will update status of complain from completed to done after calling  customer</w:t>
+      </w:r>
+    </w:p>
+    <w:p>
+      <w:pPr>
+        <w:pStyle w:val="ListParagraph"/>
+        <w:numPr>
+          <w:ilvl w:val="0"/>
+          <w:numId w:val="3"/>
+        </w:numPr>
+        <w:rPr>
+          <w:rFonts w:ascii="Arial" w:hAnsi="Arial" w:cs="Arial"/>
+          <w:sz w:val="24"/>
+        </w:rPr>
+      </w:pPr>
+      <w:r>
+        <w:rPr>
+          <w:rFonts w:ascii="Arial" w:hAnsi="Arial" w:cs="Arial"/>
+          <w:sz w:val="24"/>
+        </w:rPr>
+        <w:t>When manager updated status to done it will create  an admin history</w:t>
+      </w:r>
+    </w:p>
+    <w:p>
+      <w:pPr>
+        <w:pStyle w:val="ListParagraph"/>
+        <w:numPr>
+          <w:ilvl w:val="0"/>
+          <w:numId w:val="3"/>
+        </w:numPr>
+        <w:rPr>
+          <w:rFonts w:ascii="Arial" w:eastAsia="Times New Roman" w:hAnsi="Arial" w:cs="Arial"/>
+          <w:sz w:val="24"/>
+          <w:szCs w:val="18"/>
+        </w:rPr>
+      </w:pPr>
+      <w:r>
+        <w:rPr>
+          <w:rFonts w:ascii="Arial" w:eastAsia="Times New Roman" w:hAnsi="Arial" w:cs="Arial"/>
+          <w:sz w:val="24"/>
+          <w:szCs w:val="18"/>
+        </w:rPr>
+        <w:t xml:space="preserve">If a manager update a assignee of </w:t>
+      </w:r>
+      <w:proofErr w:type="gramStart"/>
+      <w:r>
+        <w:rPr>
+          <w:rFonts w:ascii="Arial" w:eastAsia="Times New Roman" w:hAnsi="Arial" w:cs="Arial"/>
+          <w:sz w:val="24"/>
+          <w:szCs w:val="18"/>
+        </w:rPr>
+        <w:t>complain ,</w:t>
+      </w:r>
+      <w:proofErr w:type="gramEnd"/>
+      <w:r>
+        <w:rPr>
+          <w:rFonts w:ascii="Arial" w:eastAsia="Times New Roman" w:hAnsi="Arial" w:cs="Arial"/>
+          <w:sz w:val="24"/>
+          <w:szCs w:val="18"/>
+        </w:rPr>
+        <w:t xml:space="preserve"> </w:t>
+      </w:r>
+      <w:proofErr w:type="spellStart"/>
+      <w:r>
+        <w:rPr>
+          <w:rFonts w:ascii="Arial" w:eastAsia="Times New Roman" w:hAnsi="Arial" w:cs="Arial"/>
+          <w:sz w:val="24"/>
+          <w:szCs w:val="18"/>
+        </w:rPr>
+        <w:t>sms</w:t>
+      </w:r>
+      <w:proofErr w:type="spellEnd"/>
+      <w:r>
+        <w:rPr>
+          <w:rFonts w:ascii="Arial" w:eastAsia="Times New Roman" w:hAnsi="Arial" w:cs="Arial"/>
+          <w:sz w:val="24"/>
+          <w:szCs w:val="18"/>
+        </w:rPr>
+        <w:t xml:space="preserve"> sent to both employee..</w:t>
+      </w:r>
+    </w:p>
+    <w:p>
+      <w:pPr>
+        <w:pStyle w:val="ListParagraph"/>
+        <w:numPr>
+          <w:ilvl w:val="0"/>
+          <w:numId w:val="3"/>
+        </w:numPr>
+        <w:rPr>
+          <w:rFonts w:ascii="Arial" w:hAnsi="Arial" w:cs="Arial"/>
+          <w:sz w:val="24"/>
+        </w:rPr>
+      </w:pPr>
+      <w:r>
+        <w:rPr>
+          <w:rFonts w:ascii="Arial" w:hAnsi="Arial" w:cs="Arial"/>
+          <w:sz w:val="24"/>
+        </w:rPr>
+        <w:t>Manager can update complain except  manager field</w:t>
+      </w:r>
+    </w:p>
+    <w:p>
+      <w:pPr>
+        <w:pStyle w:val="ListParagraph"/>
+        <w:ind w:left="1080"/>
+        <w:rPr>
+          <w:rFonts w:ascii="Arial" w:hAnsi="Arial" w:cs="Arial"/>
+          <w:sz w:val="24"/>
+        </w:rPr>
+      </w:pPr>
+    </w:p>
+    <w:p>
+      <w:pPr>
+        <w:pStyle w:val="ListParagraph"/>
+        <w:ind w:left="1080"/>
+        <w:rPr>
+          <w:rFonts w:ascii="Arial" w:hAnsi="Arial" w:cs="Arial"/>
+          <w:sz w:val="24"/>
+        </w:rPr>
+      </w:pPr>
+    </w:p>
+    <w:p>
+      <w:pPr>
+        <w:pStyle w:val="ListParagraph"/>
+        <w:numPr>
+          <w:ilvl w:val="0"/>
+          <w:numId w:val="1"/>
+        </w:numPr>
+        <w:rPr>
+          <w:rFonts w:ascii="Arial" w:hAnsi="Arial" w:cs="Arial"/>
+          <w:sz w:val="24"/>
+        </w:rPr>
+      </w:pPr>
+      <w:r>
+        <w:rPr>
+          <w:rFonts w:ascii="Arial" w:hAnsi="Arial" w:cs="Arial"/>
+          <w:sz w:val="24"/>
+        </w:rPr>
+        <w:t>Employee Panel</w:t>
+      </w:r>
+    </w:p>
+    <w:p>
+      <w:pPr>
+        <w:pStyle w:val="ListParagraph"/>
+        <w:rPr>
+          <w:rFonts w:ascii="Arial" w:hAnsi="Arial" w:cs="Arial"/>
+          <w:sz w:val="24"/>
+        </w:rPr>
+      </w:pPr>
+    </w:p>
+    <w:p>
+      <w:pPr>
+        <w:pStyle w:val="ListParagraph"/>
+        <w:numPr>
+          <w:ilvl w:val="0"/>
+          <w:numId w:val="4"/>
+        </w:numPr>
+        <w:rPr>
+          <w:rFonts w:ascii="Arial" w:hAnsi="Arial" w:cs="Arial"/>
+          <w:sz w:val="24"/>
+        </w:rPr>
+      </w:pPr>
+      <w:r>
+        <w:rPr>
+          <w:rFonts w:ascii="Arial" w:hAnsi="Arial" w:cs="Arial"/>
+          <w:sz w:val="24"/>
+        </w:rPr>
+        <w:t xml:space="preserve">Employee will login in </w:t>
+      </w:r>
+      <w:proofErr w:type="spellStart"/>
+      <w:r>
+        <w:rPr>
+          <w:rFonts w:ascii="Arial" w:hAnsi="Arial" w:cs="Arial"/>
+          <w:sz w:val="24"/>
+        </w:rPr>
+        <w:t>ui</w:t>
+      </w:r>
+      <w:proofErr w:type="spellEnd"/>
+      <w:r>
+        <w:rPr>
+          <w:rFonts w:ascii="Arial" w:hAnsi="Arial" w:cs="Arial"/>
+          <w:sz w:val="24"/>
+        </w:rPr>
+        <w:t xml:space="preserve"> and can see</w:t>
+      </w:r>
+      <w:r>
+        <w:rPr>
+          <w:rFonts w:ascii="Arial" w:hAnsi="Arial" w:cs="Arial"/>
+          <w:sz w:val="24"/>
+        </w:rPr>
+        <w:t xml:space="preserve"> </w:t>
+      </w:r>
+      <w:proofErr w:type="gramStart"/>
+      <w:r>
+        <w:rPr>
+          <w:rFonts w:ascii="Arial" w:hAnsi="Arial" w:cs="Arial"/>
+          <w:sz w:val="24"/>
+        </w:rPr>
+        <w:t xml:space="preserve">pending </w:t>
+      </w:r>
+      <w:r>
+        <w:rPr>
+          <w:rFonts w:ascii="Arial" w:hAnsi="Arial" w:cs="Arial"/>
+          <w:sz w:val="24"/>
+        </w:rPr>
+        <w:t xml:space="preserve"> complain</w:t>
+      </w:r>
+      <w:proofErr w:type="gramEnd"/>
+      <w:r>
+        <w:rPr>
+          <w:rFonts w:ascii="Arial" w:hAnsi="Arial" w:cs="Arial"/>
+          <w:sz w:val="24"/>
+        </w:rPr>
+        <w:t xml:space="preserve"> that are assigned to him.</w:t>
+      </w:r>
+    </w:p>
+    <w:p>
+      <w:pPr>
+        <w:pStyle w:val="ListParagraph"/>
+        <w:numPr>
+          <w:ilvl w:val="0"/>
+          <w:numId w:val="4"/>
+        </w:numPr>
+        <w:rPr>
+          <w:rFonts w:ascii="Arial" w:hAnsi="Arial" w:cs="Arial"/>
+          <w:sz w:val="24"/>
+        </w:rPr>
+      </w:pPr>
+      <w:r>
+        <w:rPr>
+          <w:rFonts w:ascii="Arial" w:hAnsi="Arial" w:cs="Arial"/>
+          <w:sz w:val="24"/>
+        </w:rPr>
+        <w:t xml:space="preserve">After fix </w:t>
+      </w:r>
+      <w:proofErr w:type="gramStart"/>
+      <w:r>
+        <w:rPr>
+          <w:rFonts w:ascii="Arial" w:hAnsi="Arial" w:cs="Arial"/>
+          <w:sz w:val="24"/>
+        </w:rPr>
+        <w:t xml:space="preserve">the </w:t>
+      </w:r>
+      <w:proofErr w:type="spellStart"/>
+      <w:r>
+        <w:rPr>
+          <w:rFonts w:ascii="Arial" w:hAnsi="Arial" w:cs="Arial"/>
+          <w:sz w:val="24"/>
+        </w:rPr>
+        <w:t>complain</w:t>
+      </w:r>
+      <w:proofErr w:type="spellEnd"/>
+      <w:proofErr w:type="gramEnd"/>
+      <w:r>
+        <w:rPr>
+          <w:rFonts w:ascii="Arial" w:hAnsi="Arial" w:cs="Arial"/>
+          <w:sz w:val="24"/>
+        </w:rPr>
+        <w:t xml:space="preserve"> he will change status to completed.</w:t>
+      </w:r>
+    </w:p>
+    <w:p>
+      <w:pPr>
+        <w:pStyle w:val="ListParagraph"/>
+        <w:numPr>
+          <w:ilvl w:val="0"/>
+          <w:numId w:val="4"/>
+        </w:numPr>
+        <w:rPr>
+          <w:rFonts w:ascii="Arial" w:eastAsia="Times New Roman" w:hAnsi="Arial" w:cs="Arial"/>
+          <w:sz w:val="24"/>
+          <w:szCs w:val="18"/>
+        </w:rPr>
+      </w:pPr>
+      <w:r>
+        <w:rPr>
+          <w:rFonts w:ascii="Arial" w:eastAsia="Times New Roman" w:hAnsi="Arial" w:cs="Arial"/>
+          <w:sz w:val="24"/>
+          <w:szCs w:val="18"/>
+        </w:rPr>
+        <w:t xml:space="preserve">When employee change status of complain to completed it will created </w:t>
+      </w:r>
+      <w:proofErr w:type="spellStart"/>
+      <w:r>
+        <w:rPr>
+          <w:rFonts w:ascii="Arial" w:eastAsia="Times New Roman" w:hAnsi="Arial" w:cs="Arial"/>
+          <w:sz w:val="24"/>
+          <w:szCs w:val="18"/>
+        </w:rPr>
+        <w:t>a</w:t>
+      </w:r>
+      <w:proofErr w:type="spellEnd"/>
+      <w:r>
+        <w:rPr>
+          <w:rFonts w:ascii="Arial" w:eastAsia="Times New Roman" w:hAnsi="Arial" w:cs="Arial"/>
+          <w:sz w:val="24"/>
+          <w:szCs w:val="18"/>
+        </w:rPr>
+        <w:t xml:space="preserve"> employee history and a </w:t>
+      </w:r>
+      <w:proofErr w:type="spellStart"/>
+      <w:r>
+        <w:rPr>
+          <w:rFonts w:ascii="Arial" w:eastAsia="Times New Roman" w:hAnsi="Arial" w:cs="Arial"/>
+          <w:sz w:val="24"/>
+          <w:szCs w:val="18"/>
+        </w:rPr>
+        <w:t>sms</w:t>
+      </w:r>
+      <w:proofErr w:type="spellEnd"/>
+      <w:r>
+        <w:rPr>
+          <w:rFonts w:ascii="Arial" w:eastAsia="Times New Roman" w:hAnsi="Arial" w:cs="Arial"/>
+          <w:sz w:val="24"/>
+          <w:szCs w:val="18"/>
+        </w:rPr>
+        <w:t xml:space="preserve"> will send to manager</w:t>
+      </w:r>
+    </w:p>
+    <w:p>
+      <w:pPr>
+        <w:pStyle w:val="ListParagraph"/>
+        <w:ind w:left="1080"/>
+        <w:rPr>
+          <w:rFonts w:ascii="Arial" w:hAnsi="Arial" w:cs="Arial"/>
+          <w:sz w:val="24"/>
+        </w:rPr>
+      </w:pPr>
+    </w:p>
+    <w:p>
+      <w:pPr>
+        <w:pStyle w:val="ListParagraph"/>
+        <w:numPr>
+          <w:ilvl w:val="0"/>
+          <w:numId w:val="4"/>
+        </w:numPr>
+        <w:rPr>
+          <w:rFonts w:ascii="Arial" w:hAnsi="Arial" w:cs="Arial"/>
+          <w:sz w:val="24"/>
+        </w:rPr>
+      </w:pPr>
+      <w:r>
+        <w:rPr>
+          <w:rFonts w:ascii="Arial" w:hAnsi="Arial" w:cs="Arial"/>
+          <w:sz w:val="24"/>
+        </w:rPr>
+        <w:t>A</w:t>
+      </w:r>
+      <w:r>
+        <w:rPr>
+          <w:rFonts w:ascii="Arial" w:hAnsi="Arial" w:cs="Arial"/>
+          <w:sz w:val="24"/>
+        </w:rPr>
+        <w:t xml:space="preserve">nd pending  complain moved completed complain </w:t>
+      </w:r>
+    </w:p>
+    <w:p>
+      <w:pPr>
+        <w:pStyle w:val="ListParagraph"/>
+        <w:ind w:left="1080"/>
+        <w:rPr>
+          <w:rFonts w:ascii="Arial" w:hAnsi="Arial" w:cs="Arial"/>
+          <w:sz w:val="24"/>
+        </w:rPr>
+      </w:pPr>
+    </w:p>
+    <w:p>
+      <w:pPr>
+        <w:pStyle w:val="ListParagraph"/>
+        <w:ind w:left="1080"/>
+        <w:rPr>
+          <w:rFonts w:ascii="Arial" w:hAnsi="Arial" w:cs="Arial"/>
+          <w:sz w:val="24"/>
+        </w:rPr>
+      </w:pPr>
+    </w:p>
+    <w:p>
+      <w:pPr>
+        <w:pStyle w:val="ListParagraph"/>
+        <w:numPr>
+          <w:ilvl w:val="0"/>
+          <w:numId w:val="1"/>
+        </w:numPr>
+        <w:rPr>
+          <w:rFonts w:ascii="Arial" w:hAnsi="Arial" w:cs="Arial"/>
+          <w:sz w:val="24"/>
+        </w:rPr>
+      </w:pPr>
+      <w:r>
+        <w:rPr>
+          <w:rFonts w:ascii="Arial" w:hAnsi="Arial" w:cs="Arial"/>
+          <w:sz w:val="24"/>
+        </w:rPr>
+        <w:t xml:space="preserve"> Complain model</w:t>
+      </w:r>
+    </w:p>
+    <w:p>
+      <w:pPr>
+        <w:pStyle w:val="ListParagraph"/>
+        <w:numPr>
+          <w:ilvl w:val="0"/>
+          <w:numId w:val="5"/>
+        </w:numPr>
+        <w:rPr>
+          <w:rFonts w:ascii="Arial" w:hAnsi="Arial" w:cs="Arial"/>
+          <w:sz w:val="24"/>
+        </w:rPr>
+      </w:pPr>
+      <w:r>
+        <w:rPr>
+          <w:rFonts w:ascii="Arial" w:hAnsi="Arial" w:cs="Arial"/>
+          <w:sz w:val="24"/>
+        </w:rPr>
+        <w:t>Customer id</w:t>
+      </w:r>
+    </w:p>
+    <w:p>
+      <w:pPr>
+        <w:pStyle w:val="ListParagraph"/>
+        <w:numPr>
+          <w:ilvl w:val="0"/>
+          <w:numId w:val="5"/>
+        </w:numPr>
+        <w:rPr>
+          <w:rFonts w:ascii="Arial" w:hAnsi="Arial" w:cs="Arial"/>
+          <w:sz w:val="24"/>
+        </w:rPr>
+      </w:pPr>
+      <w:r>
+        <w:rPr>
+          <w:rFonts w:ascii="Arial" w:hAnsi="Arial" w:cs="Arial"/>
+          <w:sz w:val="24"/>
+        </w:rPr>
+        <w:lastRenderedPageBreak/>
+        <w:t>Customer phone number</w:t>
+      </w:r>
+    </w:p>
+    <w:p>
+      <w:pPr>
+        <w:pStyle w:val="ListParagraph"/>
+        <w:numPr>
+          <w:ilvl w:val="0"/>
+          <w:numId w:val="5"/>
+        </w:numPr>
+        <w:rPr>
+          <w:rFonts w:ascii="Arial" w:hAnsi="Arial" w:cs="Arial"/>
+          <w:sz w:val="24"/>
+        </w:rPr>
+      </w:pPr>
+      <w:r>
+        <w:rPr>
+          <w:rFonts w:ascii="Arial" w:hAnsi="Arial" w:cs="Arial"/>
+          <w:sz w:val="24"/>
+        </w:rPr>
+        <w:t>Customer location</w:t>
+      </w:r>
+    </w:p>
+    <w:p>
+      <w:pPr>
+        <w:pStyle w:val="ListParagraph"/>
+        <w:numPr>
+          <w:ilvl w:val="0"/>
+          <w:numId w:val="5"/>
+        </w:numPr>
+        <w:rPr>
+          <w:rFonts w:ascii="Arial" w:hAnsi="Arial" w:cs="Arial"/>
+          <w:sz w:val="24"/>
+        </w:rPr>
+      </w:pPr>
+      <w:r>
+        <w:rPr>
+          <w:rFonts w:ascii="Arial" w:hAnsi="Arial" w:cs="Arial"/>
+          <w:sz w:val="24"/>
+        </w:rPr>
+        <w:t>Complain description</w:t>
+      </w:r>
+    </w:p>
+    <w:p>
+      <w:pPr>
+        <w:pStyle w:val="ListParagraph"/>
+        <w:numPr>
+          <w:ilvl w:val="0"/>
+          <w:numId w:val="5"/>
+        </w:numPr>
+        <w:rPr>
+          <w:rFonts w:ascii="Arial" w:hAnsi="Arial" w:cs="Arial"/>
+          <w:sz w:val="24"/>
+        </w:rPr>
+      </w:pPr>
+      <w:r>
+        <w:rPr>
+          <w:rFonts w:ascii="Arial" w:hAnsi="Arial" w:cs="Arial"/>
+          <w:sz w:val="24"/>
+        </w:rPr>
+        <w:t xml:space="preserve">Assignee employee – select from drop down in </w:t>
+      </w:r>
+      <w:proofErr w:type="spellStart"/>
+      <w:r>
+        <w:rPr>
+          <w:rFonts w:ascii="Arial" w:hAnsi="Arial" w:cs="Arial"/>
+          <w:sz w:val="24"/>
+        </w:rPr>
+        <w:t>ui</w:t>
+      </w:r>
+      <w:proofErr w:type="spellEnd"/>
+      <w:r>
+        <w:rPr>
+          <w:rFonts w:ascii="Arial" w:hAnsi="Arial" w:cs="Arial"/>
+          <w:sz w:val="24"/>
+        </w:rPr>
+        <w:t xml:space="preserve">. Use </w:t>
+      </w:r>
+      <w:r>
+        <w:rPr>
+          <w:rFonts w:ascii="Arial" w:hAnsi="Arial" w:cs="Arial"/>
+          <w:sz w:val="24"/>
+        </w:rPr>
+        <w:t xml:space="preserve">employee </w:t>
+      </w:r>
+      <w:r>
+        <w:rPr>
+          <w:rFonts w:ascii="Arial" w:hAnsi="Arial" w:cs="Arial"/>
+          <w:sz w:val="24"/>
+        </w:rPr>
+        <w:t>id.</w:t>
+      </w:r>
+    </w:p>
+    <w:p>
+      <w:pPr>
+        <w:pStyle w:val="ListParagraph"/>
+        <w:numPr>
+          <w:ilvl w:val="0"/>
+          <w:numId w:val="5"/>
+        </w:numPr>
+        <w:rPr>
+          <w:rFonts w:ascii="Arial" w:hAnsi="Arial" w:cs="Arial"/>
+          <w:sz w:val="24"/>
+        </w:rPr>
+      </w:pPr>
+      <w:r>
+        <w:rPr>
+          <w:rFonts w:ascii="Arial" w:hAnsi="Arial" w:cs="Arial"/>
+          <w:sz w:val="24"/>
+        </w:rPr>
+        <w:t>Status:</w:t>
+      </w:r>
+    </w:p>
+    <w:p>
+      <w:pPr>
+        <w:pStyle w:val="ListParagraph"/>
+        <w:numPr>
+          <w:ilvl w:val="0"/>
+          <w:numId w:val="5"/>
+        </w:numPr>
+        <w:rPr>
+          <w:rFonts w:ascii="Arial" w:hAnsi="Arial" w:cs="Arial"/>
+          <w:sz w:val="24"/>
+        </w:rPr>
+      </w:pPr>
+      <w:r>
+        <w:rPr>
+          <w:rFonts w:ascii="Arial" w:hAnsi="Arial" w:cs="Arial"/>
+          <w:sz w:val="24"/>
+        </w:rPr>
+        <w:t>Complain number</w:t>
+      </w:r>
+    </w:p>
+    <w:p>
+      <w:pPr>
+        <w:pStyle w:val="ListParagraph"/>
+        <w:numPr>
+          <w:ilvl w:val="0"/>
+          <w:numId w:val="5"/>
+        </w:numPr>
+        <w:rPr>
+          <w:rFonts w:ascii="Arial" w:hAnsi="Arial" w:cs="Arial"/>
+          <w:sz w:val="24"/>
+        </w:rPr>
+      </w:pPr>
+      <w:r>
+        <w:rPr>
+          <w:rFonts w:ascii="Arial" w:hAnsi="Arial" w:cs="Arial"/>
+          <w:sz w:val="24"/>
+        </w:rPr>
+        <w:t>Manager name</w:t>
+      </w:r>
+    </w:p>
+    <w:p>
+      <w:pPr>
+        <w:pStyle w:val="ListParagraph"/>
+        <w:numPr>
+          <w:ilvl w:val="0"/>
+          <w:numId w:val="5"/>
+        </w:numPr>
+        <w:rPr>
+          <w:rFonts w:ascii="Arial" w:hAnsi="Arial" w:cs="Arial"/>
+          <w:sz w:val="24"/>
+        </w:rPr>
+      </w:pPr>
+      <w:r>
+        <w:rPr>
+          <w:rFonts w:ascii="Arial" w:hAnsi="Arial" w:cs="Arial"/>
+          <w:sz w:val="24"/>
+        </w:rPr>
+        <w:t>complainer</w:t>
+      </w:r>
+    </w:p>
+    <w:p>
+      <w:pPr>
+        <w:ind w:left="720"/>
+        <w:rPr>
+          <w:rFonts w:ascii="Arial" w:hAnsi="Arial" w:cs="Arial"/>
+          <w:sz w:val="24"/>
+        </w:rPr>
+      </w:pPr>
+      <w:proofErr w:type="gramStart"/>
+      <w:r>
+        <w:rPr>
+          <w:rFonts w:ascii="Arial" w:hAnsi="Arial" w:cs="Arial"/>
+          <w:sz w:val="24"/>
+        </w:rPr>
+        <w:t xml:space="preserve">Note </w:t>
+      </w:r>
+      <w:r>
+        <w:rPr>
+          <w:rFonts w:ascii="Arial" w:hAnsi="Arial" w:cs="Arial"/>
+          <w:sz w:val="24"/>
+        </w:rPr>
+        <w:t>:</w:t>
+      </w:r>
+      <w:proofErr w:type="gramEnd"/>
+      <w:r>
+        <w:rPr>
+          <w:rFonts w:ascii="Arial" w:hAnsi="Arial" w:cs="Arial"/>
+          <w:sz w:val="24"/>
+        </w:rPr>
+        <w:t xml:space="preserve"> </w:t>
+      </w:r>
+      <w:r>
+        <w:rPr>
+          <w:rFonts w:ascii="Arial" w:hAnsi="Arial" w:cs="Arial"/>
+          <w:sz w:val="24"/>
+        </w:rPr>
+        <w:t>Complain id – should be unique</w:t>
+      </w:r>
+      <w:r>
+        <w:rPr>
+          <w:rFonts w:ascii="Arial" w:hAnsi="Arial" w:cs="Arial"/>
+          <w:sz w:val="24"/>
+        </w:rPr>
+        <w:t xml:space="preserve"> and created automatically </w:t>
+      </w:r>
+    </w:p>
+    <w:p>
+      <w:pPr>
+        <w:pStyle w:val="ListParagraph"/>
+        <w:ind w:left="1080"/>
+        <w:rPr>
+          <w:rFonts w:ascii="Arial" w:hAnsi="Arial" w:cs="Arial"/>
+          <w:sz w:val="24"/>
+        </w:rPr>
+      </w:pPr>
+    </w:p>
+    <w:p>
+      <w:pPr>
+        <w:pStyle w:val="ListParagraph"/>
+        <w:ind w:left="1080"/>
+        <w:rPr>
+          <w:rFonts w:ascii="Arial" w:hAnsi="Arial" w:cs="Arial"/>
+          <w:sz w:val="24"/>
+        </w:rPr>
+      </w:pPr>
+    </w:p>
+    <w:p>
+      <w:pPr>
+        <w:pStyle w:val="ListParagraph"/>
+        <w:ind w:left="1080"/>
+        <w:rPr>
+          <w:rFonts w:ascii="Arial" w:hAnsi="Arial" w:cs="Arial"/>
+          <w:sz w:val="24"/>
+        </w:rPr>
+      </w:pPr>
+    </w:p>
+    <w:p>
+      <w:pPr>
+        <w:pStyle w:val="ListParagraph"/>
+        <w:numPr>
+          <w:ilvl w:val="0"/>
+          <w:numId w:val="1"/>
+        </w:numPr>
+        <w:rPr>
+          <w:rFonts w:ascii="Arial" w:hAnsi="Arial" w:cs="Arial"/>
+          <w:sz w:val="24"/>
+        </w:rPr>
+      </w:pPr>
+      <w:r>
+        <w:rPr>
+          <w:rFonts w:ascii="Arial" w:hAnsi="Arial" w:cs="Arial"/>
+          <w:sz w:val="24"/>
+        </w:rPr>
+        <w:t>User model</w:t>
+      </w:r>
+    </w:p>
+    <w:p>
+      <w:pPr>
+        <w:pStyle w:val="ListParagraph"/>
+        <w:ind w:left="1080"/>
+        <w:rPr>
+          <w:rFonts w:ascii="Arial" w:hAnsi="Arial" w:cs="Arial"/>
+          <w:sz w:val="24"/>
+        </w:rPr>
+      </w:pPr>
+    </w:p>
+    <w:p>
+      <w:pPr>
+        <w:rPr>
+          <w:rFonts w:ascii="Arial" w:hAnsi="Arial" w:cs="Arial"/>
+          <w:sz w:val="24"/>
+        </w:rPr>
+      </w:pPr>
+    </w:p>
+    <w:p>
+      <w:pPr>
+        <w:rPr>
+          <w:rFonts w:ascii="Arial" w:hAnsi="Arial" w:cs="Arial"/>
+          <w:sz w:val="24"/>
+        </w:rPr>
+      </w:pPr>
+    </w:p>
+    <w:p>
+      <w:pPr>
+        <w:rPr>
+          <w:rFonts w:ascii="Arial" w:hAnsi="Arial" w:cs="Arial"/>
+          <w:sz w:val="24"/>
+        </w:rPr>
+      </w:pPr>
     </w:p>
     <w:p>
       <w:pPr>
@@ -1321,24 +1462,148 @@
     </w:p>
     <w:p>
       <w:pPr>
-        <w:shd w:val="clear" w:color="auto" w:fill="FFFFFF"/>
-        <w:spacing w:after="0" w:line="270" w:lineRule="atLeast"/>
-        <w:rPr>
-          <w:rFonts w:ascii="Arial" w:eastAsia="Times New Roman" w:hAnsi="Arial" w:cs="Arial"/>
-          <w:sz w:val="24"/>
-          <w:szCs w:val="18"/>
-        </w:rPr>
-      </w:pPr>
-      <w:r>
-        <w:rPr>
-          <w:rFonts w:ascii="Arial" w:eastAsia="Times New Roman" w:hAnsi="Arial" w:cs="Arial"/>
-          <w:sz w:val="24"/>
-          <w:szCs w:val="18"/>
-        </w:rPr>
-        <w:t>"</w:t>
-      </w:r>
+        <w:rPr>
+          <w:rFonts w:ascii="Arial" w:eastAsia="Times New Roman" w:hAnsi="Arial" w:cs="Arial"/>
+          <w:sz w:val="24"/>
+          <w:szCs w:val="18"/>
+        </w:rPr>
+      </w:pPr>
+    </w:p>
+    <w:p>
+      <w:pPr>
+        <w:rPr>
+          <w:rFonts w:ascii="Arial" w:eastAsia="Times New Roman" w:hAnsi="Arial" w:cs="Arial"/>
+          <w:sz w:val="24"/>
+          <w:szCs w:val="18"/>
+        </w:rPr>
+      </w:pPr>
+    </w:p>
+    <w:p>
+      <w:pPr>
+        <w:rPr>
+          <w:rFonts w:ascii="Arial" w:eastAsia="Times New Roman" w:hAnsi="Arial" w:cs="Arial"/>
+          <w:sz w:val="24"/>
+          <w:szCs w:val="18"/>
+        </w:rPr>
+      </w:pPr>
+    </w:p>
+    <w:p>
+      <w:pPr>
+        <w:rPr>
+          <w:rFonts w:ascii="Arial" w:eastAsia="Times New Roman" w:hAnsi="Arial" w:cs="Arial"/>
+          <w:sz w:val="24"/>
+          <w:szCs w:val="18"/>
+        </w:rPr>
+      </w:pPr>
+    </w:p>
+    <w:p>
+      <w:pPr>
+        <w:rPr>
+          <w:rFonts w:ascii="Arial" w:eastAsia="Times New Roman" w:hAnsi="Arial" w:cs="Arial"/>
+          <w:sz w:val="24"/>
+          <w:szCs w:val="18"/>
+        </w:rPr>
+      </w:pPr>
+    </w:p>
+    <w:p>
+      <w:pPr>
+        <w:rPr>
+          <w:rFonts w:ascii="Arial" w:eastAsia="Times New Roman" w:hAnsi="Arial" w:cs="Arial"/>
+          <w:sz w:val="24"/>
+          <w:szCs w:val="18"/>
+        </w:rPr>
+      </w:pPr>
+    </w:p>
+    <w:p>
+      <w:pPr>
+        <w:rPr>
+          <w:rFonts w:ascii="Arial" w:eastAsia="Times New Roman" w:hAnsi="Arial" w:cs="Arial"/>
+          <w:sz w:val="24"/>
+          <w:szCs w:val="18"/>
+        </w:rPr>
+      </w:pPr>
+    </w:p>
+    <w:p>
+      <w:pPr>
+        <w:rPr>
+          <w:rFonts w:ascii="Arial" w:eastAsia="Times New Roman" w:hAnsi="Arial" w:cs="Arial"/>
+          <w:sz w:val="32"/>
+          <w:szCs w:val="18"/>
+        </w:rPr>
+      </w:pPr>
+      <w:r>
+        <w:rPr>
+          <w:rFonts w:ascii="Arial" w:eastAsia="Times New Roman" w:hAnsi="Arial" w:cs="Arial"/>
+          <w:sz w:val="32"/>
+          <w:szCs w:val="18"/>
+          <w:highlight w:val="yellow"/>
+        </w:rPr>
+        <w:t>New Issue</w:t>
+      </w:r>
+    </w:p>
+    <w:p>
+      <w:pPr>
+        <w:rPr>
+          <w:rFonts w:ascii="Arial" w:eastAsia="Times New Roman" w:hAnsi="Arial" w:cs="Arial"/>
+          <w:sz w:val="24"/>
+          <w:szCs w:val="18"/>
+        </w:rPr>
+      </w:pPr>
+    </w:p>
+    <w:p>
+      <w:pPr>
+        <w:pStyle w:val="ListParagraph"/>
+        <w:numPr>
+          <w:ilvl w:val="0"/>
+          <w:numId w:val="12"/>
+        </w:numPr>
+        <w:rPr>
+          <w:rFonts w:ascii="Arial" w:eastAsia="Times New Roman" w:hAnsi="Arial" w:cs="Arial"/>
+          <w:sz w:val="24"/>
+          <w:szCs w:val="18"/>
+        </w:rPr>
+      </w:pPr>
+      <w:r>
+        <w:rPr>
+          <w:rFonts w:ascii="Arial" w:eastAsia="Times New Roman" w:hAnsi="Arial" w:cs="Arial"/>
+          <w:sz w:val="24"/>
+          <w:szCs w:val="18"/>
+        </w:rPr>
+        <w:t>Role dropdown in user update by admin</w:t>
+      </w:r>
+    </w:p>
+    <w:p>
+      <w:pPr>
+        <w:pStyle w:val="ListParagraph"/>
+        <w:numPr>
+          <w:ilvl w:val="0"/>
+          <w:numId w:val="12"/>
+        </w:numPr>
+        <w:rPr>
+          <w:rFonts w:ascii="Arial" w:eastAsia="Times New Roman" w:hAnsi="Arial" w:cs="Arial"/>
+          <w:sz w:val="24"/>
+          <w:szCs w:val="18"/>
+        </w:rPr>
+      </w:pPr>
       <w:proofErr w:type="spellStart"/>
-      <w:proofErr w:type="gramStart"/>
+      <w:r>
+        <w:rPr>
+          <w:rFonts w:ascii="Arial" w:eastAsia="Times New Roman" w:hAnsi="Arial" w:cs="Arial"/>
+          <w:sz w:val="24"/>
+          <w:szCs w:val="18"/>
+        </w:rPr>
+        <w:t>Phonenumber</w:t>
+      </w:r>
+      <w:proofErr w:type="spellEnd"/>
+      <w:r>
+        <w:rPr>
+          <w:rFonts w:ascii="Arial" w:eastAsia="Times New Roman" w:hAnsi="Arial" w:cs="Arial"/>
+          <w:sz w:val="24"/>
+          <w:szCs w:val="18"/>
+        </w:rPr>
+        <w:t xml:space="preserve"> will be customer </w:t>
+      </w:r>
+      <w:proofErr w:type="spellStart"/>
       <w:r>
         <w:rPr>
           <w:rFonts w:ascii="Arial" w:eastAsia="Times New Roman" w:hAnsi="Arial" w:cs="Arial"/>
@@ -1348,51 +1613,265 @@
         <w:t>phonenumber</w:t>
       </w:r>
       <w:proofErr w:type="spellEnd"/>
-      <w:proofErr w:type="gramEnd"/>
-      <w:r>
-        <w:rPr>
-          <w:rFonts w:ascii="Arial" w:eastAsia="Times New Roman" w:hAnsi="Arial" w:cs="Arial"/>
-          <w:sz w:val="24"/>
-          <w:szCs w:val="18"/>
-        </w:rPr>
-        <w:t>": "01869457757",</w:t>
-      </w:r>
-    </w:p>
-    <w:p>
-      <w:pPr>
-        <w:shd w:val="clear" w:color="auto" w:fill="FFFFFF"/>
-        <w:spacing w:after="0" w:line="270" w:lineRule="atLeast"/>
-        <w:rPr>
-          <w:rFonts w:ascii="Arial" w:eastAsia="Times New Roman" w:hAnsi="Arial" w:cs="Arial"/>
-          <w:sz w:val="24"/>
-          <w:szCs w:val="18"/>
-        </w:rPr>
-      </w:pPr>
-      <w:r>
-        <w:rPr>
-          <w:rFonts w:ascii="Arial" w:eastAsia="Times New Roman" w:hAnsi="Arial" w:cs="Arial"/>
-          <w:sz w:val="24"/>
-          <w:szCs w:val="18"/>
-        </w:rPr>
-        <w:t>  "</w:t>
-      </w:r>
-      <w:proofErr w:type="gramStart"/>
-      <w:r>
-        <w:rPr>
-          <w:rFonts w:ascii="Arial" w:eastAsia="Times New Roman" w:hAnsi="Arial" w:cs="Arial"/>
-          <w:sz w:val="24"/>
-          <w:szCs w:val="18"/>
-        </w:rPr>
-        <w:t>password</w:t>
-      </w:r>
-      <w:proofErr w:type="gramEnd"/>
-      <w:r>
-        <w:rPr>
-          <w:rFonts w:ascii="Arial" w:eastAsia="Times New Roman" w:hAnsi="Arial" w:cs="Arial"/>
-          <w:sz w:val="24"/>
-          <w:szCs w:val="18"/>
-        </w:rPr>
-        <w:t>":"123456"</w:t>
+      <w:r>
+        <w:rPr>
+          <w:rFonts w:ascii="Arial" w:eastAsia="Times New Roman" w:hAnsi="Arial" w:cs="Arial"/>
+          <w:sz w:val="24"/>
+          <w:szCs w:val="18"/>
+        </w:rPr>
+        <w:t xml:space="preserve"> in </w:t>
+      </w:r>
+      <w:proofErr w:type="spellStart"/>
+      <w:r>
+        <w:rPr>
+          <w:rFonts w:ascii="Arial" w:eastAsia="Times New Roman" w:hAnsi="Arial" w:cs="Arial"/>
+          <w:sz w:val="24"/>
+          <w:szCs w:val="18"/>
+        </w:rPr>
+        <w:t>ui</w:t>
+      </w:r>
+      <w:proofErr w:type="spellEnd"/>
+      <w:r>
+        <w:rPr>
+          <w:rFonts w:ascii="Arial" w:eastAsia="Times New Roman" w:hAnsi="Arial" w:cs="Arial"/>
+          <w:sz w:val="24"/>
+          <w:szCs w:val="18"/>
+        </w:rPr>
+        <w:t xml:space="preserve"> in complain list</w:t>
+      </w:r>
+      <w:r>
+        <w:rPr>
+          <w:rFonts w:ascii="Arial" w:eastAsia="Times New Roman" w:hAnsi="Arial" w:cs="Arial"/>
+          <w:sz w:val="24"/>
+          <w:szCs w:val="18"/>
+        </w:rPr>
+        <w:t xml:space="preserve">, create complain,  update complain, history </w:t>
+      </w:r>
+    </w:p>
+    <w:p>
+      <w:pPr>
+        <w:pStyle w:val="ListParagraph"/>
+        <w:numPr>
+          <w:ilvl w:val="0"/>
+          <w:numId w:val="12"/>
+        </w:numPr>
+        <w:rPr>
+          <w:rFonts w:ascii="Arial" w:eastAsia="Times New Roman" w:hAnsi="Arial" w:cs="Arial"/>
+          <w:sz w:val="24"/>
+          <w:szCs w:val="18"/>
+        </w:rPr>
+      </w:pPr>
+      <w:r>
+        <w:rPr>
+          <w:rFonts w:ascii="Arial" w:eastAsia="Times New Roman" w:hAnsi="Arial" w:cs="Arial"/>
+          <w:sz w:val="24"/>
+          <w:szCs w:val="18"/>
+        </w:rPr>
+        <w:t>Assign employee will be last in create/ update complain in manager</w:t>
+      </w:r>
+    </w:p>
+    <w:p>
+      <w:pPr>
+        <w:pStyle w:val="ListParagraph"/>
+        <w:numPr>
+          <w:ilvl w:val="0"/>
+          <w:numId w:val="12"/>
+        </w:numPr>
+        <w:rPr>
+          <w:rFonts w:ascii="Arial" w:eastAsia="Times New Roman" w:hAnsi="Arial" w:cs="Arial"/>
+          <w:sz w:val="24"/>
+          <w:szCs w:val="18"/>
+        </w:rPr>
+      </w:pPr>
+      <w:r>
+        <w:rPr>
+          <w:rFonts w:ascii="Arial" w:eastAsia="Times New Roman" w:hAnsi="Arial" w:cs="Arial"/>
+          <w:sz w:val="24"/>
+          <w:szCs w:val="18"/>
+        </w:rPr>
+        <w:t>Add complainer name in complain model</w:t>
+      </w:r>
+    </w:p>
+    <w:p>
+      <w:pPr>
+        <w:pStyle w:val="ListParagraph"/>
+        <w:numPr>
+          <w:ilvl w:val="0"/>
+          <w:numId w:val="12"/>
+        </w:numPr>
+        <w:rPr>
+          <w:rFonts w:ascii="Arial" w:eastAsia="Times New Roman" w:hAnsi="Arial" w:cs="Arial"/>
+          <w:sz w:val="24"/>
+          <w:szCs w:val="18"/>
+        </w:rPr>
+      </w:pPr>
+      <w:r>
+        <w:rPr>
+          <w:rFonts w:ascii="Arial" w:eastAsia="Times New Roman" w:hAnsi="Arial" w:cs="Arial"/>
+          <w:sz w:val="24"/>
+          <w:szCs w:val="18"/>
+        </w:rPr>
+        <w:t>Add manager name in complain model</w:t>
+      </w:r>
+    </w:p>
+    <w:p>
+      <w:pPr>
+        <w:pStyle w:val="ListParagraph"/>
+        <w:numPr>
+          <w:ilvl w:val="0"/>
+          <w:numId w:val="12"/>
+        </w:numPr>
+        <w:rPr>
+          <w:rFonts w:ascii="Arial" w:eastAsia="Times New Roman" w:hAnsi="Arial" w:cs="Arial"/>
+          <w:sz w:val="24"/>
+          <w:szCs w:val="18"/>
+        </w:rPr>
+      </w:pPr>
+      <w:r>
+        <w:rPr>
+          <w:rFonts w:ascii="Arial" w:eastAsia="Times New Roman" w:hAnsi="Arial" w:cs="Arial"/>
+          <w:sz w:val="24"/>
+          <w:szCs w:val="18"/>
+        </w:rPr>
+        <w:t xml:space="preserve">Add new status value in complain </w:t>
+      </w:r>
+      <w:proofErr w:type="spellStart"/>
+      <w:r>
+        <w:rPr>
+          <w:rFonts w:ascii="Arial" w:eastAsia="Times New Roman" w:hAnsi="Arial" w:cs="Arial"/>
+          <w:sz w:val="24"/>
+          <w:szCs w:val="18"/>
+        </w:rPr>
+        <w:t>e.g</w:t>
+      </w:r>
+      <w:proofErr w:type="spellEnd"/>
+      <w:r>
+        <w:rPr>
+          <w:rFonts w:ascii="Arial" w:eastAsia="Times New Roman" w:hAnsi="Arial" w:cs="Arial"/>
+          <w:sz w:val="24"/>
+          <w:szCs w:val="18"/>
+        </w:rPr>
+        <w:t xml:space="preserve"> pending, completed, done</w:t>
+      </w:r>
+    </w:p>
+    <w:p>
+      <w:pPr>
+        <w:pStyle w:val="ListParagraph"/>
+        <w:numPr>
+          <w:ilvl w:val="0"/>
+          <w:numId w:val="12"/>
+        </w:numPr>
+        <w:rPr>
+          <w:rFonts w:ascii="Arial" w:eastAsia="Times New Roman" w:hAnsi="Arial" w:cs="Arial"/>
+          <w:sz w:val="24"/>
+          <w:szCs w:val="18"/>
+        </w:rPr>
+      </w:pPr>
+      <w:r>
+        <w:rPr>
+          <w:rFonts w:ascii="Arial" w:eastAsia="Times New Roman" w:hAnsi="Arial" w:cs="Arial"/>
+          <w:sz w:val="24"/>
+          <w:szCs w:val="18"/>
+        </w:rPr>
+        <w:t>Employee change status to pending to completed and manager completed to done</w:t>
+      </w:r>
+    </w:p>
+    <w:p>
+      <w:pPr>
+        <w:pStyle w:val="ListParagraph"/>
+        <w:numPr>
+          <w:ilvl w:val="0"/>
+          <w:numId w:val="12"/>
+        </w:numPr>
+        <w:rPr>
+          <w:rFonts w:ascii="Arial" w:eastAsia="Times New Roman" w:hAnsi="Arial" w:cs="Arial"/>
+          <w:sz w:val="24"/>
+          <w:szCs w:val="18"/>
+        </w:rPr>
+      </w:pPr>
+      <w:r>
+        <w:rPr>
+          <w:rFonts w:ascii="Arial" w:eastAsia="Times New Roman" w:hAnsi="Arial" w:cs="Arial"/>
+          <w:sz w:val="24"/>
+          <w:szCs w:val="18"/>
+        </w:rPr>
+        <w:t>When manager change status of complain to done it will created a admin history</w:t>
+      </w:r>
+    </w:p>
+    <w:p>
+      <w:pPr>
+        <w:pStyle w:val="ListParagraph"/>
+        <w:numPr>
+          <w:ilvl w:val="0"/>
+          <w:numId w:val="12"/>
+        </w:numPr>
+        <w:rPr>
+          <w:rFonts w:ascii="Arial" w:eastAsia="Times New Roman" w:hAnsi="Arial" w:cs="Arial"/>
+          <w:sz w:val="24"/>
+          <w:szCs w:val="18"/>
+        </w:rPr>
+      </w:pPr>
+      <w:r>
+        <w:rPr>
+          <w:rFonts w:ascii="Arial" w:eastAsia="Times New Roman" w:hAnsi="Arial" w:cs="Arial"/>
+          <w:sz w:val="24"/>
+          <w:szCs w:val="18"/>
+        </w:rPr>
+        <w:t xml:space="preserve">In admin and manager </w:t>
+      </w:r>
+      <w:r>
+        <w:rPr>
+          <w:rFonts w:ascii="Arial" w:eastAsia="Times New Roman" w:hAnsi="Arial" w:cs="Arial"/>
+          <w:sz w:val="24"/>
+          <w:szCs w:val="18"/>
+        </w:rPr>
+        <w:t xml:space="preserve"> need </w:t>
+      </w:r>
+      <w:r>
+        <w:rPr>
+          <w:rFonts w:ascii="Arial" w:eastAsia="Times New Roman" w:hAnsi="Arial" w:cs="Arial"/>
+          <w:sz w:val="24"/>
+          <w:szCs w:val="18"/>
+        </w:rPr>
+        <w:t xml:space="preserve">route </w:t>
+      </w:r>
+      <w:r>
+        <w:rPr>
+          <w:rFonts w:ascii="Arial" w:eastAsia="Times New Roman" w:hAnsi="Arial" w:cs="Arial"/>
+          <w:sz w:val="24"/>
+          <w:szCs w:val="18"/>
+        </w:rPr>
+        <w:t xml:space="preserve">for </w:t>
+      </w:r>
+      <w:r>
+        <w:rPr>
+          <w:rFonts w:ascii="Arial" w:eastAsia="Times New Roman" w:hAnsi="Arial" w:cs="Arial"/>
+          <w:sz w:val="24"/>
+          <w:szCs w:val="18"/>
+        </w:rPr>
+        <w:t xml:space="preserve">showed total completed  and pending and done (admin) complain number </w:t>
+      </w:r>
+    </w:p>
+    <w:p>
+      <w:pPr>
+        <w:pStyle w:val="ListParagraph"/>
+        <w:numPr>
+          <w:ilvl w:val="0"/>
+          <w:numId w:val="12"/>
+        </w:numPr>
+        <w:rPr>
+          <w:rFonts w:ascii="Arial" w:eastAsia="Times New Roman" w:hAnsi="Arial" w:cs="Arial"/>
+          <w:sz w:val="24"/>
+          <w:szCs w:val="18"/>
+        </w:rPr>
+      </w:pPr>
+      <w:r>
+        <w:rPr>
+          <w:rFonts w:ascii="Arial" w:eastAsia="Times New Roman" w:hAnsi="Arial" w:cs="Arial"/>
+          <w:sz w:val="24"/>
+          <w:szCs w:val="18"/>
+        </w:rPr>
+        <w:t>Phone number should be unique</w:t>
       </w:r>
     </w:p>
     <w:p>
@@ -1772,6 +2251,95 @@
     </w:lvl>
   </w:abstractNum>
   <w:abstractNum w:abstractNumId="4">
+    <w:nsid w:val="2D990591"/>
+    <w:multiLevelType w:val="hybridMultilevel"/>
+    <w:tmpl w:val="00B099D0"/>
+    <w:lvl w:ilvl="0" w:tplc="0409000F">
+      <w:start w:val="1"/>
+      <w:numFmt w:val="decimal"/>
+      <w:lvlText w:val="%1."/>
+      <w:lvlJc w:val="left"/>
+      <w:pPr>
+        <w:ind w:left="720" w:hanging="360"/>
+      </w:pPr>
+      <w:rPr>
+        <w:rFonts w:hint="default"/>
+      </w:rPr>
+    </w:lvl>
+    <w:lvl w:ilvl="1" w:tplc="04090019" w:tentative="1">
+      <w:start w:val="1"/>
+      <w:numFmt w:val="lowerLetter"/>
+      <w:lvlText w:val="%2."/>
+      <w:lvlJc w:val="left"/>
+      <w:pPr>
+        <w:ind w:left="1440" w:hanging="360"/>
+      </w:pPr>
+    </w:lvl>
+    <w:lvl w:ilvl="2" w:tplc="0409001B" w:tentative="1">
+      <w:start w:val="1"/>
+      <w:numFmt w:val="lowerRoman"/>
+      <w:lvlText w:val="%3."/>
+      <w:lvlJc w:val="right"/>
+      <w:pPr>
+        <w:ind w:left="2160" w:hanging="180"/>
+      </w:pPr>
+    </w:lvl>
+    <w:lvl w:ilvl="3" w:tplc="0409000F" w:tentative="1">
+      <w:start w:val="1"/>
+      <w:numFmt w:val="decimal"/>
+      <w:lvlText w:val="%4."/>
+      <w:lvlJc w:val="left"/>
+      <w:pPr>
+        <w:ind w:left="2880" w:hanging="360"/>
+      </w:pPr>
+    </w:lvl>
+    <w:lvl w:ilvl="4" w:tplc="04090019" w:tentative="1">
+      <w:start w:val="1"/>
+      <w:numFmt w:val="lowerLetter"/>
+      <w:lvlText w:val="%5."/>
+      <w:lvlJc w:val="left"/>
+      <w:pPr>
+        <w:ind w:left="3600" w:hanging="360"/>
+      </w:pPr>
+    </w:lvl>
+    <w:lvl w:ilvl="5" w:tplc="0409001B" w:tentative="1">
+      <w:start w:val="1"/>
+      <w:numFmt w:val="lowerRoman"/>
+      <w:lvlText w:val="%6."/>
+      <w:lvlJc w:val="right"/>
+      <w:pPr>
+        <w:ind w:left="4320" w:hanging="180"/>
+      </w:pPr>
+    </w:lvl>
+    <w:lvl w:ilvl="6" w:tplc="0409000F" w:tentative="1">
+      <w:start w:val="1"/>
+      <w:numFmt w:val="decimal"/>
+      <w:lvlText w:val="%7."/>
+      <w:lvlJc w:val="left"/>
+      <w:pPr>
+        <w:ind w:left="5040" w:hanging="360"/>
+      </w:pPr>
+    </w:lvl>
+    <w:lvl w:ilvl="7" w:tplc="04090019" w:tentative="1">
+      <w:start w:val="1"/>
+      <w:numFmt w:val="lowerLetter"/>
+      <w:lvlText w:val="%8."/>
+      <w:lvlJc w:val="left"/>
+      <w:pPr>
+        <w:ind w:left="5760" w:hanging="360"/>
+      </w:pPr>
+    </w:lvl>
+    <w:lvl w:ilvl="8" w:tplc="0409001B" w:tentative="1">
+      <w:start w:val="1"/>
+      <w:numFmt w:val="lowerRoman"/>
+      <w:lvlText w:val="%9."/>
+      <w:lvlJc w:val="right"/>
+      <w:pPr>
+        <w:ind w:left="6480" w:hanging="180"/>
+      </w:pPr>
+    </w:lvl>
+  </w:abstractNum>
+  <w:abstractNum w:abstractNumId="5">
     <w:nsid w:val="42C535EE"/>
     <w:multiLevelType w:val="hybridMultilevel"/>
     <w:tmpl w:val="E4E85C64"/>
@@ -1860,7 +2428,7 @@
       </w:pPr>
     </w:lvl>
   </w:abstractNum>
-  <w:abstractNum w:abstractNumId="5">
+  <w:abstractNum w:abstractNumId="6">
     <w:nsid w:val="45F45B89"/>
     <w:multiLevelType w:val="hybridMultilevel"/>
     <w:tmpl w:val="E2D6C676"/>
@@ -1949,7 +2517,7 @@
       </w:pPr>
     </w:lvl>
   </w:abstractNum>
-  <w:abstractNum w:abstractNumId="6">
+  <w:abstractNum w:abstractNumId="7">
     <w:nsid w:val="4C034C72"/>
     <w:multiLevelType w:val="hybridMultilevel"/>
     <w:tmpl w:val="A9AEED34"/>
@@ -2038,7 +2606,7 @@
       </w:pPr>
     </w:lvl>
   </w:abstractNum>
-  <w:abstractNum w:abstractNumId="7">
+  <w:abstractNum w:abstractNumId="8">
     <w:nsid w:val="4DBD0B37"/>
     <w:multiLevelType w:val="hybridMultilevel"/>
     <w:tmpl w:val="0A060350"/>
@@ -2127,7 +2695,7 @@
       </w:pPr>
     </w:lvl>
   </w:abstractNum>
-  <w:abstractNum w:abstractNumId="8">
+  <w:abstractNum w:abstractNumId="9">
     <w:nsid w:val="5A036A88"/>
     <w:multiLevelType w:val="hybridMultilevel"/>
     <w:tmpl w:val="DDF8382E"/>
@@ -2216,7 +2784,7 @@
       </w:pPr>
     </w:lvl>
   </w:abstractNum>
-  <w:abstractNum w:abstractNumId="9">
+  <w:abstractNum w:abstractNumId="10">
     <w:nsid w:val="6356141B"/>
     <w:multiLevelType w:val="hybridMultilevel"/>
     <w:tmpl w:val="96CC94D6"/>
@@ -2305,7 +2873,7 @@
       </w:pPr>
     </w:lvl>
   </w:abstractNum>
-  <w:abstractNum w:abstractNumId="10">
+  <w:abstractNum w:abstractNumId="11">
     <w:nsid w:val="6A8E1C1E"/>
     <w:multiLevelType w:val="hybridMultilevel"/>
     <w:tmpl w:val="094AD340"/>
@@ -2395,10 +2963,10 @@
     </w:lvl>
   </w:abstractNum>
   <w:num w:numId="1">
-    <w:abstractNumId w:val="4"/>
+    <w:abstractNumId w:val="5"/>
   </w:num>
   <w:num w:numId="2">
-    <w:abstractNumId w:val="7"/>
+    <w:abstractNumId w:val="8"/>
   </w:num>
   <w:num w:numId="3">
     <w:abstractNumId w:val="1"/>
@@ -2410,22 +2978,25 @@
     <w:abstractNumId w:val="2"/>
   </w:num>
   <w:num w:numId="6">
-    <w:abstractNumId w:val="5"/>
+    <w:abstractNumId w:val="6"/>
   </w:num>
   <w:num w:numId="7">
-    <w:abstractNumId w:val="10"/>
+    <w:abstractNumId w:val="11"/>
   </w:num>
   <w:num w:numId="8">
-    <w:abstractNumId w:val="8"/>
+    <w:abstractNumId w:val="9"/>
   </w:num>
   <w:num w:numId="9">
     <w:abstractNumId w:val="3"/>
   </w:num>
   <w:num w:numId="10">
-    <w:abstractNumId w:val="6"/>
+    <w:abstractNumId w:val="7"/>
   </w:num>
   <w:num w:numId="11">
-    <w:abstractNumId w:val="9"/>
+    <w:abstractNumId w:val="10"/>
+  </w:num>
+  <w:num w:numId="12">
+    <w:abstractNumId w:val="4"/>
   </w:num>
 </w:numbering>
 </file>

</xml_diff>